<commit_message>
Modify the doc&pdf theme
</commit_message>
<xml_diff>
--- a/Document/需求开发阶段/其他需求文档/需求规格说明文档V0.94.docx
+++ b/Document/需求开发阶段/其他需求文档/需求规格说明文档V0.94.docx
@@ -1,6 +1,6 @@
 
 <file path=word/document.xml><?xml version="1.0" encoding="utf-8"?>
-<w:document xmlns:wpc="http://schemas.microsoft.com/office/word/2010/wordprocessingCanvas" xmlns:mc="http://schemas.openxmlformats.org/markup-compatibility/2006" xmlns:o="urn:schemas-microsoft-com:office:office" xmlns:r="http://schemas.openxmlformats.org/officeDocument/2006/relationships" xmlns:m="http://schemas.openxmlformats.org/officeDocument/2006/math" xmlns:v="urn:schemas-microsoft-com:vml" xmlns:wp14="http://schemas.microsoft.com/office/word/2010/wordprocessingDrawing" xmlns:wp="http://schemas.openxmlformats.org/drawingml/2006/wordprocessingDrawing" xmlns:w10="urn:schemas-microsoft-com:office:word" xmlns:w="http://schemas.openxmlformats.org/wordprocessingml/2006/main" xmlns:w14="http://schemas.microsoft.com/office/word/2010/wordml" xmlns:wpg="http://schemas.microsoft.com/office/word/2010/wordprocessingGroup" xmlns:wpi="http://schemas.microsoft.com/office/word/2010/wordprocessingInk" xmlns:wne="http://schemas.microsoft.com/office/word/2006/wordml" xmlns:wps="http://schemas.microsoft.com/office/word/2010/wordprocessingShape" mc:Ignorable="w14 wp14">
+<w:document xmlns:wpc="http://schemas.microsoft.com/office/word/2010/wordprocessingCanvas" xmlns:mo="http://schemas.microsoft.com/office/mac/office/2008/main" xmlns:mc="http://schemas.openxmlformats.org/markup-compatibility/2006" xmlns:mv="urn:schemas-microsoft-com:mac:vml" xmlns:o="urn:schemas-microsoft-com:office:office" xmlns:r="http://schemas.openxmlformats.org/officeDocument/2006/relationships" xmlns:m="http://schemas.openxmlformats.org/officeDocument/2006/math" xmlns:v="urn:schemas-microsoft-com:vml" xmlns:wp14="http://schemas.microsoft.com/office/word/2010/wordprocessingDrawing" xmlns:wp="http://schemas.openxmlformats.org/drawingml/2006/wordprocessingDrawing" xmlns:w10="urn:schemas-microsoft-com:office:word" xmlns:w="http://schemas.openxmlformats.org/wordprocessingml/2006/main" xmlns:w14="http://schemas.microsoft.com/office/word/2010/wordml" xmlns:w15="http://schemas.microsoft.com/office/word/2012/wordml" xmlns:wpg="http://schemas.microsoft.com/office/word/2010/wordprocessingGroup" xmlns:wpi="http://schemas.microsoft.com/office/word/2010/wordprocessingInk" xmlns:wne="http://schemas.microsoft.com/office/word/2006/wordml" xmlns:wps="http://schemas.microsoft.com/office/word/2010/wordprocessingShape" mc:Ignorable="w14 w15 wp14">
   <w:body>
     <w:sdt>
       <w:sdtPr>
@@ -282,7 +282,9 @@
         <w:lastRenderedPageBreak/>
         <w:t>更新历史</w:t>
       </w:r>
+      <w:bookmarkStart w:id="1" w:name="_GoBack"/>
       <w:bookmarkEnd w:id="0"/>
+      <w:bookmarkEnd w:id="1"/>
     </w:p>
     <w:tbl>
       <w:tblPr>
@@ -322,8 +324,8 @@
                 <w:b/>
               </w:rPr>
             </w:pPr>
-            <w:bookmarkStart w:id="1" w:name="OLE_LINK3"/>
-            <w:bookmarkStart w:id="2" w:name="OLE_LINK4"/>
+            <w:bookmarkStart w:id="2" w:name="OLE_LINK3"/>
+            <w:bookmarkStart w:id="3" w:name="OLE_LINK4"/>
             <w:r>
               <w:rPr>
                 <w:rFonts w:asciiTheme="minorEastAsia" w:eastAsiaTheme="minorEastAsia" w:hAnsiTheme="minorEastAsia" w:cs="Calibri" w:hint="default"/>
@@ -557,14 +559,12 @@
                 <w:rFonts w:asciiTheme="minorEastAsia" w:eastAsiaTheme="minorEastAsia" w:hAnsiTheme="minorEastAsia" w:cs="Calibri" w:hint="default"/>
               </w:rPr>
             </w:pPr>
-            <w:proofErr w:type="gramStart"/>
             <w:r>
               <w:rPr>
                 <w:rFonts w:asciiTheme="minorEastAsia" w:eastAsiaTheme="minorEastAsia" w:hAnsiTheme="minorEastAsia" w:cs="Calibri"/>
               </w:rPr>
               <w:t>刚昭</w:t>
             </w:r>
-            <w:proofErr w:type="gramEnd"/>
           </w:p>
         </w:tc>
         <w:tc>
@@ -805,14 +805,12 @@
                 <w:rFonts w:asciiTheme="minorEastAsia" w:eastAsiaTheme="minorEastAsia" w:hAnsiTheme="minorEastAsia" w:cs="Calibri" w:hint="default"/>
               </w:rPr>
             </w:pPr>
-            <w:proofErr w:type="gramStart"/>
             <w:r>
               <w:rPr>
                 <w:rFonts w:asciiTheme="minorEastAsia" w:eastAsiaTheme="minorEastAsia" w:hAnsiTheme="minorEastAsia" w:cs="Calibri"/>
               </w:rPr>
               <w:t>高岳</w:t>
             </w:r>
-            <w:proofErr w:type="gramEnd"/>
           </w:p>
         </w:tc>
         <w:tc>
@@ -919,14 +917,12 @@
                 <w:rFonts w:asciiTheme="minorEastAsia" w:eastAsiaTheme="minorEastAsia" w:hAnsiTheme="minorEastAsia" w:cs="Calibri" w:hint="default"/>
               </w:rPr>
             </w:pPr>
-            <w:proofErr w:type="gramStart"/>
             <w:r>
               <w:rPr>
                 <w:rFonts w:asciiTheme="minorEastAsia" w:eastAsiaTheme="minorEastAsia" w:hAnsiTheme="minorEastAsia" w:cs="Calibri"/>
               </w:rPr>
               <w:t>刚昭</w:t>
             </w:r>
-            <w:proofErr w:type="gramEnd"/>
           </w:p>
         </w:tc>
         <w:tc>
@@ -979,8 +975,6 @@
               </w:rPr>
               <w:t>，修改酒店信息数据格式</w:t>
             </w:r>
-            <w:bookmarkStart w:id="3" w:name="_GoBack"/>
-            <w:bookmarkEnd w:id="3"/>
           </w:p>
         </w:tc>
         <w:tc>
@@ -1007,8 +1001,8 @@
           </w:p>
         </w:tc>
       </w:tr>
-      <w:bookmarkEnd w:id="1"/>
       <w:bookmarkEnd w:id="2"/>
+      <w:bookmarkEnd w:id="3"/>
     </w:tbl>
     <w:p>
       <w:pPr>
@@ -1063,7 +1057,7 @@
       <w:sdtContent>
         <w:p>
           <w:pPr>
-            <w:pStyle w:val="TOC"/>
+            <w:pStyle w:val="ad"/>
             <w:ind w:firstLineChars="1800" w:firstLine="3780"/>
             <w:rPr>
               <w:b/>
@@ -1083,7 +1077,7 @@
         </w:p>
         <w:p>
           <w:pPr>
-            <w:pStyle w:val="13"/>
+            <w:pStyle w:val="14"/>
             <w:tabs>
               <w:tab w:val="right" w:leader="dot" w:pos="8290"/>
             </w:tabs>
@@ -1107,7 +1101,7 @@
           <w:hyperlink w:anchor="_Toc463086939" w:history="1">
             <w:r>
               <w:rPr>
-                <w:rStyle w:val="a8"/>
+                <w:rStyle w:val="ae"/>
                 <w:rFonts w:ascii="Calibri" w:hAnsi="Calibri" w:cs="Calibri"/>
                 <w:noProof/>
                 <w:sz w:val="32"/>
@@ -1182,7 +1176,7 @@
         </w:p>
         <w:p>
           <w:pPr>
-            <w:pStyle w:val="13"/>
+            <w:pStyle w:val="14"/>
             <w:tabs>
               <w:tab w:val="right" w:leader="dot" w:pos="8290"/>
             </w:tabs>
@@ -1197,7 +1191,7 @@
           <w:hyperlink w:anchor="_Toc463086940" w:history="1">
             <w:r>
               <w:rPr>
-                <w:rStyle w:val="a8"/>
+                <w:rStyle w:val="ae"/>
                 <w:noProof/>
                 <w:sz w:val="32"/>
                 <w:szCs w:val="32"/>
@@ -1271,7 +1265,7 @@
         </w:p>
         <w:p>
           <w:pPr>
-            <w:pStyle w:val="20"/>
+            <w:pStyle w:val="21"/>
             <w:tabs>
               <w:tab w:val="right" w:leader="dot" w:pos="8290"/>
             </w:tabs>
@@ -1286,7 +1280,7 @@
           <w:hyperlink w:anchor="_Toc463086941" w:history="1">
             <w:r>
               <w:rPr>
-                <w:rStyle w:val="a8"/>
+                <w:rStyle w:val="ae"/>
                 <w:noProof/>
                 <w:sz w:val="32"/>
                 <w:szCs w:val="32"/>
@@ -1295,7 +1289,7 @@
             </w:r>
             <w:r>
               <w:rPr>
-                <w:rStyle w:val="a8"/>
+                <w:rStyle w:val="ae"/>
                 <w:noProof/>
                 <w:sz w:val="32"/>
                 <w:szCs w:val="32"/>
@@ -1369,7 +1363,7 @@
         </w:p>
         <w:p>
           <w:pPr>
-            <w:pStyle w:val="20"/>
+            <w:pStyle w:val="21"/>
             <w:tabs>
               <w:tab w:val="right" w:leader="dot" w:pos="8290"/>
             </w:tabs>
@@ -1384,7 +1378,7 @@
           <w:hyperlink w:anchor="_Toc463086942" w:history="1">
             <w:r>
               <w:rPr>
-                <w:rStyle w:val="a8"/>
+                <w:rStyle w:val="ae"/>
                 <w:noProof/>
                 <w:sz w:val="32"/>
                 <w:szCs w:val="32"/>
@@ -1393,7 +1387,7 @@
             </w:r>
             <w:r>
               <w:rPr>
-                <w:rStyle w:val="a8"/>
+                <w:rStyle w:val="ae"/>
                 <w:noProof/>
                 <w:sz w:val="32"/>
                 <w:szCs w:val="32"/>
@@ -1467,7 +1461,7 @@
         </w:p>
         <w:p>
           <w:pPr>
-            <w:pStyle w:val="20"/>
+            <w:pStyle w:val="21"/>
             <w:tabs>
               <w:tab w:val="right" w:leader="dot" w:pos="8290"/>
             </w:tabs>
@@ -1482,7 +1476,7 @@
           <w:hyperlink w:anchor="_Toc463086943" w:history="1">
             <w:r>
               <w:rPr>
-                <w:rStyle w:val="a8"/>
+                <w:rStyle w:val="ae"/>
                 <w:noProof/>
                 <w:sz w:val="32"/>
                 <w:szCs w:val="32"/>
@@ -1491,7 +1485,7 @@
             </w:r>
             <w:r>
               <w:rPr>
-                <w:rStyle w:val="a8"/>
+                <w:rStyle w:val="ae"/>
                 <w:noProof/>
                 <w:sz w:val="32"/>
                 <w:szCs w:val="32"/>
@@ -1565,7 +1559,7 @@
         </w:p>
         <w:p>
           <w:pPr>
-            <w:pStyle w:val="13"/>
+            <w:pStyle w:val="14"/>
             <w:tabs>
               <w:tab w:val="right" w:leader="dot" w:pos="8290"/>
             </w:tabs>
@@ -1580,7 +1574,7 @@
           <w:hyperlink w:anchor="_Toc463086944" w:history="1">
             <w:r>
               <w:rPr>
-                <w:rStyle w:val="a8"/>
+                <w:rStyle w:val="ae"/>
                 <w:noProof/>
                 <w:sz w:val="32"/>
                 <w:szCs w:val="32"/>
@@ -1654,7 +1648,7 @@
         </w:p>
         <w:p>
           <w:pPr>
-            <w:pStyle w:val="20"/>
+            <w:pStyle w:val="21"/>
             <w:tabs>
               <w:tab w:val="right" w:leader="dot" w:pos="8290"/>
             </w:tabs>
@@ -1669,7 +1663,7 @@
           <w:hyperlink w:anchor="_Toc463086945" w:history="1">
             <w:r>
               <w:rPr>
-                <w:rStyle w:val="a8"/>
+                <w:rStyle w:val="ae"/>
                 <w:noProof/>
                 <w:sz w:val="32"/>
                 <w:szCs w:val="32"/>
@@ -1678,7 +1672,7 @@
             </w:r>
             <w:r>
               <w:rPr>
-                <w:rStyle w:val="a8"/>
+                <w:rStyle w:val="ae"/>
                 <w:noProof/>
                 <w:sz w:val="32"/>
                 <w:szCs w:val="32"/>
@@ -1752,7 +1746,7 @@
         </w:p>
         <w:p>
           <w:pPr>
-            <w:pStyle w:val="30"/>
+            <w:pStyle w:val="31"/>
             <w:tabs>
               <w:tab w:val="right" w:leader="dot" w:pos="8290"/>
             </w:tabs>
@@ -1767,7 +1761,7 @@
           <w:hyperlink w:anchor="_Toc463086946" w:history="1">
             <w:r>
               <w:rPr>
-                <w:rStyle w:val="a8"/>
+                <w:rStyle w:val="ae"/>
                 <w:noProof/>
                 <w:sz w:val="32"/>
                 <w:szCs w:val="32"/>
@@ -1776,7 +1770,7 @@
             </w:r>
             <w:r>
               <w:rPr>
-                <w:rStyle w:val="a8"/>
+                <w:rStyle w:val="ae"/>
                 <w:noProof/>
                 <w:sz w:val="32"/>
                 <w:szCs w:val="32"/>
@@ -1850,7 +1844,7 @@
         </w:p>
         <w:p>
           <w:pPr>
-            <w:pStyle w:val="30"/>
+            <w:pStyle w:val="31"/>
             <w:tabs>
               <w:tab w:val="right" w:leader="dot" w:pos="8290"/>
             </w:tabs>
@@ -1865,7 +1859,7 @@
           <w:hyperlink w:anchor="_Toc463086947" w:history="1">
             <w:r>
               <w:rPr>
-                <w:rStyle w:val="a8"/>
+                <w:rStyle w:val="ae"/>
                 <w:noProof/>
                 <w:sz w:val="32"/>
                 <w:szCs w:val="32"/>
@@ -1874,7 +1868,7 @@
             </w:r>
             <w:r>
               <w:rPr>
-                <w:rStyle w:val="a8"/>
+                <w:rStyle w:val="ae"/>
                 <w:noProof/>
                 <w:sz w:val="32"/>
                 <w:szCs w:val="32"/>
@@ -1948,7 +1942,7 @@
         </w:p>
         <w:p>
           <w:pPr>
-            <w:pStyle w:val="20"/>
+            <w:pStyle w:val="21"/>
             <w:tabs>
               <w:tab w:val="right" w:leader="dot" w:pos="8290"/>
             </w:tabs>
@@ -1963,7 +1957,7 @@
           <w:hyperlink w:anchor="_Toc463086948" w:history="1">
             <w:r>
               <w:rPr>
-                <w:rStyle w:val="a8"/>
+                <w:rStyle w:val="ae"/>
                 <w:noProof/>
                 <w:sz w:val="32"/>
                 <w:szCs w:val="32"/>
@@ -1972,7 +1966,7 @@
             </w:r>
             <w:r>
               <w:rPr>
-                <w:rStyle w:val="a8"/>
+                <w:rStyle w:val="ae"/>
                 <w:noProof/>
                 <w:sz w:val="32"/>
                 <w:szCs w:val="32"/>
@@ -2046,7 +2040,7 @@
         </w:p>
         <w:p>
           <w:pPr>
-            <w:pStyle w:val="20"/>
+            <w:pStyle w:val="21"/>
             <w:tabs>
               <w:tab w:val="right" w:leader="dot" w:pos="8290"/>
             </w:tabs>
@@ -2061,7 +2055,7 @@
           <w:hyperlink w:anchor="_Toc463086949" w:history="1">
             <w:r>
               <w:rPr>
-                <w:rStyle w:val="a8"/>
+                <w:rStyle w:val="ae"/>
                 <w:noProof/>
                 <w:sz w:val="32"/>
                 <w:szCs w:val="32"/>
@@ -2070,7 +2064,7 @@
             </w:r>
             <w:r>
               <w:rPr>
-                <w:rStyle w:val="a8"/>
+                <w:rStyle w:val="ae"/>
                 <w:noProof/>
                 <w:sz w:val="32"/>
                 <w:szCs w:val="32"/>
@@ -2144,7 +2138,7 @@
         </w:p>
         <w:p>
           <w:pPr>
-            <w:pStyle w:val="20"/>
+            <w:pStyle w:val="21"/>
             <w:tabs>
               <w:tab w:val="right" w:leader="dot" w:pos="8290"/>
             </w:tabs>
@@ -2159,7 +2153,7 @@
           <w:hyperlink w:anchor="_Toc463086950" w:history="1">
             <w:r>
               <w:rPr>
-                <w:rStyle w:val="a8"/>
+                <w:rStyle w:val="ae"/>
                 <w:noProof/>
                 <w:sz w:val="32"/>
                 <w:szCs w:val="32"/>
@@ -2168,7 +2162,7 @@
             </w:r>
             <w:r>
               <w:rPr>
-                <w:rStyle w:val="a8"/>
+                <w:rStyle w:val="ae"/>
                 <w:noProof/>
                 <w:sz w:val="32"/>
                 <w:szCs w:val="32"/>
@@ -2242,7 +2236,7 @@
         </w:p>
         <w:p>
           <w:pPr>
-            <w:pStyle w:val="20"/>
+            <w:pStyle w:val="21"/>
             <w:tabs>
               <w:tab w:val="right" w:leader="dot" w:pos="8290"/>
             </w:tabs>
@@ -2257,7 +2251,7 @@
           <w:hyperlink w:anchor="_Toc463086951" w:history="1">
             <w:r>
               <w:rPr>
-                <w:rStyle w:val="a8"/>
+                <w:rStyle w:val="ae"/>
                 <w:noProof/>
                 <w:sz w:val="32"/>
                 <w:szCs w:val="32"/>
@@ -2266,7 +2260,7 @@
             </w:r>
             <w:r>
               <w:rPr>
-                <w:rStyle w:val="a8"/>
+                <w:rStyle w:val="ae"/>
                 <w:noProof/>
                 <w:sz w:val="32"/>
                 <w:szCs w:val="32"/>
@@ -2340,7 +2334,7 @@
         </w:p>
         <w:p>
           <w:pPr>
-            <w:pStyle w:val="13"/>
+            <w:pStyle w:val="14"/>
             <w:tabs>
               <w:tab w:val="right" w:leader="dot" w:pos="8290"/>
             </w:tabs>
@@ -2355,7 +2349,7 @@
           <w:hyperlink w:anchor="_Toc463086952" w:history="1">
             <w:r>
               <w:rPr>
-                <w:rStyle w:val="a8"/>
+                <w:rStyle w:val="ae"/>
                 <w:noProof/>
                 <w:sz w:val="32"/>
                 <w:szCs w:val="32"/>
@@ -2429,7 +2423,7 @@
         </w:p>
         <w:p>
           <w:pPr>
-            <w:pStyle w:val="20"/>
+            <w:pStyle w:val="21"/>
             <w:tabs>
               <w:tab w:val="right" w:leader="dot" w:pos="8290"/>
             </w:tabs>
@@ -2444,7 +2438,7 @@
           <w:hyperlink w:anchor="_Toc463086953" w:history="1">
             <w:r>
               <w:rPr>
-                <w:rStyle w:val="a8"/>
+                <w:rStyle w:val="ae"/>
                 <w:noProof/>
                 <w:sz w:val="32"/>
                 <w:szCs w:val="32"/>
@@ -2453,7 +2447,7 @@
             </w:r>
             <w:r>
               <w:rPr>
-                <w:rStyle w:val="a8"/>
+                <w:rStyle w:val="ae"/>
                 <w:noProof/>
                 <w:sz w:val="32"/>
                 <w:szCs w:val="32"/>
@@ -2527,7 +2521,7 @@
         </w:p>
         <w:p>
           <w:pPr>
-            <w:pStyle w:val="30"/>
+            <w:pStyle w:val="31"/>
             <w:tabs>
               <w:tab w:val="right" w:leader="dot" w:pos="8290"/>
             </w:tabs>
@@ -2542,7 +2536,7 @@
           <w:hyperlink w:anchor="_Toc463086954" w:history="1">
             <w:r>
               <w:rPr>
-                <w:rStyle w:val="a8"/>
+                <w:rStyle w:val="ae"/>
                 <w:noProof/>
                 <w:sz w:val="32"/>
                 <w:szCs w:val="32"/>
@@ -2551,7 +2545,7 @@
             </w:r>
             <w:r>
               <w:rPr>
-                <w:rStyle w:val="a8"/>
+                <w:rStyle w:val="ae"/>
                 <w:noProof/>
                 <w:sz w:val="32"/>
                 <w:szCs w:val="32"/>
@@ -2625,7 +2619,7 @@
         </w:p>
         <w:p>
           <w:pPr>
-            <w:pStyle w:val="20"/>
+            <w:pStyle w:val="21"/>
             <w:tabs>
               <w:tab w:val="right" w:leader="dot" w:pos="8290"/>
             </w:tabs>
@@ -2640,7 +2634,7 @@
           <w:hyperlink w:anchor="_Toc463086955" w:history="1">
             <w:r>
               <w:rPr>
-                <w:rStyle w:val="a8"/>
+                <w:rStyle w:val="ae"/>
                 <w:noProof/>
                 <w:sz w:val="32"/>
                 <w:szCs w:val="32"/>
@@ -2649,7 +2643,7 @@
             </w:r>
             <w:r>
               <w:rPr>
-                <w:rStyle w:val="a8"/>
+                <w:rStyle w:val="ae"/>
                 <w:noProof/>
                 <w:sz w:val="32"/>
                 <w:szCs w:val="32"/>
@@ -2723,7 +2717,7 @@
         </w:p>
         <w:p>
           <w:pPr>
-            <w:pStyle w:val="30"/>
+            <w:pStyle w:val="31"/>
             <w:tabs>
               <w:tab w:val="right" w:leader="dot" w:pos="8290"/>
             </w:tabs>
@@ -2738,7 +2732,7 @@
           <w:hyperlink w:anchor="_Toc463086956" w:history="1">
             <w:r>
               <w:rPr>
-                <w:rStyle w:val="a8"/>
+                <w:rStyle w:val="ae"/>
                 <w:noProof/>
                 <w:sz w:val="32"/>
                 <w:szCs w:val="32"/>
@@ -2747,7 +2741,7 @@
             </w:r>
             <w:r>
               <w:rPr>
-                <w:rStyle w:val="a8"/>
+                <w:rStyle w:val="ae"/>
                 <w:noProof/>
                 <w:sz w:val="32"/>
                 <w:szCs w:val="32"/>
@@ -2821,7 +2815,7 @@
         </w:p>
         <w:p>
           <w:pPr>
-            <w:pStyle w:val="30"/>
+            <w:pStyle w:val="31"/>
             <w:tabs>
               <w:tab w:val="right" w:leader="dot" w:pos="8290"/>
             </w:tabs>
@@ -2836,7 +2830,7 @@
           <w:hyperlink w:anchor="_Toc463086957" w:history="1">
             <w:r>
               <w:rPr>
-                <w:rStyle w:val="a8"/>
+                <w:rStyle w:val="ae"/>
                 <w:noProof/>
                 <w:sz w:val="32"/>
                 <w:szCs w:val="32"/>
@@ -2845,7 +2839,7 @@
             </w:r>
             <w:r>
               <w:rPr>
-                <w:rStyle w:val="a8"/>
+                <w:rStyle w:val="ae"/>
                 <w:noProof/>
                 <w:sz w:val="32"/>
                 <w:szCs w:val="32"/>
@@ -2919,7 +2913,7 @@
         </w:p>
         <w:p>
           <w:pPr>
-            <w:pStyle w:val="30"/>
+            <w:pStyle w:val="31"/>
             <w:tabs>
               <w:tab w:val="right" w:leader="dot" w:pos="8290"/>
             </w:tabs>
@@ -2934,7 +2928,7 @@
           <w:hyperlink w:anchor="_Toc463086958" w:history="1">
             <w:r>
               <w:rPr>
-                <w:rStyle w:val="a8"/>
+                <w:rStyle w:val="ae"/>
                 <w:noProof/>
                 <w:sz w:val="32"/>
                 <w:szCs w:val="32"/>
@@ -2943,7 +2937,7 @@
             </w:r>
             <w:r>
               <w:rPr>
-                <w:rStyle w:val="a8"/>
+                <w:rStyle w:val="ae"/>
                 <w:noProof/>
                 <w:sz w:val="32"/>
                 <w:szCs w:val="32"/>
@@ -3017,7 +3011,7 @@
         </w:p>
         <w:p>
           <w:pPr>
-            <w:pStyle w:val="30"/>
+            <w:pStyle w:val="31"/>
             <w:tabs>
               <w:tab w:val="right" w:leader="dot" w:pos="8290"/>
             </w:tabs>
@@ -3032,7 +3026,7 @@
           <w:hyperlink w:anchor="_Toc463086959" w:history="1">
             <w:r>
               <w:rPr>
-                <w:rStyle w:val="a8"/>
+                <w:rStyle w:val="ae"/>
                 <w:noProof/>
                 <w:sz w:val="32"/>
                 <w:szCs w:val="32"/>
@@ -3041,7 +3035,7 @@
             </w:r>
             <w:r>
               <w:rPr>
-                <w:rStyle w:val="a8"/>
+                <w:rStyle w:val="ae"/>
                 <w:noProof/>
                 <w:sz w:val="32"/>
                 <w:szCs w:val="32"/>
@@ -3115,7 +3109,7 @@
         </w:p>
         <w:p>
           <w:pPr>
-            <w:pStyle w:val="30"/>
+            <w:pStyle w:val="31"/>
             <w:tabs>
               <w:tab w:val="right" w:leader="dot" w:pos="8290"/>
             </w:tabs>
@@ -3130,7 +3124,7 @@
           <w:hyperlink w:anchor="_Toc463086960" w:history="1">
             <w:r>
               <w:rPr>
-                <w:rStyle w:val="a8"/>
+                <w:rStyle w:val="ae"/>
                 <w:noProof/>
                 <w:sz w:val="32"/>
                 <w:szCs w:val="32"/>
@@ -3139,7 +3133,7 @@
             </w:r>
             <w:r>
               <w:rPr>
-                <w:rStyle w:val="a8"/>
+                <w:rStyle w:val="ae"/>
                 <w:noProof/>
                 <w:sz w:val="32"/>
                 <w:szCs w:val="32"/>
@@ -3213,7 +3207,7 @@
         </w:p>
         <w:p>
           <w:pPr>
-            <w:pStyle w:val="30"/>
+            <w:pStyle w:val="31"/>
             <w:tabs>
               <w:tab w:val="right" w:leader="dot" w:pos="8290"/>
             </w:tabs>
@@ -3228,7 +3222,7 @@
           <w:hyperlink w:anchor="_Toc463086961" w:history="1">
             <w:r>
               <w:rPr>
-                <w:rStyle w:val="a8"/>
+                <w:rStyle w:val="ae"/>
                 <w:noProof/>
                 <w:sz w:val="32"/>
                 <w:szCs w:val="32"/>
@@ -3237,7 +3231,7 @@
             </w:r>
             <w:r>
               <w:rPr>
-                <w:rStyle w:val="a8"/>
+                <w:rStyle w:val="ae"/>
                 <w:noProof/>
                 <w:sz w:val="32"/>
                 <w:szCs w:val="32"/>
@@ -3311,7 +3305,7 @@
         </w:p>
         <w:p>
           <w:pPr>
-            <w:pStyle w:val="30"/>
+            <w:pStyle w:val="31"/>
             <w:tabs>
               <w:tab w:val="right" w:leader="dot" w:pos="8290"/>
             </w:tabs>
@@ -3326,7 +3320,7 @@
           <w:hyperlink w:anchor="_Toc463086962" w:history="1">
             <w:r>
               <w:rPr>
-                <w:rStyle w:val="a8"/>
+                <w:rStyle w:val="ae"/>
                 <w:noProof/>
                 <w:sz w:val="32"/>
                 <w:szCs w:val="32"/>
@@ -3335,7 +3329,7 @@
             </w:r>
             <w:r>
               <w:rPr>
-                <w:rStyle w:val="a8"/>
+                <w:rStyle w:val="ae"/>
                 <w:noProof/>
                 <w:sz w:val="32"/>
                 <w:szCs w:val="32"/>
@@ -3409,7 +3403,7 @@
         </w:p>
         <w:p>
           <w:pPr>
-            <w:pStyle w:val="30"/>
+            <w:pStyle w:val="31"/>
             <w:tabs>
               <w:tab w:val="right" w:leader="dot" w:pos="8290"/>
             </w:tabs>
@@ -3424,7 +3418,7 @@
           <w:hyperlink w:anchor="_Toc463086963" w:history="1">
             <w:r>
               <w:rPr>
-                <w:rStyle w:val="a8"/>
+                <w:rStyle w:val="ae"/>
                 <w:noProof/>
                 <w:sz w:val="32"/>
                 <w:szCs w:val="32"/>
@@ -3433,7 +3427,7 @@
             </w:r>
             <w:r>
               <w:rPr>
-                <w:rStyle w:val="a8"/>
+                <w:rStyle w:val="ae"/>
                 <w:noProof/>
                 <w:sz w:val="32"/>
                 <w:szCs w:val="32"/>
@@ -3507,7 +3501,7 @@
         </w:p>
         <w:p>
           <w:pPr>
-            <w:pStyle w:val="30"/>
+            <w:pStyle w:val="31"/>
             <w:tabs>
               <w:tab w:val="right" w:leader="dot" w:pos="8290"/>
             </w:tabs>
@@ -3522,7 +3516,7 @@
           <w:hyperlink w:anchor="_Toc463086964" w:history="1">
             <w:r>
               <w:rPr>
-                <w:rStyle w:val="a8"/>
+                <w:rStyle w:val="ae"/>
                 <w:noProof/>
                 <w:sz w:val="32"/>
                 <w:szCs w:val="32"/>
@@ -3531,7 +3525,7 @@
             </w:r>
             <w:r>
               <w:rPr>
-                <w:rStyle w:val="a8"/>
+                <w:rStyle w:val="ae"/>
                 <w:noProof/>
                 <w:sz w:val="32"/>
                 <w:szCs w:val="32"/>
@@ -3605,7 +3599,7 @@
         </w:p>
         <w:p>
           <w:pPr>
-            <w:pStyle w:val="30"/>
+            <w:pStyle w:val="31"/>
             <w:tabs>
               <w:tab w:val="right" w:leader="dot" w:pos="8290"/>
             </w:tabs>
@@ -3620,7 +3614,7 @@
           <w:hyperlink w:anchor="_Toc463086965" w:history="1">
             <w:r>
               <w:rPr>
-                <w:rStyle w:val="a8"/>
+                <w:rStyle w:val="ae"/>
                 <w:noProof/>
                 <w:sz w:val="32"/>
                 <w:szCs w:val="32"/>
@@ -3629,7 +3623,7 @@
             </w:r>
             <w:r>
               <w:rPr>
-                <w:rStyle w:val="a8"/>
+                <w:rStyle w:val="ae"/>
                 <w:noProof/>
                 <w:sz w:val="32"/>
                 <w:szCs w:val="32"/>
@@ -3703,7 +3697,7 @@
         </w:p>
         <w:p>
           <w:pPr>
-            <w:pStyle w:val="30"/>
+            <w:pStyle w:val="31"/>
             <w:tabs>
               <w:tab w:val="right" w:leader="dot" w:pos="8290"/>
             </w:tabs>
@@ -3718,7 +3712,7 @@
           <w:hyperlink w:anchor="_Toc463086966" w:history="1">
             <w:r>
               <w:rPr>
-                <w:rStyle w:val="a8"/>
+                <w:rStyle w:val="ae"/>
                 <w:noProof/>
                 <w:sz w:val="32"/>
                 <w:szCs w:val="32"/>
@@ -3727,7 +3721,7 @@
             </w:r>
             <w:r>
               <w:rPr>
-                <w:rStyle w:val="a8"/>
+                <w:rStyle w:val="ae"/>
                 <w:noProof/>
                 <w:sz w:val="32"/>
                 <w:szCs w:val="32"/>
@@ -3801,7 +3795,7 @@
         </w:p>
         <w:p>
           <w:pPr>
-            <w:pStyle w:val="30"/>
+            <w:pStyle w:val="31"/>
             <w:tabs>
               <w:tab w:val="right" w:leader="dot" w:pos="8290"/>
             </w:tabs>
@@ -3816,7 +3810,7 @@
           <w:hyperlink w:anchor="_Toc463086967" w:history="1">
             <w:r>
               <w:rPr>
-                <w:rStyle w:val="a8"/>
+                <w:rStyle w:val="ae"/>
                 <w:noProof/>
                 <w:sz w:val="32"/>
                 <w:szCs w:val="32"/>
@@ -3825,7 +3819,7 @@
             </w:r>
             <w:r>
               <w:rPr>
-                <w:rStyle w:val="a8"/>
+                <w:rStyle w:val="ae"/>
                 <w:noProof/>
                 <w:sz w:val="32"/>
                 <w:szCs w:val="32"/>
@@ -3899,7 +3893,7 @@
         </w:p>
         <w:p>
           <w:pPr>
-            <w:pStyle w:val="30"/>
+            <w:pStyle w:val="31"/>
             <w:tabs>
               <w:tab w:val="right" w:leader="dot" w:pos="8290"/>
             </w:tabs>
@@ -3914,7 +3908,7 @@
           <w:hyperlink w:anchor="_Toc463086968" w:history="1">
             <w:r>
               <w:rPr>
-                <w:rStyle w:val="a8"/>
+                <w:rStyle w:val="ae"/>
                 <w:noProof/>
                 <w:sz w:val="32"/>
                 <w:szCs w:val="32"/>
@@ -3923,7 +3917,7 @@
             </w:r>
             <w:r>
               <w:rPr>
-                <w:rStyle w:val="a8"/>
+                <w:rStyle w:val="ae"/>
                 <w:noProof/>
                 <w:sz w:val="32"/>
                 <w:szCs w:val="32"/>
@@ -3997,7 +3991,7 @@
         </w:p>
         <w:p>
           <w:pPr>
-            <w:pStyle w:val="30"/>
+            <w:pStyle w:val="31"/>
             <w:tabs>
               <w:tab w:val="right" w:leader="dot" w:pos="8290"/>
             </w:tabs>
@@ -4012,7 +4006,7 @@
           <w:hyperlink w:anchor="_Toc463086969" w:history="1">
             <w:r>
               <w:rPr>
-                <w:rStyle w:val="a8"/>
+                <w:rStyle w:val="ae"/>
                 <w:noProof/>
                 <w:sz w:val="32"/>
                 <w:szCs w:val="32"/>
@@ -4021,7 +4015,7 @@
             </w:r>
             <w:r>
               <w:rPr>
-                <w:rStyle w:val="a8"/>
+                <w:rStyle w:val="ae"/>
                 <w:noProof/>
                 <w:sz w:val="32"/>
                 <w:szCs w:val="32"/>
@@ -4095,7 +4089,7 @@
         </w:p>
         <w:p>
           <w:pPr>
-            <w:pStyle w:val="30"/>
+            <w:pStyle w:val="31"/>
             <w:tabs>
               <w:tab w:val="right" w:leader="dot" w:pos="8290"/>
             </w:tabs>
@@ -4110,7 +4104,7 @@
           <w:hyperlink w:anchor="_Toc463086970" w:history="1">
             <w:r>
               <w:rPr>
-                <w:rStyle w:val="a8"/>
+                <w:rStyle w:val="ae"/>
                 <w:noProof/>
                 <w:sz w:val="32"/>
                 <w:szCs w:val="32"/>
@@ -4119,7 +4113,7 @@
             </w:r>
             <w:r>
               <w:rPr>
-                <w:rStyle w:val="a8"/>
+                <w:rStyle w:val="ae"/>
                 <w:noProof/>
                 <w:sz w:val="32"/>
                 <w:szCs w:val="32"/>
@@ -4193,7 +4187,7 @@
         </w:p>
         <w:p>
           <w:pPr>
-            <w:pStyle w:val="30"/>
+            <w:pStyle w:val="31"/>
             <w:tabs>
               <w:tab w:val="right" w:leader="dot" w:pos="8290"/>
             </w:tabs>
@@ -4208,7 +4202,7 @@
           <w:hyperlink w:anchor="_Toc463086971" w:history="1">
             <w:r>
               <w:rPr>
-                <w:rStyle w:val="a8"/>
+                <w:rStyle w:val="ae"/>
                 <w:noProof/>
                 <w:sz w:val="32"/>
                 <w:szCs w:val="32"/>
@@ -4217,7 +4211,7 @@
             </w:r>
             <w:r>
               <w:rPr>
-                <w:rStyle w:val="a8"/>
+                <w:rStyle w:val="ae"/>
                 <w:noProof/>
                 <w:sz w:val="32"/>
                 <w:szCs w:val="32"/>
@@ -4291,7 +4285,7 @@
         </w:p>
         <w:p>
           <w:pPr>
-            <w:pStyle w:val="30"/>
+            <w:pStyle w:val="31"/>
             <w:tabs>
               <w:tab w:val="right" w:leader="dot" w:pos="8290"/>
             </w:tabs>
@@ -4306,7 +4300,7 @@
           <w:hyperlink w:anchor="_Toc463086972" w:history="1">
             <w:r>
               <w:rPr>
-                <w:rStyle w:val="a8"/>
+                <w:rStyle w:val="ae"/>
                 <w:noProof/>
                 <w:sz w:val="32"/>
                 <w:szCs w:val="32"/>
@@ -4315,7 +4309,7 @@
             </w:r>
             <w:r>
               <w:rPr>
-                <w:rStyle w:val="a8"/>
+                <w:rStyle w:val="ae"/>
                 <w:noProof/>
                 <w:sz w:val="32"/>
                 <w:szCs w:val="32"/>
@@ -4389,7 +4383,7 @@
         </w:p>
         <w:p>
           <w:pPr>
-            <w:pStyle w:val="30"/>
+            <w:pStyle w:val="31"/>
             <w:tabs>
               <w:tab w:val="right" w:leader="dot" w:pos="8290"/>
             </w:tabs>
@@ -4404,7 +4398,7 @@
           <w:hyperlink w:anchor="_Toc463086973" w:history="1">
             <w:r>
               <w:rPr>
-                <w:rStyle w:val="a8"/>
+                <w:rStyle w:val="ae"/>
                 <w:noProof/>
                 <w:sz w:val="32"/>
                 <w:szCs w:val="32"/>
@@ -4413,7 +4407,7 @@
             </w:r>
             <w:r>
               <w:rPr>
-                <w:rStyle w:val="a8"/>
+                <w:rStyle w:val="ae"/>
                 <w:noProof/>
                 <w:sz w:val="32"/>
                 <w:szCs w:val="32"/>
@@ -4487,7 +4481,7 @@
         </w:p>
         <w:p>
           <w:pPr>
-            <w:pStyle w:val="30"/>
+            <w:pStyle w:val="31"/>
             <w:tabs>
               <w:tab w:val="right" w:leader="dot" w:pos="8290"/>
             </w:tabs>
@@ -4502,7 +4496,7 @@
           <w:hyperlink w:anchor="_Toc463086974" w:history="1">
             <w:r>
               <w:rPr>
-                <w:rStyle w:val="a8"/>
+                <w:rStyle w:val="ae"/>
                 <w:noProof/>
                 <w:sz w:val="32"/>
                 <w:szCs w:val="32"/>
@@ -4511,7 +4505,7 @@
             </w:r>
             <w:r>
               <w:rPr>
-                <w:rStyle w:val="a8"/>
+                <w:rStyle w:val="ae"/>
                 <w:noProof/>
                 <w:sz w:val="32"/>
                 <w:szCs w:val="32"/>
@@ -4585,7 +4579,7 @@
         </w:p>
         <w:p>
           <w:pPr>
-            <w:pStyle w:val="20"/>
+            <w:pStyle w:val="21"/>
             <w:tabs>
               <w:tab w:val="right" w:leader="dot" w:pos="8290"/>
             </w:tabs>
@@ -4600,7 +4594,7 @@
           <w:hyperlink w:anchor="_Toc463086975" w:history="1">
             <w:r>
               <w:rPr>
-                <w:rStyle w:val="a8"/>
+                <w:rStyle w:val="ae"/>
                 <w:noProof/>
                 <w:sz w:val="32"/>
                 <w:szCs w:val="32"/>
@@ -4609,7 +4603,7 @@
             </w:r>
             <w:r>
               <w:rPr>
-                <w:rStyle w:val="a8"/>
+                <w:rStyle w:val="ae"/>
                 <w:noProof/>
                 <w:sz w:val="32"/>
                 <w:szCs w:val="32"/>
@@ -4683,7 +4677,7 @@
         </w:p>
         <w:p>
           <w:pPr>
-            <w:pStyle w:val="30"/>
+            <w:pStyle w:val="31"/>
             <w:tabs>
               <w:tab w:val="right" w:leader="dot" w:pos="8290"/>
             </w:tabs>
@@ -4698,7 +4692,7 @@
           <w:hyperlink w:anchor="_Toc463086976" w:history="1">
             <w:r>
               <w:rPr>
-                <w:rStyle w:val="a8"/>
+                <w:rStyle w:val="ae"/>
                 <w:noProof/>
                 <w:sz w:val="32"/>
                 <w:szCs w:val="32"/>
@@ -4707,7 +4701,7 @@
             </w:r>
             <w:r>
               <w:rPr>
-                <w:rStyle w:val="a8"/>
+                <w:rStyle w:val="ae"/>
                 <w:noProof/>
                 <w:sz w:val="32"/>
                 <w:szCs w:val="32"/>
@@ -4781,7 +4775,7 @@
         </w:p>
         <w:p>
           <w:pPr>
-            <w:pStyle w:val="30"/>
+            <w:pStyle w:val="31"/>
             <w:tabs>
               <w:tab w:val="right" w:leader="dot" w:pos="8290"/>
             </w:tabs>
@@ -4796,7 +4790,7 @@
           <w:hyperlink w:anchor="_Toc463086977" w:history="1">
             <w:r>
               <w:rPr>
-                <w:rStyle w:val="a8"/>
+                <w:rStyle w:val="ae"/>
                 <w:noProof/>
                 <w:sz w:val="32"/>
                 <w:szCs w:val="32"/>
@@ -4805,7 +4799,7 @@
             </w:r>
             <w:r>
               <w:rPr>
-                <w:rStyle w:val="a8"/>
+                <w:rStyle w:val="ae"/>
                 <w:noProof/>
                 <w:sz w:val="32"/>
                 <w:szCs w:val="32"/>
@@ -4879,7 +4873,7 @@
         </w:p>
         <w:p>
           <w:pPr>
-            <w:pStyle w:val="30"/>
+            <w:pStyle w:val="31"/>
             <w:tabs>
               <w:tab w:val="right" w:leader="dot" w:pos="8290"/>
             </w:tabs>
@@ -4894,7 +4888,7 @@
           <w:hyperlink w:anchor="_Toc463086978" w:history="1">
             <w:r>
               <w:rPr>
-                <w:rStyle w:val="a8"/>
+                <w:rStyle w:val="ae"/>
                 <w:noProof/>
                 <w:sz w:val="32"/>
                 <w:szCs w:val="32"/>
@@ -4903,7 +4897,7 @@
             </w:r>
             <w:r>
               <w:rPr>
-                <w:rStyle w:val="a8"/>
+                <w:rStyle w:val="ae"/>
                 <w:noProof/>
                 <w:sz w:val="32"/>
                 <w:szCs w:val="32"/>
@@ -4977,7 +4971,7 @@
         </w:p>
         <w:p>
           <w:pPr>
-            <w:pStyle w:val="30"/>
+            <w:pStyle w:val="31"/>
             <w:tabs>
               <w:tab w:val="right" w:leader="dot" w:pos="8290"/>
             </w:tabs>
@@ -4992,7 +4986,7 @@
           <w:hyperlink w:anchor="_Toc463086979" w:history="1">
             <w:r>
               <w:rPr>
-                <w:rStyle w:val="a8"/>
+                <w:rStyle w:val="ae"/>
                 <w:noProof/>
                 <w:sz w:val="32"/>
                 <w:szCs w:val="32"/>
@@ -5001,7 +4995,7 @@
             </w:r>
             <w:r>
               <w:rPr>
-                <w:rStyle w:val="a8"/>
+                <w:rStyle w:val="ae"/>
                 <w:rFonts w:asciiTheme="minorEastAsia" w:hAnsiTheme="minorEastAsia" w:cs="Calibri"/>
                 <w:noProof/>
                 <w:sz w:val="32"/>
@@ -5076,7 +5070,7 @@
         </w:p>
         <w:p>
           <w:pPr>
-            <w:pStyle w:val="30"/>
+            <w:pStyle w:val="31"/>
             <w:tabs>
               <w:tab w:val="right" w:leader="dot" w:pos="8290"/>
             </w:tabs>
@@ -5091,7 +5085,7 @@
           <w:hyperlink w:anchor="_Toc463086980" w:history="1">
             <w:r>
               <w:rPr>
-                <w:rStyle w:val="a8"/>
+                <w:rStyle w:val="ae"/>
                 <w:noProof/>
                 <w:sz w:val="32"/>
                 <w:szCs w:val="32"/>
@@ -5100,7 +5094,7 @@
             </w:r>
             <w:r>
               <w:rPr>
-                <w:rStyle w:val="a8"/>
+                <w:rStyle w:val="ae"/>
                 <w:rFonts w:ascii="Calibri" w:hAnsi="Calibri" w:cs="Calibri"/>
                 <w:noProof/>
                 <w:sz w:val="32"/>
@@ -5175,7 +5169,7 @@
         </w:p>
         <w:p>
           <w:pPr>
-            <w:pStyle w:val="30"/>
+            <w:pStyle w:val="31"/>
             <w:tabs>
               <w:tab w:val="right" w:leader="dot" w:pos="8290"/>
             </w:tabs>
@@ -5190,7 +5184,7 @@
           <w:hyperlink w:anchor="_Toc463086981" w:history="1">
             <w:r>
               <w:rPr>
-                <w:rStyle w:val="a8"/>
+                <w:rStyle w:val="ae"/>
                 <w:noProof/>
                 <w:sz w:val="32"/>
                 <w:szCs w:val="32"/>
@@ -5199,7 +5193,7 @@
             </w:r>
             <w:r>
               <w:rPr>
-                <w:rStyle w:val="a8"/>
+                <w:rStyle w:val="ae"/>
                 <w:rFonts w:ascii="Calibri" w:hAnsi="Calibri" w:cs="Calibri"/>
                 <w:noProof/>
                 <w:sz w:val="32"/>
@@ -5274,7 +5268,7 @@
         </w:p>
         <w:p>
           <w:pPr>
-            <w:pStyle w:val="20"/>
+            <w:pStyle w:val="21"/>
             <w:tabs>
               <w:tab w:val="right" w:leader="dot" w:pos="8290"/>
             </w:tabs>
@@ -5289,7 +5283,7 @@
           <w:hyperlink w:anchor="_Toc463086982" w:history="1">
             <w:r>
               <w:rPr>
-                <w:rStyle w:val="a8"/>
+                <w:rStyle w:val="ae"/>
                 <w:noProof/>
                 <w:sz w:val="32"/>
                 <w:szCs w:val="32"/>
@@ -5298,7 +5292,7 @@
             </w:r>
             <w:r>
               <w:rPr>
-                <w:rStyle w:val="a8"/>
+                <w:rStyle w:val="ae"/>
                 <w:noProof/>
                 <w:sz w:val="32"/>
                 <w:szCs w:val="32"/>
@@ -5372,7 +5366,7 @@
         </w:p>
         <w:p>
           <w:pPr>
-            <w:pStyle w:val="30"/>
+            <w:pStyle w:val="31"/>
             <w:tabs>
               <w:tab w:val="right" w:leader="dot" w:pos="8290"/>
             </w:tabs>
@@ -5387,7 +5381,7 @@
           <w:hyperlink w:anchor="_Toc463086983" w:history="1">
             <w:r>
               <w:rPr>
-                <w:rStyle w:val="a8"/>
+                <w:rStyle w:val="ae"/>
                 <w:noProof/>
                 <w:sz w:val="32"/>
                 <w:szCs w:val="32"/>
@@ -5396,7 +5390,7 @@
             </w:r>
             <w:r>
               <w:rPr>
-                <w:rStyle w:val="a8"/>
+                <w:rStyle w:val="ae"/>
                 <w:noProof/>
                 <w:sz w:val="32"/>
                 <w:szCs w:val="32"/>
@@ -5470,7 +5464,7 @@
         </w:p>
         <w:p>
           <w:pPr>
-            <w:pStyle w:val="30"/>
+            <w:pStyle w:val="31"/>
             <w:tabs>
               <w:tab w:val="right" w:leader="dot" w:pos="8290"/>
             </w:tabs>
@@ -5485,7 +5479,7 @@
           <w:hyperlink w:anchor="_Toc463086984" w:history="1">
             <w:r>
               <w:rPr>
-                <w:rStyle w:val="a8"/>
+                <w:rStyle w:val="ae"/>
                 <w:noProof/>
                 <w:sz w:val="32"/>
                 <w:szCs w:val="32"/>
@@ -5494,7 +5488,7 @@
             </w:r>
             <w:r>
               <w:rPr>
-                <w:rStyle w:val="a8"/>
+                <w:rStyle w:val="ae"/>
                 <w:noProof/>
                 <w:sz w:val="32"/>
                 <w:szCs w:val="32"/>
@@ -5568,7 +5562,7 @@
         </w:p>
         <w:p>
           <w:pPr>
-            <w:pStyle w:val="30"/>
+            <w:pStyle w:val="31"/>
             <w:tabs>
               <w:tab w:val="right" w:leader="dot" w:pos="8290"/>
             </w:tabs>
@@ -5583,7 +5577,7 @@
           <w:hyperlink w:anchor="_Toc463086985" w:history="1">
             <w:r>
               <w:rPr>
-                <w:rStyle w:val="a8"/>
+                <w:rStyle w:val="ae"/>
                 <w:noProof/>
                 <w:sz w:val="32"/>
                 <w:szCs w:val="32"/>
@@ -5592,7 +5586,7 @@
             </w:r>
             <w:r>
               <w:rPr>
-                <w:rStyle w:val="a8"/>
+                <w:rStyle w:val="ae"/>
                 <w:noProof/>
                 <w:sz w:val="32"/>
                 <w:szCs w:val="32"/>
@@ -5666,7 +5660,7 @@
         </w:p>
         <w:p>
           <w:pPr>
-            <w:pStyle w:val="20"/>
+            <w:pStyle w:val="21"/>
             <w:tabs>
               <w:tab w:val="right" w:leader="dot" w:pos="8290"/>
             </w:tabs>
@@ -5681,7 +5675,7 @@
           <w:hyperlink w:anchor="_Toc463086986" w:history="1">
             <w:r>
               <w:rPr>
-                <w:rStyle w:val="a8"/>
+                <w:rStyle w:val="ae"/>
                 <w:noProof/>
                 <w:sz w:val="32"/>
                 <w:szCs w:val="32"/>
@@ -5690,7 +5684,7 @@
             </w:r>
             <w:r>
               <w:rPr>
-                <w:rStyle w:val="a8"/>
+                <w:rStyle w:val="ae"/>
                 <w:noProof/>
                 <w:sz w:val="32"/>
                 <w:szCs w:val="32"/>
@@ -5764,7 +5758,7 @@
         </w:p>
         <w:p>
           <w:pPr>
-            <w:pStyle w:val="30"/>
+            <w:pStyle w:val="31"/>
             <w:tabs>
               <w:tab w:val="right" w:leader="dot" w:pos="8290"/>
             </w:tabs>
@@ -5779,7 +5773,7 @@
           <w:hyperlink w:anchor="_Toc463086987" w:history="1">
             <w:r>
               <w:rPr>
-                <w:rStyle w:val="a8"/>
+                <w:rStyle w:val="ae"/>
                 <w:noProof/>
                 <w:sz w:val="32"/>
                 <w:szCs w:val="32"/>
@@ -5788,7 +5782,7 @@
             </w:r>
             <w:r>
               <w:rPr>
-                <w:rStyle w:val="a8"/>
+                <w:rStyle w:val="ae"/>
                 <w:noProof/>
                 <w:sz w:val="32"/>
                 <w:szCs w:val="32"/>
@@ -5954,15 +5948,7 @@
         </w:rPr>
       </w:pPr>
       <w:r>
-        <w:t>本文档是对酒店在线预订系统的需求规格说明，该系统将服务于有意愿网上预订酒店的客户、酒店工作人员、网站营销人员和网站管理人员，本文档也将</w:t>
-      </w:r>
-      <w:proofErr w:type="gramStart"/>
-      <w:r>
-        <w:t>供以上</w:t>
-      </w:r>
-      <w:proofErr w:type="gramEnd"/>
-      <w:r>
-        <w:t>人员和系统开发团队使用。</w:t>
+        <w:t>本文档是对酒店在线预订系统的需求规格说明，该系统将服务于有意愿网上预订酒店的客户、酒店工作人员、网站营销人员和网站管理人员，本文档也将供以上人员和系统开发团队使用。</w:t>
       </w:r>
     </w:p>
     <w:p>
@@ -6198,7 +6184,7 @@
     <w:p>
       <w:pPr>
         <w:pStyle w:val="3"/>
-        <w:ind w:firstLineChars="100" w:firstLine="321"/>
+        <w:ind w:firstLineChars="100" w:firstLine="320"/>
         <w:rPr>
           <w:rFonts w:hint="default"/>
         </w:rPr>
@@ -6253,7 +6239,7 @@
     <w:p>
       <w:pPr>
         <w:pStyle w:val="3"/>
-        <w:ind w:firstLineChars="100" w:firstLine="321"/>
+        <w:ind w:firstLineChars="100" w:firstLine="320"/>
         <w:rPr>
           <w:rFonts w:hint="default"/>
         </w:rPr>
@@ -6688,23 +6674,7 @@
           <w:rFonts w:ascii="Calibri" w:hAnsi="Calibri" w:cs="Calibri"/>
           <w:szCs w:val="21"/>
         </w:rPr>
-        <w:t>使用系统向客户详细展示城市和商</w:t>
-      </w:r>
-      <w:proofErr w:type="gramStart"/>
-      <w:r>
-        <w:rPr>
-          <w:rFonts w:ascii="Calibri" w:hAnsi="Calibri" w:cs="Calibri"/>
-          <w:szCs w:val="21"/>
-        </w:rPr>
-        <w:t>圈内酒店</w:t>
-      </w:r>
-      <w:proofErr w:type="gramEnd"/>
-      <w:r>
-        <w:rPr>
-          <w:rFonts w:ascii="Calibri" w:hAnsi="Calibri" w:cs="Calibri"/>
-          <w:szCs w:val="21"/>
-        </w:rPr>
-        <w:t>列表和详细信息</w:t>
+        <w:t>使用系统向客户详细展示城市和商圈内酒店列表和详细信息</w:t>
       </w:r>
     </w:p>
     <w:p>
@@ -7450,23 +7420,7 @@
           <w:rFonts w:ascii="Calibri" w:hAnsi="Calibri" w:cs="Calibri"/>
           <w:szCs w:val="21"/>
         </w:rPr>
-        <w:t>：服务</w:t>
-      </w:r>
-      <w:proofErr w:type="gramStart"/>
-      <w:r>
-        <w:rPr>
-          <w:rFonts w:ascii="Calibri" w:hAnsi="Calibri" w:cs="Calibri"/>
-          <w:szCs w:val="21"/>
-        </w:rPr>
-        <w:t>端要求</w:t>
-      </w:r>
-      <w:proofErr w:type="gramEnd"/>
-      <w:r>
-        <w:rPr>
-          <w:rFonts w:ascii="Calibri" w:hAnsi="Calibri" w:cs="Calibri"/>
-          <w:szCs w:val="21"/>
-        </w:rPr>
-        <w:t>能够支持最多</w:t>
+        <w:t>：服务端要求能够支持最多</w:t>
       </w:r>
       <w:r>
         <w:rPr>
@@ -7917,7 +7871,7 @@
       <w:pPr>
         <w:pStyle w:val="3"/>
         <w:spacing w:line="415" w:lineRule="auto"/>
-        <w:ind w:firstLineChars="100" w:firstLine="321"/>
+        <w:ind w:firstLineChars="100" w:firstLine="320"/>
         <w:rPr>
           <w:rFonts w:hint="default"/>
         </w:rPr>
@@ -8768,15 +8722,7 @@
         <w:t xml:space="preserve">UI11.1 </w:t>
       </w:r>
       <w:r>
-        <w:t>在网站营销人员开始信用充</w:t>
-      </w:r>
-      <w:proofErr w:type="gramStart"/>
-      <w:r>
-        <w:t>值任务</w:t>
-      </w:r>
-      <w:proofErr w:type="gramEnd"/>
-      <w:r>
-        <w:t>时，系统显示账号输入界面</w:t>
+        <w:t>在网站营销人员开始信用充值任务时，系统显示账号输入界面</w:t>
       </w:r>
     </w:p>
     <w:p>
@@ -8952,7 +8898,7 @@
       <w:pPr>
         <w:pStyle w:val="3"/>
         <w:spacing w:line="415" w:lineRule="auto"/>
-        <w:ind w:firstLineChars="100" w:firstLine="321"/>
+        <w:ind w:firstLineChars="100" w:firstLine="320"/>
         <w:rPr>
           <w:rFonts w:hint="default"/>
         </w:rPr>
@@ -8976,7 +8922,7 @@
     </w:p>
     <w:p>
       <w:pPr>
-        <w:ind w:firstLineChars="200" w:firstLine="482"/>
+        <w:ind w:firstLineChars="200" w:firstLine="480"/>
         <w:rPr>
           <w:rFonts w:hint="default"/>
           <w:b/>
@@ -9077,7 +9023,7 @@
     </w:p>
     <w:p>
       <w:pPr>
-        <w:ind w:firstLineChars="200" w:firstLine="482"/>
+        <w:ind w:firstLineChars="200" w:firstLine="480"/>
         <w:rPr>
           <w:rFonts w:hint="default"/>
           <w:b/>
@@ -9264,7 +9210,7 @@
     </w:p>
     <w:p>
       <w:pPr>
-        <w:ind w:firstLineChars="175" w:firstLine="422"/>
+        <w:ind w:firstLineChars="175" w:firstLine="420"/>
         <w:rPr>
           <w:rFonts w:hint="default"/>
           <w:b/>
@@ -9477,7 +9423,7 @@
       <w:pPr>
         <w:pStyle w:val="3"/>
         <w:spacing w:line="415" w:lineRule="auto"/>
-        <w:ind w:firstLineChars="100" w:firstLine="321"/>
+        <w:ind w:firstLineChars="100" w:firstLine="320"/>
         <w:rPr>
           <w:rFonts w:hint="default"/>
         </w:rPr>
@@ -9496,7 +9442,7 @@
     </w:p>
     <w:p>
       <w:pPr>
-        <w:ind w:firstLineChars="200" w:firstLine="482"/>
+        <w:ind w:firstLineChars="200" w:firstLine="480"/>
         <w:rPr>
           <w:rFonts w:hint="default"/>
           <w:b/>
@@ -9598,7 +9544,7 @@
     </w:p>
     <w:p>
       <w:pPr>
-        <w:ind w:firstLineChars="200" w:firstLine="482"/>
+        <w:ind w:firstLineChars="200" w:firstLine="480"/>
         <w:rPr>
           <w:rFonts w:hint="default"/>
           <w:b/>
@@ -9779,7 +9725,7 @@
     </w:p>
     <w:p>
       <w:pPr>
-        <w:ind w:firstLineChars="175" w:firstLine="422"/>
+        <w:ind w:firstLineChars="175" w:firstLine="420"/>
         <w:rPr>
           <w:rFonts w:hint="default"/>
           <w:b/>
@@ -10419,7 +10365,7 @@
       <w:pPr>
         <w:pStyle w:val="3"/>
         <w:spacing w:line="415" w:lineRule="auto"/>
-        <w:ind w:firstLineChars="100" w:firstLine="321"/>
+        <w:ind w:firstLineChars="100" w:firstLine="320"/>
         <w:rPr>
           <w:rFonts w:hint="default"/>
         </w:rPr>
@@ -10438,7 +10384,7 @@
     </w:p>
     <w:p>
       <w:pPr>
-        <w:ind w:firstLineChars="200" w:firstLine="482"/>
+        <w:ind w:firstLineChars="200" w:firstLine="480"/>
         <w:rPr>
           <w:rFonts w:hint="default"/>
           <w:b/>
@@ -10498,7 +10444,7 @@
     </w:p>
     <w:p>
       <w:pPr>
-        <w:ind w:firstLineChars="200" w:firstLine="482"/>
+        <w:ind w:firstLineChars="200" w:firstLine="480"/>
         <w:rPr>
           <w:rFonts w:hint="default"/>
         </w:rPr>
@@ -10645,7 +10591,7 @@
     </w:p>
     <w:p>
       <w:pPr>
-        <w:ind w:firstLineChars="200" w:firstLine="482"/>
+        <w:ind w:firstLineChars="200" w:firstLine="480"/>
         <w:rPr>
           <w:rFonts w:hint="default"/>
         </w:rPr>
@@ -11018,7 +10964,7 @@
       <w:pPr>
         <w:pStyle w:val="3"/>
         <w:spacing w:line="415" w:lineRule="auto"/>
-        <w:ind w:firstLineChars="100" w:firstLine="321"/>
+        <w:ind w:firstLineChars="100" w:firstLine="320"/>
         <w:rPr>
           <w:rFonts w:hint="default"/>
         </w:rPr>
@@ -11037,7 +10983,7 @@
     </w:p>
     <w:p>
       <w:pPr>
-        <w:ind w:firstLineChars="200" w:firstLine="482"/>
+        <w:ind w:firstLineChars="200" w:firstLine="480"/>
         <w:rPr>
           <w:rFonts w:hint="default"/>
           <w:b/>
@@ -11138,7 +11084,7 @@
     </w:p>
     <w:p>
       <w:pPr>
-        <w:ind w:firstLineChars="200" w:firstLine="482"/>
+        <w:ind w:firstLineChars="200" w:firstLine="480"/>
         <w:rPr>
           <w:rFonts w:hint="default"/>
           <w:b/>
@@ -11277,7 +11223,7 @@
     </w:p>
     <w:p>
       <w:pPr>
-        <w:ind w:firstLineChars="175" w:firstLine="422"/>
+        <w:ind w:firstLineChars="175" w:firstLine="420"/>
         <w:rPr>
           <w:rFonts w:hint="default"/>
           <w:b/>
@@ -11452,7 +11398,7 @@
       <w:pPr>
         <w:pStyle w:val="3"/>
         <w:spacing w:line="415" w:lineRule="auto"/>
-        <w:ind w:firstLineChars="98" w:firstLine="315"/>
+        <w:ind w:firstLineChars="98" w:firstLine="314"/>
         <w:rPr>
           <w:rFonts w:hint="default"/>
         </w:rPr>
@@ -11472,7 +11418,7 @@
     </w:p>
     <w:p>
       <w:pPr>
-        <w:ind w:firstLineChars="200" w:firstLine="482"/>
+        <w:ind w:firstLineChars="200" w:firstLine="480"/>
         <w:rPr>
           <w:rFonts w:hint="default"/>
           <w:b/>
@@ -11573,7 +11519,7 @@
     </w:p>
     <w:p>
       <w:pPr>
-        <w:ind w:firstLineChars="200" w:firstLine="482"/>
+        <w:ind w:firstLineChars="200" w:firstLine="480"/>
         <w:rPr>
           <w:rFonts w:hint="default"/>
           <w:b/>
@@ -11844,7 +11790,7 @@
     </w:p>
     <w:p>
       <w:pPr>
-        <w:ind w:firstLineChars="175" w:firstLine="422"/>
+        <w:ind w:firstLineChars="175" w:firstLine="420"/>
         <w:rPr>
           <w:rFonts w:hint="default"/>
           <w:b/>
@@ -12367,7 +12313,7 @@
           </w:tcPr>
           <w:p>
             <w:pPr>
-              <w:pStyle w:val="ab"/>
+              <w:pStyle w:val="af2"/>
               <w:ind w:firstLineChars="0" w:firstLine="0"/>
               <w:rPr>
                 <w:rFonts w:ascii="Calibri" w:hAnsi="Calibri" w:cs="Calibri" w:hint="default"/>
@@ -12384,7 +12330,7 @@
           </w:p>
           <w:p>
             <w:pPr>
-              <w:pStyle w:val="ab"/>
+              <w:pStyle w:val="af2"/>
               <w:ind w:firstLineChars="0" w:firstLine="0"/>
               <w:rPr>
                 <w:rFonts w:ascii="Calibri" w:hAnsi="Calibri" w:cs="Calibri" w:hint="default"/>
@@ -12429,7 +12375,7 @@
           </w:p>
           <w:p>
             <w:pPr>
-              <w:pStyle w:val="ab"/>
+              <w:pStyle w:val="af2"/>
               <w:ind w:firstLineChars="0" w:firstLine="0"/>
               <w:rPr>
                 <w:rFonts w:ascii="Calibri" w:hAnsi="Calibri" w:cs="Calibri" w:hint="default"/>
@@ -12476,28 +12422,57 @@
                 <w:rFonts w:ascii="Calibri" w:hAnsi="Calibri" w:cs="Calibri"/>
                 <w:szCs w:val="21"/>
               </w:rPr>
-              <w:t>，</w:t>
-            </w:r>
-            <w:proofErr w:type="gramStart"/>
+              <w:t>，并晚于开始时间，否则验证不通过</w:t>
+            </w:r>
+          </w:p>
+          <w:p>
+            <w:pPr>
+              <w:pStyle w:val="af2"/>
+              <w:ind w:firstLineChars="0" w:firstLine="0"/>
+              <w:rPr>
+                <w:rFonts w:ascii="Calibri" w:hAnsi="Calibri" w:cs="Calibri" w:hint="default"/>
+                <w:szCs w:val="21"/>
+              </w:rPr>
+            </w:pPr>
             <w:r>
               <w:rPr>
                 <w:rFonts w:ascii="Calibri" w:hAnsi="Calibri" w:cs="Calibri"/>
                 <w:szCs w:val="21"/>
               </w:rPr>
-              <w:t>并晚于</w:t>
-            </w:r>
-            <w:proofErr w:type="gramEnd"/>
+              <w:t>订单最晚执行时间应为时间格式</w:t>
+            </w:r>
             <w:r>
               <w:rPr>
                 <w:rFonts w:ascii="Calibri" w:hAnsi="Calibri" w:cs="Calibri"/>
                 <w:szCs w:val="21"/>
               </w:rPr>
-              <w:t>开始时间，否则验证不通过</w:t>
-            </w:r>
-          </w:p>
-          <w:p>
-            <w:pPr>
-              <w:pStyle w:val="ab"/>
+              <w:t>（见</w:t>
+            </w:r>
+            <w:r>
+              <w:rPr>
+                <w:rFonts w:ascii="Calibri" w:hAnsi="Calibri" w:cs="Calibri"/>
+                <w:szCs w:val="21"/>
+              </w:rPr>
+              <w:t>Format5</w:t>
+            </w:r>
+            <w:r>
+              <w:rPr>
+                <w:rFonts w:ascii="Calibri" w:hAnsi="Calibri" w:cs="Calibri"/>
+                <w:szCs w:val="21"/>
+              </w:rPr>
+              <w:t>）</w:t>
+            </w:r>
+            <w:r>
+              <w:rPr>
+                <w:rFonts w:ascii="Calibri" w:hAnsi="Calibri" w:cs="Calibri"/>
+                <w:szCs w:val="21"/>
+              </w:rPr>
+              <w:t>，否则验证不通过</w:t>
+            </w:r>
+          </w:p>
+          <w:p>
+            <w:pPr>
+              <w:pStyle w:val="af2"/>
               <w:ind w:firstLineChars="0" w:firstLine="0"/>
               <w:rPr>
                 <w:rFonts w:ascii="Calibri" w:hAnsi="Calibri" w:cs="Calibri" w:hint="default"/>
@@ -12509,119 +12484,74 @@
                 <w:rFonts w:ascii="Calibri" w:hAnsi="Calibri" w:cs="Calibri"/>
                 <w:szCs w:val="21"/>
               </w:rPr>
-              <w:t>订单最晚执行时间应为时间格式</w:t>
+              <w:t>类型</w:t>
             </w:r>
             <w:r>
               <w:rPr>
                 <w:rFonts w:ascii="Calibri" w:hAnsi="Calibri" w:cs="Calibri"/>
                 <w:szCs w:val="21"/>
               </w:rPr>
-              <w:t>（见</w:t>
-            </w:r>
+              <w:t>应为字符串，否则验证不通过</w:t>
+            </w:r>
+          </w:p>
+          <w:p>
+            <w:pPr>
+              <w:pStyle w:val="af2"/>
+              <w:ind w:firstLineChars="0" w:firstLine="0"/>
+              <w:rPr>
+                <w:rFonts w:ascii="Calibri" w:hAnsi="Calibri" w:cs="Calibri" w:hint="default"/>
+                <w:szCs w:val="21"/>
+              </w:rPr>
+            </w:pPr>
             <w:r>
               <w:rPr>
                 <w:rFonts w:ascii="Calibri" w:hAnsi="Calibri" w:cs="Calibri"/>
                 <w:szCs w:val="21"/>
               </w:rPr>
-              <w:t>Format5</w:t>
+              <w:t>房间数量应为数字</w:t>
             </w:r>
             <w:r>
               <w:rPr>
                 <w:rFonts w:ascii="Calibri" w:hAnsi="Calibri" w:cs="Calibri"/>
                 <w:szCs w:val="21"/>
               </w:rPr>
-              <w:t>）</w:t>
-            </w:r>
+              <w:t>，否则验证不通过</w:t>
+            </w:r>
+          </w:p>
+          <w:p>
+            <w:pPr>
+              <w:pStyle w:val="af2"/>
+              <w:ind w:firstLineChars="0" w:firstLine="0"/>
+              <w:rPr>
+                <w:rFonts w:ascii="Calibri" w:hAnsi="Calibri" w:cs="Calibri" w:hint="default"/>
+                <w:szCs w:val="21"/>
+              </w:rPr>
+            </w:pPr>
             <w:r>
               <w:rPr>
                 <w:rFonts w:ascii="Calibri" w:hAnsi="Calibri" w:cs="Calibri"/>
                 <w:szCs w:val="21"/>
               </w:rPr>
-              <w:t>，否则验证不通过</w:t>
-            </w:r>
-          </w:p>
-          <w:p>
-            <w:pPr>
-              <w:pStyle w:val="ab"/>
-              <w:ind w:firstLineChars="0" w:firstLine="0"/>
-              <w:rPr>
-                <w:rFonts w:ascii="Calibri" w:hAnsi="Calibri" w:cs="Calibri" w:hint="default"/>
-                <w:szCs w:val="21"/>
-              </w:rPr>
-            </w:pPr>
+              <w:t>人数应为大于</w:t>
+            </w:r>
             <w:r>
               <w:rPr>
                 <w:rFonts w:ascii="Calibri" w:hAnsi="Calibri" w:cs="Calibri"/>
                 <w:szCs w:val="21"/>
               </w:rPr>
-              <w:t>类型</w:t>
+              <w:t>0</w:t>
             </w:r>
             <w:r>
               <w:rPr>
                 <w:rFonts w:ascii="Calibri" w:hAnsi="Calibri" w:cs="Calibri"/>
                 <w:szCs w:val="21"/>
               </w:rPr>
-              <w:t>应为字符串，否则验证不通过</w:t>
-            </w:r>
-          </w:p>
-          <w:p>
-            <w:pPr>
-              <w:pStyle w:val="ab"/>
-              <w:ind w:firstLineChars="0" w:firstLine="0"/>
-              <w:rPr>
-                <w:rFonts w:ascii="Calibri" w:hAnsi="Calibri" w:cs="Calibri" w:hint="default"/>
-                <w:szCs w:val="21"/>
-              </w:rPr>
-            </w:pPr>
-            <w:r>
-              <w:rPr>
-                <w:rFonts w:ascii="Calibri" w:hAnsi="Calibri" w:cs="Calibri"/>
-                <w:szCs w:val="21"/>
-              </w:rPr>
-              <w:t>房间数量应为数字</w:t>
-            </w:r>
-            <w:r>
-              <w:rPr>
-                <w:rFonts w:ascii="Calibri" w:hAnsi="Calibri" w:cs="Calibri"/>
-                <w:szCs w:val="21"/>
-              </w:rPr>
-              <w:t>，否则验证不通过</w:t>
-            </w:r>
-          </w:p>
-          <w:p>
-            <w:pPr>
-              <w:pStyle w:val="ab"/>
-              <w:ind w:firstLineChars="0" w:firstLine="0"/>
-              <w:rPr>
-                <w:rFonts w:ascii="Calibri" w:hAnsi="Calibri" w:cs="Calibri" w:hint="default"/>
-                <w:szCs w:val="21"/>
-              </w:rPr>
-            </w:pPr>
-            <w:r>
-              <w:rPr>
-                <w:rFonts w:ascii="Calibri" w:hAnsi="Calibri" w:cs="Calibri"/>
-                <w:szCs w:val="21"/>
-              </w:rPr>
-              <w:t>人数应为大于</w:t>
-            </w:r>
-            <w:r>
-              <w:rPr>
-                <w:rFonts w:ascii="Calibri" w:hAnsi="Calibri" w:cs="Calibri"/>
-                <w:szCs w:val="21"/>
-              </w:rPr>
-              <w:t>0</w:t>
-            </w:r>
-            <w:r>
-              <w:rPr>
-                <w:rFonts w:ascii="Calibri" w:hAnsi="Calibri" w:cs="Calibri"/>
-                <w:szCs w:val="21"/>
-              </w:rPr>
               <w:t>的整数，否则验证不通过</w:t>
             </w:r>
           </w:p>
           <w:p>
             <w:pPr>
-              <w:pStyle w:val="ab"/>
+              <w:pStyle w:val="af2"/>
               <w:ind w:firstLineChars="0" w:firstLine="0"/>
               <w:rPr>
                 <w:rFonts w:ascii="Calibri" w:hAnsi="Calibri" w:cs="Calibri" w:hint="default"/>
@@ -12788,7 +12718,7 @@
       <w:pPr>
         <w:pStyle w:val="3"/>
         <w:spacing w:line="415" w:lineRule="auto"/>
-        <w:ind w:firstLineChars="100" w:firstLine="321"/>
+        <w:ind w:firstLineChars="100" w:firstLine="320"/>
         <w:rPr>
           <w:rFonts w:hint="default"/>
         </w:rPr>
@@ -12808,7 +12738,7 @@
     </w:p>
     <w:p>
       <w:pPr>
-        <w:ind w:firstLineChars="200" w:firstLine="482"/>
+        <w:ind w:firstLineChars="200" w:firstLine="480"/>
         <w:rPr>
           <w:rFonts w:hint="default"/>
           <w:b/>
@@ -12909,7 +12839,7 @@
     </w:p>
     <w:p>
       <w:pPr>
-        <w:ind w:firstLineChars="200" w:firstLine="482"/>
+        <w:ind w:firstLineChars="200" w:firstLine="480"/>
         <w:rPr>
           <w:rFonts w:hint="default"/>
           <w:b/>
@@ -13103,7 +13033,7 @@
     </w:p>
     <w:p>
       <w:pPr>
-        <w:ind w:firstLineChars="175" w:firstLine="422"/>
+        <w:ind w:firstLineChars="175" w:firstLine="420"/>
         <w:rPr>
           <w:rFonts w:hint="default"/>
           <w:b/>
@@ -13498,7 +13428,7 @@
       <w:pPr>
         <w:pStyle w:val="3"/>
         <w:spacing w:line="415" w:lineRule="auto"/>
-        <w:ind w:firstLineChars="100" w:firstLine="321"/>
+        <w:ind w:firstLineChars="100" w:firstLine="320"/>
         <w:rPr>
           <w:rFonts w:hint="default"/>
         </w:rPr>
@@ -13517,7 +13447,7 @@
     </w:p>
     <w:p>
       <w:pPr>
-        <w:ind w:firstLineChars="200" w:firstLine="482"/>
+        <w:ind w:firstLineChars="200" w:firstLine="480"/>
         <w:rPr>
           <w:rFonts w:hint="default"/>
           <w:b/>
@@ -13594,7 +13524,7 @@
     </w:p>
     <w:p>
       <w:pPr>
-        <w:ind w:firstLineChars="200" w:firstLine="482"/>
+        <w:ind w:firstLineChars="200" w:firstLine="480"/>
         <w:rPr>
           <w:rFonts w:hint="default"/>
           <w:b/>
@@ -13750,7 +13680,7 @@
     </w:p>
     <w:p>
       <w:pPr>
-        <w:ind w:firstLineChars="200" w:firstLine="482"/>
+        <w:ind w:firstLineChars="200" w:firstLine="480"/>
         <w:rPr>
           <w:rFonts w:hint="default"/>
         </w:rPr>
@@ -13927,15 +13857,7 @@
             </w:pPr>
             <w:r>
               <w:lastRenderedPageBreak/>
-              <w:t>系统</w:t>
-            </w:r>
-            <w:proofErr w:type="gramStart"/>
-            <w:r>
-              <w:t>提示无未执行</w:t>
-            </w:r>
-            <w:proofErr w:type="gramEnd"/>
-            <w:r>
-              <w:t>订单</w:t>
+              <w:t>系统提示无未执行订单</w:t>
             </w:r>
           </w:p>
           <w:p>
@@ -14338,7 +14260,7 @@
       <w:pPr>
         <w:pStyle w:val="3"/>
         <w:spacing w:line="415" w:lineRule="auto"/>
-        <w:ind w:firstLineChars="100" w:firstLine="321"/>
+        <w:ind w:firstLineChars="100" w:firstLine="320"/>
         <w:rPr>
           <w:rFonts w:hint="default"/>
         </w:rPr>
@@ -14357,7 +14279,7 @@
     </w:p>
     <w:p>
       <w:pPr>
-        <w:ind w:firstLineChars="200" w:firstLine="482"/>
+        <w:ind w:firstLineChars="200" w:firstLine="480"/>
         <w:rPr>
           <w:rFonts w:hint="default"/>
         </w:rPr>
@@ -14431,7 +14353,7 @@
     </w:p>
     <w:p>
       <w:pPr>
-        <w:ind w:firstLineChars="200" w:firstLine="482"/>
+        <w:ind w:firstLineChars="200" w:firstLine="480"/>
         <w:rPr>
           <w:rFonts w:hint="default"/>
           <w:b/>
@@ -14585,7 +14507,7 @@
     </w:p>
     <w:p>
       <w:pPr>
-        <w:ind w:firstLineChars="200" w:firstLine="482"/>
+        <w:ind w:firstLineChars="200" w:firstLine="480"/>
         <w:rPr>
           <w:rFonts w:hint="default"/>
         </w:rPr>
@@ -15277,7 +15199,7 @@
       <w:pPr>
         <w:pStyle w:val="3"/>
         <w:spacing w:line="415" w:lineRule="auto"/>
-        <w:ind w:firstLineChars="100" w:firstLine="321"/>
+        <w:ind w:firstLineChars="100" w:firstLine="320"/>
         <w:rPr>
           <w:rFonts w:hint="default"/>
         </w:rPr>
@@ -15296,7 +15218,7 @@
     </w:p>
     <w:p>
       <w:pPr>
-        <w:ind w:firstLineChars="200" w:firstLine="482"/>
+        <w:ind w:firstLineChars="200" w:firstLine="480"/>
         <w:rPr>
           <w:rFonts w:hint="default"/>
           <w:b/>
@@ -15372,7 +15294,7 @@
     </w:p>
     <w:p>
       <w:pPr>
-        <w:ind w:firstLineChars="200" w:firstLine="482"/>
+        <w:ind w:firstLineChars="200" w:firstLine="480"/>
         <w:rPr>
           <w:rFonts w:hint="default"/>
           <w:b/>
@@ -15479,15 +15401,7 @@
         <w:t>：</w:t>
       </w:r>
       <w:r>
-        <w:t>系统显示对应城市和商</w:t>
-      </w:r>
-      <w:proofErr w:type="gramStart"/>
-      <w:r>
-        <w:t>圈酒店</w:t>
-      </w:r>
-      <w:proofErr w:type="gramEnd"/>
-      <w:r>
-        <w:t>信息列表</w:t>
+        <w:t>系统显示对应城市和商圈酒店信息列表</w:t>
       </w:r>
       <w:r>
         <w:rPr>
@@ -15590,7 +15504,7 @@
     </w:p>
     <w:p>
       <w:pPr>
-        <w:ind w:firstLineChars="200" w:firstLine="482"/>
+        <w:ind w:firstLineChars="200" w:firstLine="480"/>
         <w:rPr>
           <w:rFonts w:hint="default"/>
         </w:rPr>
@@ -15718,21 +15632,7 @@
               <w:rPr>
                 <w:rFonts w:asciiTheme="minorHAnsi" w:hAnsiTheme="minorHAnsi" w:cstheme="minorHAnsi" w:hint="default"/>
               </w:rPr>
-              <w:t>系统允许</w:t>
-            </w:r>
-            <w:proofErr w:type="gramStart"/>
-            <w:r>
-              <w:rPr>
-                <w:rFonts w:asciiTheme="minorHAnsi" w:hAnsiTheme="minorHAnsi" w:cstheme="minorHAnsi" w:hint="default"/>
-              </w:rPr>
-              <w:t>显示商</w:t>
-            </w:r>
-            <w:proofErr w:type="gramEnd"/>
-            <w:r>
-              <w:rPr>
-                <w:rFonts w:asciiTheme="minorHAnsi" w:hAnsiTheme="minorHAnsi" w:cstheme="minorHAnsi" w:hint="default"/>
-              </w:rPr>
-              <w:t>圈和城市</w:t>
+              <w:t>系统允许显示商圈和城市</w:t>
             </w:r>
           </w:p>
           <w:p>
@@ -15773,21 +15673,7 @@
               <w:rPr>
                 <w:rFonts w:asciiTheme="minorHAnsi" w:hAnsiTheme="minorHAnsi" w:cstheme="minorHAnsi" w:hint="default"/>
               </w:rPr>
-              <w:t>系统</w:t>
-            </w:r>
-            <w:proofErr w:type="gramStart"/>
-            <w:r>
-              <w:rPr>
-                <w:rFonts w:asciiTheme="minorHAnsi" w:hAnsiTheme="minorHAnsi" w:cstheme="minorHAnsi" w:hint="default"/>
-              </w:rPr>
-              <w:t>显示商</w:t>
-            </w:r>
-            <w:proofErr w:type="gramEnd"/>
-            <w:r>
-              <w:rPr>
-                <w:rFonts w:asciiTheme="minorHAnsi" w:hAnsiTheme="minorHAnsi" w:cstheme="minorHAnsi" w:hint="default"/>
-              </w:rPr>
-              <w:t>圈</w:t>
+              <w:t>系统显示商圈</w:t>
             </w:r>
           </w:p>
           <w:p>
@@ -16099,21 +15985,7 @@
               <w:rPr>
                 <w:rFonts w:asciiTheme="minorHAnsi" w:hAnsiTheme="minorHAnsi" w:cstheme="minorHAnsi" w:hint="default"/>
               </w:rPr>
-              <w:t>系统显示酒店评价总</w:t>
-            </w:r>
-            <w:proofErr w:type="gramStart"/>
-            <w:r>
-              <w:rPr>
-                <w:rFonts w:asciiTheme="minorHAnsi" w:hAnsiTheme="minorHAnsi" w:cstheme="minorHAnsi" w:hint="default"/>
-              </w:rPr>
-              <w:t>览</w:t>
-            </w:r>
-            <w:proofErr w:type="gramEnd"/>
-            <w:r>
-              <w:rPr>
-                <w:rFonts w:asciiTheme="minorHAnsi" w:hAnsiTheme="minorHAnsi" w:cstheme="minorHAnsi" w:hint="default"/>
-              </w:rPr>
-              <w:t>列表</w:t>
+              <w:t>系统显示酒店评价总览列表</w:t>
             </w:r>
           </w:p>
           <w:p>
@@ -16489,21 +16361,7 @@
                 <w:rFonts w:asciiTheme="minorHAnsi" w:hAnsiTheme="minorHAnsi" w:cstheme="minorHAnsi" w:hint="default"/>
               </w:rPr>
               <w:lastRenderedPageBreak/>
-              <w:t>系统显示单个酒店历史</w:t>
-            </w:r>
-            <w:proofErr w:type="gramStart"/>
-            <w:r>
-              <w:rPr>
-                <w:rFonts w:asciiTheme="minorHAnsi" w:hAnsiTheme="minorHAnsi" w:cstheme="minorHAnsi" w:hint="default"/>
-              </w:rPr>
-              <w:t>订单房</w:t>
-            </w:r>
-            <w:proofErr w:type="gramEnd"/>
-            <w:r>
-              <w:rPr>
-                <w:rFonts w:asciiTheme="minorHAnsi" w:hAnsiTheme="minorHAnsi" w:cstheme="minorHAnsi" w:hint="default"/>
-              </w:rPr>
-              <w:t>型</w:t>
+              <w:t>系统显示单个酒店历史订单房型</w:t>
             </w:r>
           </w:p>
           <w:p>
@@ -16627,7 +16485,7 @@
       <w:pPr>
         <w:pStyle w:val="3"/>
         <w:spacing w:line="415" w:lineRule="auto"/>
-        <w:ind w:firstLineChars="100" w:firstLine="321"/>
+        <w:ind w:firstLineChars="100" w:firstLine="320"/>
         <w:rPr>
           <w:rFonts w:hint="default"/>
         </w:rPr>
@@ -16650,7 +16508,7 @@
     </w:p>
     <w:p>
       <w:pPr>
-        <w:ind w:firstLineChars="100" w:firstLine="241"/>
+        <w:ind w:firstLineChars="100" w:firstLine="240"/>
         <w:rPr>
           <w:rFonts w:hint="default"/>
           <w:b/>
@@ -16709,7 +16567,7 @@
     </w:p>
     <w:p>
       <w:pPr>
-        <w:ind w:firstLineChars="100" w:firstLine="241"/>
+        <w:ind w:firstLineChars="100" w:firstLine="240"/>
         <w:rPr>
           <w:rFonts w:hint="default"/>
           <w:b/>
@@ -16864,7 +16722,7 @@
     </w:p>
     <w:p>
       <w:pPr>
-        <w:ind w:firstLineChars="100" w:firstLine="241"/>
+        <w:ind w:firstLineChars="100" w:firstLine="240"/>
         <w:rPr>
           <w:rFonts w:hint="default"/>
           <w:b/>
@@ -16888,7 +16746,7 @@
     </w:p>
     <w:tbl>
       <w:tblPr>
-        <w:tblStyle w:val="ac"/>
+        <w:tblStyle w:val="af3"/>
         <w:tblW w:w="8516" w:type="dxa"/>
         <w:tblLook w:val="04A0" w:firstRow="1" w:lastRow="0" w:firstColumn="1" w:lastColumn="0" w:noHBand="0" w:noVBand="1"/>
       </w:tblPr>
@@ -17506,21 +17364,12 @@
                 <w:szCs w:val="21"/>
               </w:rPr>
             </w:pPr>
-            <w:proofErr w:type="gramStart"/>
             <w:r>
               <w:rPr>
                 <w:rFonts w:ascii="Calibri" w:hAnsi="Calibri" w:cs="Calibri"/>
                 <w:szCs w:val="21"/>
               </w:rPr>
-              <w:t>商圈应为</w:t>
-            </w:r>
-            <w:proofErr w:type="gramEnd"/>
-            <w:r>
-              <w:rPr>
-                <w:rFonts w:ascii="Calibri" w:hAnsi="Calibri" w:cs="Calibri"/>
-                <w:szCs w:val="21"/>
-              </w:rPr>
-              <w:t>非空字符串，否则验证不通过</w:t>
+              <w:t>商圈应为非空字符串，否则验证不通过</w:t>
             </w:r>
           </w:p>
           <w:p>
@@ -17774,7 +17623,7 @@
       <w:pPr>
         <w:pStyle w:val="3"/>
         <w:spacing w:line="415" w:lineRule="auto"/>
-        <w:ind w:firstLineChars="100" w:firstLine="321"/>
+        <w:ind w:firstLineChars="100" w:firstLine="320"/>
         <w:rPr>
           <w:rFonts w:hint="default"/>
         </w:rPr>
@@ -18181,7 +18030,7 @@
     </w:p>
     <w:p>
       <w:pPr>
-        <w:ind w:firstLineChars="100" w:firstLine="241"/>
+        <w:ind w:firstLineChars="100" w:firstLine="240"/>
         <w:rPr>
           <w:rFonts w:hint="default"/>
         </w:rPr>
@@ -18500,15 +18349,7 @@
               </w:rPr>
             </w:pPr>
             <w:r>
-              <w:t>系统显示已执行</w:t>
-            </w:r>
-            <w:proofErr w:type="gramStart"/>
-            <w:r>
-              <w:t>订单房</w:t>
-            </w:r>
-            <w:proofErr w:type="gramEnd"/>
-            <w:r>
-              <w:t>型</w:t>
+              <w:t>系统显示已执行订单房型</w:t>
             </w:r>
           </w:p>
           <w:p>
@@ -18593,15 +18434,7 @@
               </w:rPr>
             </w:pPr>
             <w:r>
-              <w:t>系统显示已执行</w:t>
-            </w:r>
-            <w:proofErr w:type="gramStart"/>
-            <w:r>
-              <w:t>订单订单</w:t>
-            </w:r>
-            <w:proofErr w:type="gramEnd"/>
-            <w:r>
-              <w:t>号</w:t>
+              <w:t>系统显示已执行订单订单号</w:t>
             </w:r>
           </w:p>
           <w:p>
@@ -18908,15 +18741,7 @@
               </w:rPr>
             </w:pPr>
             <w:r>
-              <w:t>系统显示已撤销</w:t>
-            </w:r>
-            <w:proofErr w:type="gramStart"/>
-            <w:r>
-              <w:t>订单房</w:t>
-            </w:r>
-            <w:proofErr w:type="gramEnd"/>
-            <w:r>
-              <w:t>型</w:t>
+              <w:t>系统显示已撤销订单房型</w:t>
             </w:r>
           </w:p>
           <w:p>
@@ -19001,15 +18826,7 @@
               </w:rPr>
             </w:pPr>
             <w:r>
-              <w:t>系统显示已撤销</w:t>
-            </w:r>
-            <w:proofErr w:type="gramStart"/>
-            <w:r>
-              <w:t>订单订单</w:t>
-            </w:r>
-            <w:proofErr w:type="gramEnd"/>
-            <w:r>
-              <w:t>号</w:t>
+              <w:t>系统显示已撤销订单订单号</w:t>
             </w:r>
           </w:p>
           <w:p>
@@ -19296,15 +19113,7 @@
               </w:rPr>
             </w:pPr>
             <w:r>
-              <w:t>系统显示异常</w:t>
-            </w:r>
-            <w:proofErr w:type="gramStart"/>
-            <w:r>
-              <w:t>订单房</w:t>
-            </w:r>
-            <w:proofErr w:type="gramEnd"/>
-            <w:r>
-              <w:t>型</w:t>
+              <w:t>系统显示异常订单房型</w:t>
             </w:r>
           </w:p>
           <w:p>
@@ -19389,15 +19198,7 @@
               </w:rPr>
             </w:pPr>
             <w:r>
-              <w:t>系统显示异常</w:t>
-            </w:r>
-            <w:proofErr w:type="gramStart"/>
-            <w:r>
-              <w:t>订单订单</w:t>
-            </w:r>
-            <w:proofErr w:type="gramEnd"/>
-            <w:r>
-              <w:t>号</w:t>
+              <w:t>系统显示异常订单订单号</w:t>
             </w:r>
           </w:p>
           <w:p>
@@ -19503,7 +19304,7 @@
       <w:pPr>
         <w:pStyle w:val="3"/>
         <w:spacing w:line="415" w:lineRule="auto"/>
-        <w:ind w:firstLineChars="100" w:firstLine="321"/>
+        <w:ind w:firstLineChars="100" w:firstLine="320"/>
         <w:rPr>
           <w:rFonts w:hint="default"/>
         </w:rPr>
@@ -19522,7 +19323,7 @@
     </w:p>
     <w:p>
       <w:pPr>
-        <w:ind w:firstLineChars="200" w:firstLine="482"/>
+        <w:ind w:firstLineChars="200" w:firstLine="480"/>
         <w:rPr>
           <w:rFonts w:hint="default"/>
           <w:b/>
@@ -19596,7 +19397,7 @@
     </w:p>
     <w:p>
       <w:pPr>
-        <w:ind w:firstLineChars="200" w:firstLine="482"/>
+        <w:ind w:firstLineChars="200" w:firstLine="480"/>
         <w:rPr>
           <w:rFonts w:hint="default"/>
           <w:b/>
@@ -20616,7 +20417,7 @@
     </w:p>
     <w:p>
       <w:pPr>
-        <w:ind w:firstLineChars="100" w:firstLine="241"/>
+        <w:ind w:firstLineChars="100" w:firstLine="240"/>
         <w:rPr>
           <w:rFonts w:hint="default"/>
           <w:b/>
@@ -21376,21 +21177,7 @@
               <w:rPr>
                 <w:szCs w:val="21"/>
               </w:rPr>
-              <w:t>酒店工作人员选择要更新退房</w:t>
-            </w:r>
-            <w:proofErr w:type="gramStart"/>
-            <w:r>
-              <w:rPr>
-                <w:szCs w:val="21"/>
-              </w:rPr>
-              <w:t>信息信息</w:t>
-            </w:r>
-            <w:proofErr w:type="gramEnd"/>
-            <w:r>
-              <w:rPr>
-                <w:szCs w:val="21"/>
-              </w:rPr>
-              <w:t>的已执行订单</w:t>
+              <w:t>酒店工作人员选择要更新退房信息信息的已执行订单</w:t>
             </w:r>
           </w:p>
           <w:p>
@@ -23123,7 +22910,7 @@
     </w:p>
     <w:tbl>
       <w:tblPr>
-        <w:tblStyle w:val="ac"/>
+        <w:tblStyle w:val="af3"/>
         <w:tblW w:w="8516" w:type="dxa"/>
         <w:tblLook w:val="04A0" w:firstRow="1" w:lastRow="0" w:firstColumn="1" w:lastColumn="0" w:noHBand="0" w:noVBand="1"/>
       </w:tblPr>
@@ -24117,35 +23904,7 @@
         <w:rPr>
           <w:szCs w:val="21"/>
         </w:rPr>
-        <w:t>响应：若酒店名称未重复，则显示</w:t>
-      </w:r>
-      <w:proofErr w:type="gramStart"/>
-      <w:r>
-        <w:rPr>
-          <w:szCs w:val="21"/>
-        </w:rPr>
-        <w:t>完善信</w:t>
-      </w:r>
-      <w:proofErr w:type="gramEnd"/>
-      <w:r>
-        <w:rPr>
-          <w:szCs w:val="21"/>
-        </w:rPr>
-        <w:t>酒店工作人员</w:t>
-      </w:r>
-      <w:proofErr w:type="gramStart"/>
-      <w:r>
-        <w:rPr>
-          <w:szCs w:val="21"/>
-        </w:rPr>
-        <w:t>息</w:t>
-      </w:r>
-      <w:proofErr w:type="gramEnd"/>
-      <w:r>
-        <w:rPr>
-          <w:szCs w:val="21"/>
-        </w:rPr>
-        <w:t>界面</w:t>
+        <w:t>响应：若酒店名称未重复，则显示完善信酒店工作人员息界面</w:t>
       </w:r>
     </w:p>
     <w:p>
@@ -24894,7 +24653,7 @@
     </w:p>
     <w:tbl>
       <w:tblPr>
-        <w:tblStyle w:val="14"/>
+        <w:tblStyle w:val="15"/>
         <w:tblW w:w="0" w:type="auto"/>
         <w:tblLayout w:type="fixed"/>
         <w:tblLook w:val="04A0" w:firstRow="1" w:lastRow="0" w:firstColumn="1" w:lastColumn="0" w:noHBand="0" w:noVBand="1"/>
@@ -25400,16 +25159,8 @@
               <w:rPr>
                 <w:rFonts w:asciiTheme="minorHAnsi" w:hAnsiTheme="minorHAnsi" w:cstheme="minorHAnsi" w:hint="default"/>
               </w:rPr>
-              <w:t>）且请求撤销订单时，系统提示信用恢复</w:t>
-            </w:r>
-            <w:proofErr w:type="gramStart"/>
-            <w:r>
-              <w:rPr>
-                <w:rFonts w:asciiTheme="minorHAnsi" w:hAnsiTheme="minorHAnsi" w:cstheme="minorHAnsi" w:hint="default"/>
-              </w:rPr>
-              <w:t>值非法</w:t>
-            </w:r>
-            <w:proofErr w:type="gramEnd"/>
+              <w:t>）且请求撤销订单时，系统提示信用恢复值非法</w:t>
+            </w:r>
           </w:p>
         </w:tc>
       </w:tr>
@@ -25909,7 +25660,7 @@
     </w:p>
     <w:tbl>
       <w:tblPr>
-        <w:tblStyle w:val="ac"/>
+        <w:tblStyle w:val="af3"/>
         <w:tblW w:w="0" w:type="auto"/>
         <w:tblLook w:val="04A0" w:firstRow="1" w:lastRow="0" w:firstColumn="1" w:lastColumn="0" w:noHBand="0" w:noVBand="1"/>
       </w:tblPr>
@@ -25956,21 +25707,7 @@
               <w:rPr>
                 <w:rFonts w:asciiTheme="minorHAnsi" w:hAnsiTheme="minorHAnsi" w:cstheme="minorHAnsi" w:hint="default"/>
               </w:rPr>
-              <w:t>在网站营销人员取消信用充</w:t>
-            </w:r>
-            <w:proofErr w:type="gramStart"/>
-            <w:r>
-              <w:rPr>
-                <w:rFonts w:asciiTheme="minorHAnsi" w:hAnsiTheme="minorHAnsi" w:cstheme="minorHAnsi" w:hint="default"/>
-              </w:rPr>
-              <w:t>值任务</w:t>
-            </w:r>
-            <w:proofErr w:type="gramEnd"/>
-            <w:r>
-              <w:rPr>
-                <w:rFonts w:asciiTheme="minorHAnsi" w:hAnsiTheme="minorHAnsi" w:cstheme="minorHAnsi" w:hint="default"/>
-              </w:rPr>
-              <w:t>时，系统关闭信用充值任务，返回上一界面</w:t>
+              <w:t>在网站营销人员取消信用充值任务时，系统关闭信用充值任务，返回上一界面</w:t>
             </w:r>
           </w:p>
         </w:tc>
@@ -26054,21 +25791,7 @@
               <w:rPr>
                 <w:rFonts w:asciiTheme="minorHAnsi" w:hAnsiTheme="minorHAnsi" w:cstheme="minorHAnsi" w:hint="default"/>
               </w:rPr>
-              <w:t>在信用充</w:t>
-            </w:r>
-            <w:proofErr w:type="gramStart"/>
-            <w:r>
-              <w:rPr>
-                <w:rFonts w:asciiTheme="minorHAnsi" w:hAnsiTheme="minorHAnsi" w:cstheme="minorHAnsi" w:hint="default"/>
-              </w:rPr>
-              <w:t>值任务</w:t>
-            </w:r>
-            <w:proofErr w:type="gramEnd"/>
-            <w:r>
-              <w:rPr>
-                <w:rFonts w:asciiTheme="minorHAnsi" w:hAnsiTheme="minorHAnsi" w:cstheme="minorHAnsi" w:hint="default"/>
-              </w:rPr>
-              <w:t>开始时，系统应该允许网站营销人员输入客户账号</w:t>
+              <w:t>在信用充值任务开始时，系统应该允许网站营销人员输入客户账号</w:t>
             </w:r>
           </w:p>
           <w:p>
@@ -26302,7 +26025,7 @@
     </w:tbl>
     <w:p>
       <w:pPr>
-        <w:pStyle w:val="ab"/>
+        <w:pStyle w:val="af2"/>
         <w:ind w:firstLineChars="0" w:firstLine="0"/>
         <w:rPr>
           <w:rFonts w:hint="default"/>
@@ -26315,7 +26038,7 @@
       <w:pPr>
         <w:pStyle w:val="3"/>
         <w:spacing w:line="415" w:lineRule="auto"/>
-        <w:ind w:firstLineChars="100" w:firstLine="321"/>
+        <w:ind w:firstLineChars="100" w:firstLine="320"/>
         <w:rPr>
           <w:rFonts w:hint="default"/>
           <w:b w:val="0"/>
@@ -28011,7 +27734,7 @@
     <w:p>
       <w:pPr>
         <w:pStyle w:val="3"/>
-        <w:ind w:firstLineChars="50" w:firstLine="151"/>
+        <w:ind w:firstLineChars="50" w:firstLine="150"/>
         <w:rPr>
           <w:rFonts w:hint="default"/>
           <w:sz w:val="30"/>
@@ -28037,7 +27760,7 @@
     </w:p>
     <w:p>
       <w:pPr>
-        <w:ind w:firstLineChars="150" w:firstLine="316"/>
+        <w:ind w:firstLineChars="150" w:firstLine="315"/>
         <w:rPr>
           <w:rFonts w:ascii="Calibri" w:hAnsi="Calibri" w:cs="Calibri" w:hint="default"/>
           <w:szCs w:val="21"/>
@@ -28097,7 +27820,7 @@
     </w:p>
     <w:p>
       <w:pPr>
-        <w:ind w:firstLineChars="150" w:firstLine="316"/>
+        <w:ind w:firstLineChars="150" w:firstLine="315"/>
         <w:rPr>
           <w:rFonts w:ascii="Calibri" w:hAnsi="Calibri" w:cs="Calibri" w:hint="default"/>
           <w:szCs w:val="21"/>
@@ -28185,7 +27908,7 @@
     </w:p>
     <w:p>
       <w:pPr>
-        <w:ind w:firstLineChars="150" w:firstLine="316"/>
+        <w:ind w:firstLineChars="150" w:firstLine="315"/>
         <w:rPr>
           <w:rFonts w:ascii="Calibri" w:hAnsi="Calibri" w:cs="Calibri" w:hint="default"/>
           <w:szCs w:val="21"/>
@@ -28217,7 +27940,7 @@
     </w:p>
     <w:p>
       <w:pPr>
-        <w:ind w:firstLineChars="150" w:firstLine="316"/>
+        <w:ind w:firstLineChars="150" w:firstLine="315"/>
         <w:rPr>
           <w:rFonts w:hint="default"/>
         </w:rPr>
@@ -28262,7 +27985,7 @@
       <w:pPr>
         <w:pStyle w:val="3"/>
         <w:spacing w:line="415" w:lineRule="auto"/>
-        <w:ind w:firstLineChars="100" w:firstLine="321"/>
+        <w:ind w:firstLineChars="100" w:firstLine="320"/>
         <w:rPr>
           <w:rFonts w:hint="default"/>
         </w:rPr>
@@ -28459,7 +28182,7 @@
     </w:p>
     <w:p>
       <w:pPr>
-        <w:ind w:firstLineChars="147" w:firstLine="354"/>
+        <w:ind w:firstLineChars="147" w:firstLine="353"/>
         <w:rPr>
           <w:rFonts w:hint="default"/>
           <w:b/>
@@ -28498,7 +28221,7 @@
     </w:p>
     <w:tbl>
       <w:tblPr>
-        <w:tblStyle w:val="ac"/>
+        <w:tblStyle w:val="af3"/>
         <w:tblW w:w="4974" w:type="pct"/>
         <w:tblLayout w:type="fixed"/>
         <w:tblLook w:val="04A0" w:firstRow="1" w:lastRow="0" w:firstColumn="1" w:lastColumn="0" w:noHBand="0" w:noVBand="1"/>
@@ -29553,13 +29276,8 @@
               </w:rPr>
             </w:pPr>
             <w:r>
-              <w:t>系统应该允许网站营销人员执行信用充</w:t>
-            </w:r>
-            <w:proofErr w:type="gramStart"/>
-            <w:r>
-              <w:t>值任务</w:t>
-            </w:r>
-            <w:proofErr w:type="gramEnd"/>
+              <w:t>系统应该允许网站营销人员执行信用充值任务</w:t>
+            </w:r>
           </w:p>
         </w:tc>
       </w:tr>
@@ -29683,7 +29401,7 @@
     <w:p>
       <w:pPr>
         <w:pStyle w:val="3"/>
-        <w:ind w:firstLineChars="50" w:firstLine="161"/>
+        <w:ind w:firstLineChars="50" w:firstLine="160"/>
         <w:rPr>
           <w:rFonts w:hint="default"/>
         </w:rPr>
@@ -29837,7 +29555,7 @@
     <w:p>
       <w:pPr>
         <w:pStyle w:val="3"/>
-        <w:ind w:firstLineChars="50" w:firstLine="161"/>
+        <w:ind w:firstLineChars="50" w:firstLine="160"/>
         <w:rPr>
           <w:rFonts w:asciiTheme="minorEastAsia" w:hAnsiTheme="minorEastAsia" w:cs="Calibri" w:hint="default"/>
         </w:rPr>
@@ -29959,7 +29677,7 @@
     <w:p>
       <w:pPr>
         <w:pStyle w:val="3"/>
-        <w:ind w:firstLineChars="50" w:firstLine="161"/>
+        <w:ind w:firstLineChars="50" w:firstLine="160"/>
         <w:rPr>
           <w:rFonts w:ascii="Calibri" w:hAnsi="Calibri" w:cs="Calibri" w:hint="default"/>
         </w:rPr>
@@ -30508,21 +30226,12 @@
         </w:rPr>
         <w:tab/>
       </w:r>
-      <w:proofErr w:type="gramStart"/>
       <w:r>
         <w:rPr>
           <w:rFonts w:ascii="Calibri" w:hAnsi="Calibri" w:cs="Calibri"/>
           <w:szCs w:val="21"/>
         </w:rPr>
-        <w:t>终价格</w:t>
-      </w:r>
-      <w:proofErr w:type="gramEnd"/>
-      <w:r>
-        <w:rPr>
-          <w:rFonts w:ascii="Calibri" w:hAnsi="Calibri" w:cs="Calibri"/>
-          <w:szCs w:val="21"/>
-        </w:rPr>
-        <w:t>一半或全部的信用值</w:t>
+        <w:t>终价格一半或全部的信用值</w:t>
       </w:r>
     </w:p>
     <w:p>
@@ -30682,17 +30391,8 @@
           <w:rFonts w:ascii="Calibri" w:hAnsi="Calibri" w:cs="Calibri"/>
           <w:szCs w:val="21"/>
         </w:rPr>
-        <w:t>级，负</w:t>
-      </w:r>
-      <w:proofErr w:type="gramStart"/>
-      <w:r>
-        <w:rPr>
-          <w:rFonts w:ascii="Calibri" w:hAnsi="Calibri" w:cs="Calibri"/>
-          <w:szCs w:val="21"/>
-        </w:rPr>
-        <w:t>信用值算为</w:t>
-      </w:r>
-      <w:proofErr w:type="gramEnd"/>
+        <w:t>级，负信用值算为</w:t>
+      </w:r>
       <w:r>
         <w:rPr>
           <w:rFonts w:ascii="Calibri" w:hAnsi="Calibri" w:cs="Calibri"/>
@@ -31044,7 +30744,7 @@
     <w:p>
       <w:pPr>
         <w:pStyle w:val="3"/>
-        <w:ind w:firstLineChars="50" w:firstLine="161"/>
+        <w:ind w:firstLineChars="50" w:firstLine="160"/>
         <w:rPr>
           <w:rFonts w:ascii="Calibri" w:hAnsi="Calibri" w:cs="Calibri" w:hint="default"/>
         </w:rPr>
@@ -31069,7 +30769,7 @@
     </w:p>
     <w:p>
       <w:pPr>
-        <w:ind w:firstLineChars="200" w:firstLine="422"/>
+        <w:ind w:firstLineChars="200" w:firstLine="420"/>
         <w:rPr>
           <w:rFonts w:ascii="Calibri" w:hAnsi="Calibri" w:cs="Calibri" w:hint="default"/>
           <w:szCs w:val="21"/>
@@ -31101,7 +30801,7 @@
     </w:p>
     <w:p>
       <w:pPr>
-        <w:ind w:firstLineChars="200" w:firstLine="422"/>
+        <w:ind w:firstLineChars="200" w:firstLine="420"/>
         <w:rPr>
           <w:rFonts w:hint="default"/>
           <w:szCs w:val="21"/>
@@ -31180,7 +30880,7 @@
       <w:pPr>
         <w:pStyle w:val="3"/>
         <w:spacing w:line="415" w:lineRule="auto"/>
-        <w:ind w:firstLineChars="100" w:firstLine="321"/>
+        <w:ind w:firstLineChars="100" w:firstLine="320"/>
         <w:rPr>
           <w:rFonts w:hint="default"/>
         </w:rPr>
@@ -31237,7 +30937,7 @@
       <w:pPr>
         <w:pStyle w:val="3"/>
         <w:spacing w:line="415" w:lineRule="auto"/>
-        <w:ind w:firstLineChars="100" w:firstLine="321"/>
+        <w:ind w:firstLineChars="100" w:firstLine="320"/>
         <w:rPr>
           <w:rFonts w:hint="default"/>
         </w:rPr>
@@ -31276,7 +30976,7 @@
     </w:p>
     <w:p>
       <w:pPr>
-        <w:pStyle w:val="10"/>
+        <w:pStyle w:val="11"/>
         <w:numPr>
           <w:ilvl w:val="0"/>
           <w:numId w:val="2"/>
@@ -31311,7 +31011,7 @@
     </w:p>
     <w:p>
       <w:pPr>
-        <w:pStyle w:val="10"/>
+        <w:pStyle w:val="11"/>
         <w:numPr>
           <w:ilvl w:val="0"/>
           <w:numId w:val="2"/>
@@ -31332,7 +31032,7 @@
     </w:p>
     <w:p>
       <w:pPr>
-        <w:pStyle w:val="10"/>
+        <w:pStyle w:val="11"/>
         <w:ind w:left="780" w:firstLineChars="0" w:firstLine="0"/>
         <w:rPr>
           <w:rFonts w:ascii="Calibri" w:hAnsi="Calibri" w:cs="Calibri" w:hint="default"/>
@@ -31539,7 +31239,7 @@
       <w:pPr>
         <w:pStyle w:val="3"/>
         <w:spacing w:line="415" w:lineRule="auto"/>
-        <w:ind w:firstLineChars="100" w:firstLine="321"/>
+        <w:ind w:firstLineChars="100" w:firstLine="320"/>
         <w:rPr>
           <w:rFonts w:hint="default"/>
         </w:rPr>
@@ -31754,23 +31454,7 @@
           <w:rFonts w:ascii="Calibri" w:hAnsi="Calibri" w:cs="Calibri"/>
           <w:szCs w:val="21"/>
         </w:rPr>
-        <w:t>的字符串）、</w:t>
-      </w:r>
-      <w:proofErr w:type="gramStart"/>
-      <w:r>
-        <w:rPr>
-          <w:rFonts w:ascii="Calibri" w:hAnsi="Calibri" w:cs="Calibri"/>
-          <w:szCs w:val="21"/>
-        </w:rPr>
-        <w:t>所属商</w:t>
-      </w:r>
-      <w:proofErr w:type="gramEnd"/>
-      <w:r>
-        <w:rPr>
-          <w:rFonts w:ascii="Calibri" w:hAnsi="Calibri" w:cs="Calibri"/>
-          <w:szCs w:val="21"/>
-        </w:rPr>
-        <w:t>圈（长度大于</w:t>
+        <w:t>的字符串）、所属商圈（长度大于</w:t>
       </w:r>
       <w:r>
         <w:rPr>
@@ -32098,7 +31782,6 @@
         </w:rPr>
         <w:t>：具体时间的格式必须是：</w:t>
       </w:r>
-      <w:proofErr w:type="gramStart"/>
       <w:r>
         <w:rPr>
           <w:rFonts w:ascii="Calibri" w:hAnsi="Calibri" w:cs="Calibri"/>
@@ -32106,7 +31789,6 @@
         </w:rPr>
         <w:t>yyyymmddhhmmss</w:t>
       </w:r>
-      <w:proofErr w:type="gramEnd"/>
     </w:p>
     <w:p>
       <w:pPr>
@@ -32655,7 +32337,7 @@
       <w:pPr>
         <w:pStyle w:val="3"/>
         <w:spacing w:line="415" w:lineRule="auto"/>
-        <w:ind w:firstLineChars="100" w:firstLine="321"/>
+        <w:ind w:firstLineChars="100" w:firstLine="320"/>
         <w:rPr>
           <w:rFonts w:hint="default"/>
         </w:rPr>
@@ -32747,9 +32429,9 @@
       </w:pPr>
     </w:p>
     <w:sectPr>
-      <w:headerReference w:type="default" r:id="rId9"/>
-      <w:footerReference w:type="default" r:id="rId10"/>
-      <w:headerReference w:type="first" r:id="rId11"/>
+      <w:headerReference w:type="default" r:id="rId8"/>
+      <w:footerReference w:type="default" r:id="rId9"/>
+      <w:headerReference w:type="first" r:id="rId10"/>
       <w:pgSz w:w="11900" w:h="16840"/>
       <w:pgMar w:top="1440" w:right="1800" w:bottom="1440" w:left="1800" w:header="851" w:footer="992" w:gutter="0"/>
       <w:pgNumType w:start="0"/>
@@ -32762,7 +32444,7 @@
 </file>
 
 <file path=word/endnotes.xml><?xml version="1.0" encoding="utf-8"?>
-<w:endnotes xmlns:wpc="http://schemas.microsoft.com/office/word/2010/wordprocessingCanvas" xmlns:mc="http://schemas.openxmlformats.org/markup-compatibility/2006" xmlns:o="urn:schemas-microsoft-com:office:office" xmlns:r="http://schemas.openxmlformats.org/officeDocument/2006/relationships" xmlns:m="http://schemas.openxmlformats.org/officeDocument/2006/math" xmlns:v="urn:schemas-microsoft-com:vml" xmlns:wp14="http://schemas.microsoft.com/office/word/2010/wordprocessingDrawing" xmlns:wp="http://schemas.openxmlformats.org/drawingml/2006/wordprocessingDrawing" xmlns:w10="urn:schemas-microsoft-com:office:word" xmlns:w="http://schemas.openxmlformats.org/wordprocessingml/2006/main" xmlns:w14="http://schemas.microsoft.com/office/word/2010/wordml" xmlns:wpg="http://schemas.microsoft.com/office/word/2010/wordprocessingGroup" xmlns:wpi="http://schemas.microsoft.com/office/word/2010/wordprocessingInk" xmlns:wne="http://schemas.microsoft.com/office/word/2006/wordml" xmlns:wps="http://schemas.microsoft.com/office/word/2010/wordprocessingShape" mc:Ignorable="w14 wp14">
+<w:endnotes xmlns:wpc="http://schemas.microsoft.com/office/word/2010/wordprocessingCanvas" xmlns:mo="http://schemas.microsoft.com/office/mac/office/2008/main" xmlns:mc="http://schemas.openxmlformats.org/markup-compatibility/2006" xmlns:mv="urn:schemas-microsoft-com:mac:vml" xmlns:o="urn:schemas-microsoft-com:office:office" xmlns:r="http://schemas.openxmlformats.org/officeDocument/2006/relationships" xmlns:m="http://schemas.openxmlformats.org/officeDocument/2006/math" xmlns:v="urn:schemas-microsoft-com:vml" xmlns:wp14="http://schemas.microsoft.com/office/word/2010/wordprocessingDrawing" xmlns:wp="http://schemas.openxmlformats.org/drawingml/2006/wordprocessingDrawing" xmlns:w10="urn:schemas-microsoft-com:office:word" xmlns:w="http://schemas.openxmlformats.org/wordprocessingml/2006/main" xmlns:w14="http://schemas.microsoft.com/office/word/2010/wordml" xmlns:w15="http://schemas.microsoft.com/office/word/2012/wordml" xmlns:wpg="http://schemas.microsoft.com/office/word/2010/wordprocessingGroup" xmlns:wpi="http://schemas.microsoft.com/office/word/2010/wordprocessingInk" xmlns:wne="http://schemas.microsoft.com/office/word/2006/wordml" xmlns:wps="http://schemas.microsoft.com/office/word/2010/wordprocessingShape" mc:Ignorable="w14 w15 wp14">
   <w:endnote w:type="separator" w:id="-1">
     <w:p>
       <w:pPr>
@@ -32791,7 +32473,7 @@
 </file>
 
 <file path=word/footer1.xml><?xml version="1.0" encoding="utf-8"?>
-<w:ftr xmlns:wpc="http://schemas.microsoft.com/office/word/2010/wordprocessingCanvas" xmlns:mc="http://schemas.openxmlformats.org/markup-compatibility/2006" xmlns:o="urn:schemas-microsoft-com:office:office" xmlns:r="http://schemas.openxmlformats.org/officeDocument/2006/relationships" xmlns:m="http://schemas.openxmlformats.org/officeDocument/2006/math" xmlns:v="urn:schemas-microsoft-com:vml" xmlns:wp14="http://schemas.microsoft.com/office/word/2010/wordprocessingDrawing" xmlns:wp="http://schemas.openxmlformats.org/drawingml/2006/wordprocessingDrawing" xmlns:w10="urn:schemas-microsoft-com:office:word" xmlns:w="http://schemas.openxmlformats.org/wordprocessingml/2006/main" xmlns:w14="http://schemas.microsoft.com/office/word/2010/wordml" xmlns:wpg="http://schemas.microsoft.com/office/word/2010/wordprocessingGroup" xmlns:wpi="http://schemas.microsoft.com/office/word/2010/wordprocessingInk" xmlns:wne="http://schemas.microsoft.com/office/word/2006/wordml" xmlns:wps="http://schemas.microsoft.com/office/word/2010/wordprocessingShape" mc:Ignorable="w14 wp14">
+<w:ftr xmlns:wpc="http://schemas.microsoft.com/office/word/2010/wordprocessingCanvas" xmlns:mo="http://schemas.microsoft.com/office/mac/office/2008/main" xmlns:mc="http://schemas.openxmlformats.org/markup-compatibility/2006" xmlns:mv="urn:schemas-microsoft-com:mac:vml" xmlns:o="urn:schemas-microsoft-com:office:office" xmlns:r="http://schemas.openxmlformats.org/officeDocument/2006/relationships" xmlns:m="http://schemas.openxmlformats.org/officeDocument/2006/math" xmlns:v="urn:schemas-microsoft-com:vml" xmlns:wp14="http://schemas.microsoft.com/office/word/2010/wordprocessingDrawing" xmlns:wp="http://schemas.openxmlformats.org/drawingml/2006/wordprocessingDrawing" xmlns:w10="urn:schemas-microsoft-com:office:word" xmlns:w="http://schemas.openxmlformats.org/wordprocessingml/2006/main" xmlns:w14="http://schemas.microsoft.com/office/word/2010/wordml" xmlns:w15="http://schemas.microsoft.com/office/word/2012/wordml" xmlns:wpg="http://schemas.microsoft.com/office/word/2010/wordprocessingGroup" xmlns:wpi="http://schemas.microsoft.com/office/word/2010/wordprocessingInk" xmlns:wne="http://schemas.microsoft.com/office/word/2006/wordml" xmlns:wps="http://schemas.microsoft.com/office/word/2010/wordprocessingShape" mc:Ignorable="w14 w15 wp14 mv">
   <w:sdt>
     <w:sdtPr>
       <w:rPr>
@@ -32803,11 +32485,10 @@
         <w:docPartUnique/>
       </w:docPartObj>
     </w:sdtPr>
-    <w:sdtEndPr/>
     <w:sdtContent>
       <w:p>
         <w:pPr>
-          <w:pStyle w:val="a4"/>
+          <w:pStyle w:val="a5"/>
           <w:rPr>
             <w:rFonts w:eastAsia="Times New Roman" w:hint="default"/>
           </w:rPr>
@@ -32818,8 +32499,8 @@
             <w:noProof/>
           </w:rPr>
           <w:pict w14:anchorId="1AB580B7">
-            <v:group id="组合 1" o:spid="_x0000_s2049" style="position:absolute;margin-left:0;margin-top:0;width:610.5pt;height:15pt;z-index:251659264;mso-width-percent:1000;mso-position-horizontal:center;mso-position-horizontal-relative:page;mso-position-vertical:center;mso-position-vertical-relative:bottom-margin-area;mso-width-percent:1000" coordorigin=",14970" coordsize="12255,300" o:gfxdata="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">
-              <v:shapetype id="_x0000_t202" coordsize="21600,21600" o:spt="202" path="m,l,21600r21600,l21600,xe">
+            <v:group id="组合 1" o:spid="_x0000_s2049" style="position:absolute;margin-left:0;margin-top:0;width:593.5pt;height:15pt;z-index:251659264;mso-width-percent:1000;mso-position-horizontal:center;mso-position-horizontal-relative:page;mso-position-vertical:center;mso-position-vertical-relative:bottom-margin-area;mso-width-percent:1000" coordorigin=",14970" coordsize="12255,300" o:gfxdata="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">
+              <v:shapetype id="_x0000_t202" coordsize="21600,21600" o:spt="202" path="m0,0l0,21600,21600,21600,21600,0xe">
                 <v:stroke joinstyle="miter"/>
                 <v:path gradientshapeok="t" o:connecttype="rect"/>
               </v:shapetype>
@@ -32849,7 +32530,7 @@
                           <w:color w:val="8C8C8C" w:themeColor="background1" w:themeShade="8C"/>
                           <w:lang w:val="zh-CN"/>
                         </w:rPr>
-                        <w:t>1</w:t>
+                        <w:t>10</w:t>
                       </w:r>
                       <w:r>
                         <w:rPr>
@@ -32862,7 +32543,7 @@
                 </v:textbox>
               </v:shape>
               <v:group id="Group 31" o:spid="_x0000_s2050" style="position:absolute;top:14970;width:12255;height:230;flip:x" coordorigin="-8,14978" coordsize="12255,230" o:gfxdata="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">
-                <v:shapetype id="_x0000_t34" coordsize="21600,21600" o:spt="34" o:oned="t" adj="10800" path="m,l@0,0@0,21600,21600,21600e" filled="f">
+                <v:shapetype id="_x0000_t34" coordsize="21600,21600" o:spt="34" o:oned="t" adj="10800" path="m0,0l@0,0@0,21600,21600,21600e" filled="f">
                   <v:stroke joinstyle="miter"/>
                   <v:formulas>
                     <v:f eqn="val #0"/>
@@ -32887,7 +32568,7 @@
 </file>
 
 <file path=word/footnotes.xml><?xml version="1.0" encoding="utf-8"?>
-<w:footnotes xmlns:wpc="http://schemas.microsoft.com/office/word/2010/wordprocessingCanvas" xmlns:mc="http://schemas.openxmlformats.org/markup-compatibility/2006" xmlns:o="urn:schemas-microsoft-com:office:office" xmlns:r="http://schemas.openxmlformats.org/officeDocument/2006/relationships" xmlns:m="http://schemas.openxmlformats.org/officeDocument/2006/math" xmlns:v="urn:schemas-microsoft-com:vml" xmlns:wp14="http://schemas.microsoft.com/office/word/2010/wordprocessingDrawing" xmlns:wp="http://schemas.openxmlformats.org/drawingml/2006/wordprocessingDrawing" xmlns:w10="urn:schemas-microsoft-com:office:word" xmlns:w="http://schemas.openxmlformats.org/wordprocessingml/2006/main" xmlns:w14="http://schemas.microsoft.com/office/word/2010/wordml" xmlns:wpg="http://schemas.microsoft.com/office/word/2010/wordprocessingGroup" xmlns:wpi="http://schemas.microsoft.com/office/word/2010/wordprocessingInk" xmlns:wne="http://schemas.microsoft.com/office/word/2006/wordml" xmlns:wps="http://schemas.microsoft.com/office/word/2010/wordprocessingShape" mc:Ignorable="w14 wp14">
+<w:footnotes xmlns:wpc="http://schemas.microsoft.com/office/word/2010/wordprocessingCanvas" xmlns:mo="http://schemas.microsoft.com/office/mac/office/2008/main" xmlns:mc="http://schemas.openxmlformats.org/markup-compatibility/2006" xmlns:mv="urn:schemas-microsoft-com:mac:vml" xmlns:o="urn:schemas-microsoft-com:office:office" xmlns:r="http://schemas.openxmlformats.org/officeDocument/2006/relationships" xmlns:m="http://schemas.openxmlformats.org/officeDocument/2006/math" xmlns:v="urn:schemas-microsoft-com:vml" xmlns:wp14="http://schemas.microsoft.com/office/word/2010/wordprocessingDrawing" xmlns:wp="http://schemas.openxmlformats.org/drawingml/2006/wordprocessingDrawing" xmlns:w10="urn:schemas-microsoft-com:office:word" xmlns:w="http://schemas.openxmlformats.org/wordprocessingml/2006/main" xmlns:w14="http://schemas.microsoft.com/office/word/2010/wordml" xmlns:w15="http://schemas.microsoft.com/office/word/2012/wordml" xmlns:wpg="http://schemas.microsoft.com/office/word/2010/wordprocessingGroup" xmlns:wpi="http://schemas.microsoft.com/office/word/2010/wordprocessingInk" xmlns:wne="http://schemas.microsoft.com/office/word/2006/wordml" xmlns:wps="http://schemas.microsoft.com/office/word/2010/wordprocessingShape" mc:Ignorable="w14 w15 wp14">
   <w:footnote w:type="separator" w:id="-1">
     <w:p>
       <w:pPr>
@@ -32916,7 +32597,7 @@
 </file>
 
 <file path=word/header1.xml><?xml version="1.0" encoding="utf-8"?>
-<w:hdr xmlns:wpc="http://schemas.microsoft.com/office/word/2010/wordprocessingCanvas" xmlns:mc="http://schemas.openxmlformats.org/markup-compatibility/2006" xmlns:o="urn:schemas-microsoft-com:office:office" xmlns:r="http://schemas.openxmlformats.org/officeDocument/2006/relationships" xmlns:m="http://schemas.openxmlformats.org/officeDocument/2006/math" xmlns:v="urn:schemas-microsoft-com:vml" xmlns:wp14="http://schemas.microsoft.com/office/word/2010/wordprocessingDrawing" xmlns:wp="http://schemas.openxmlformats.org/drawingml/2006/wordprocessingDrawing" xmlns:w10="urn:schemas-microsoft-com:office:word" xmlns:w="http://schemas.openxmlformats.org/wordprocessingml/2006/main" xmlns:w14="http://schemas.microsoft.com/office/word/2010/wordml" xmlns:wpg="http://schemas.microsoft.com/office/word/2010/wordprocessingGroup" xmlns:wpi="http://schemas.microsoft.com/office/word/2010/wordprocessingInk" xmlns:wne="http://schemas.microsoft.com/office/word/2006/wordml" xmlns:wps="http://schemas.microsoft.com/office/word/2010/wordprocessingShape" mc:Ignorable="w14 wp14">
+<w:hdr xmlns:wpc="http://schemas.microsoft.com/office/word/2010/wordprocessingCanvas" xmlns:mo="http://schemas.microsoft.com/office/mac/office/2008/main" xmlns:mc="http://schemas.openxmlformats.org/markup-compatibility/2006" xmlns:mv="urn:schemas-microsoft-com:mac:vml" xmlns:o="urn:schemas-microsoft-com:office:office" xmlns:r="http://schemas.openxmlformats.org/officeDocument/2006/relationships" xmlns:m="http://schemas.openxmlformats.org/officeDocument/2006/math" xmlns:v="urn:schemas-microsoft-com:vml" xmlns:wp14="http://schemas.microsoft.com/office/word/2010/wordprocessingDrawing" xmlns:wp="http://schemas.openxmlformats.org/drawingml/2006/wordprocessingDrawing" xmlns:w10="urn:schemas-microsoft-com:office:word" xmlns:w="http://schemas.openxmlformats.org/wordprocessingml/2006/main" xmlns:w14="http://schemas.microsoft.com/office/word/2010/wordml" xmlns:w15="http://schemas.microsoft.com/office/word/2012/wordml" xmlns:wpg="http://schemas.microsoft.com/office/word/2010/wordprocessingGroup" xmlns:wpi="http://schemas.microsoft.com/office/word/2010/wordprocessingInk" xmlns:wne="http://schemas.microsoft.com/office/word/2006/wordml" xmlns:wps="http://schemas.microsoft.com/office/word/2010/wordprocessingShape" mc:Ignorable="w14 w15 wp14 mv">
   <w:p>
     <w:pPr>
       <w:pStyle w:val="a3"/>
@@ -32937,13 +32618,7 @@
       <w:t xml:space="preserve"> – </w:t>
     </w:r>
     <w:r>
-      <w:t>酒店预</w:t>
-    </w:r>
-    <w:r>
-      <w:t>订</w:t>
-    </w:r>
-    <w:r>
-      <w:t>管理系统</w:t>
+      <w:t>酒店预订管理系统</w:t>
     </w:r>
     <w:r>
       <w:t xml:space="preserve"> </w:t>
@@ -32962,7 +32637,7 @@
 </file>
 
 <file path=word/header2.xml><?xml version="1.0" encoding="utf-8"?>
-<w:hdr xmlns:wpc="http://schemas.microsoft.com/office/word/2010/wordprocessingCanvas" xmlns:mc="http://schemas.openxmlformats.org/markup-compatibility/2006" xmlns:o="urn:schemas-microsoft-com:office:office" xmlns:r="http://schemas.openxmlformats.org/officeDocument/2006/relationships" xmlns:m="http://schemas.openxmlformats.org/officeDocument/2006/math" xmlns:v="urn:schemas-microsoft-com:vml" xmlns:wp14="http://schemas.microsoft.com/office/word/2010/wordprocessingDrawing" xmlns:wp="http://schemas.openxmlformats.org/drawingml/2006/wordprocessingDrawing" xmlns:w10="urn:schemas-microsoft-com:office:word" xmlns:w="http://schemas.openxmlformats.org/wordprocessingml/2006/main" xmlns:w14="http://schemas.microsoft.com/office/word/2010/wordml" xmlns:wpg="http://schemas.microsoft.com/office/word/2010/wordprocessingGroup" xmlns:wpi="http://schemas.microsoft.com/office/word/2010/wordprocessingInk" xmlns:wne="http://schemas.microsoft.com/office/word/2006/wordml" xmlns:wps="http://schemas.microsoft.com/office/word/2010/wordprocessingShape" mc:Ignorable="w14 wp14">
+<w:hdr xmlns:wpc="http://schemas.microsoft.com/office/word/2010/wordprocessingCanvas" xmlns:mo="http://schemas.microsoft.com/office/mac/office/2008/main" xmlns:mc="http://schemas.openxmlformats.org/markup-compatibility/2006" xmlns:mv="urn:schemas-microsoft-com:mac:vml" xmlns:o="urn:schemas-microsoft-com:office:office" xmlns:r="http://schemas.openxmlformats.org/officeDocument/2006/relationships" xmlns:m="http://schemas.openxmlformats.org/officeDocument/2006/math" xmlns:v="urn:schemas-microsoft-com:vml" xmlns:wp14="http://schemas.microsoft.com/office/word/2010/wordprocessingDrawing" xmlns:wp="http://schemas.openxmlformats.org/drawingml/2006/wordprocessingDrawing" xmlns:w10="urn:schemas-microsoft-com:office:word" xmlns:w="http://schemas.openxmlformats.org/wordprocessingml/2006/main" xmlns:w14="http://schemas.microsoft.com/office/word/2010/wordml" xmlns:w15="http://schemas.microsoft.com/office/word/2012/wordml" xmlns:wpg="http://schemas.microsoft.com/office/word/2010/wordprocessingGroup" xmlns:wpi="http://schemas.microsoft.com/office/word/2010/wordprocessingInk" xmlns:wne="http://schemas.microsoft.com/office/word/2006/wordml" xmlns:wps="http://schemas.microsoft.com/office/word/2010/wordprocessingShape" mc:Ignorable="w14 w15 wp14 mv">
   <w:p>
     <w:pPr>
       <w:pStyle w:val="a3"/>
@@ -32983,13 +32658,7 @@
       <w:t xml:space="preserve"> – </w:t>
     </w:r>
     <w:r>
-      <w:t>酒店预</w:t>
-    </w:r>
-    <w:r>
-      <w:t>订</w:t>
-    </w:r>
-    <w:r>
-      <w:t>管理系统</w:t>
+      <w:t>酒店预订管理系统</w:t>
     </w:r>
     <w:r>
       <w:t xml:space="preserve"> </w:t>
@@ -33008,7 +32677,7 @@
 </file>
 
 <file path=word/numbering.xml><?xml version="1.0" encoding="utf-8"?>
-<w:numbering xmlns:wpc="http://schemas.microsoft.com/office/word/2010/wordprocessingCanvas" xmlns:mc="http://schemas.openxmlformats.org/markup-compatibility/2006" xmlns:o="urn:schemas-microsoft-com:office:office" xmlns:r="http://schemas.openxmlformats.org/officeDocument/2006/relationships" xmlns:m="http://schemas.openxmlformats.org/officeDocument/2006/math" xmlns:v="urn:schemas-microsoft-com:vml" xmlns:wp14="http://schemas.microsoft.com/office/word/2010/wordprocessingDrawing" xmlns:wp="http://schemas.openxmlformats.org/drawingml/2006/wordprocessingDrawing" xmlns:w10="urn:schemas-microsoft-com:office:word" xmlns:w="http://schemas.openxmlformats.org/wordprocessingml/2006/main" xmlns:w14="http://schemas.microsoft.com/office/word/2010/wordml" xmlns:wpg="http://schemas.microsoft.com/office/word/2010/wordprocessingGroup" xmlns:wpi="http://schemas.microsoft.com/office/word/2010/wordprocessingInk" xmlns:wne="http://schemas.microsoft.com/office/word/2006/wordml" xmlns:wps="http://schemas.microsoft.com/office/word/2010/wordprocessingShape" mc:Ignorable="w14 wp14">
+<w:numbering xmlns:wpc="http://schemas.microsoft.com/office/word/2010/wordprocessingCanvas" xmlns:mo="http://schemas.microsoft.com/office/mac/office/2008/main" xmlns:mc="http://schemas.openxmlformats.org/markup-compatibility/2006" xmlns:mv="urn:schemas-microsoft-com:mac:vml" xmlns:o="urn:schemas-microsoft-com:office:office" xmlns:r="http://schemas.openxmlformats.org/officeDocument/2006/relationships" xmlns:m="http://schemas.openxmlformats.org/officeDocument/2006/math" xmlns:v="urn:schemas-microsoft-com:vml" xmlns:wp14="http://schemas.microsoft.com/office/word/2010/wordprocessingDrawing" xmlns:wp="http://schemas.openxmlformats.org/drawingml/2006/wordprocessingDrawing" xmlns:w10="urn:schemas-microsoft-com:office:word" xmlns:w="http://schemas.openxmlformats.org/wordprocessingml/2006/main" xmlns:w14="http://schemas.microsoft.com/office/word/2010/wordml" xmlns:w15="http://schemas.microsoft.com/office/word/2012/wordml" xmlns:wpg="http://schemas.microsoft.com/office/word/2010/wordprocessingGroup" xmlns:wpi="http://schemas.microsoft.com/office/word/2010/wordprocessingInk" xmlns:wne="http://schemas.microsoft.com/office/word/2006/wordml" xmlns:wps="http://schemas.microsoft.com/office/word/2010/wordprocessingShape" mc:Ignorable="w14 w15 wp14">
   <w:abstractNum w:abstractNumId="0">
     <w:nsid w:val="FFFFFF1D"/>
     <w:multiLevelType w:val="multilevel"/>
@@ -33706,7 +33375,7 @@
 </file>
 
 <file path=word/styles.xml><?xml version="1.0" encoding="utf-8"?>
-<w:styles xmlns:mc="http://schemas.openxmlformats.org/markup-compatibility/2006" xmlns:r="http://schemas.openxmlformats.org/officeDocument/2006/relationships" xmlns:w="http://schemas.openxmlformats.org/wordprocessingml/2006/main" xmlns:w14="http://schemas.microsoft.com/office/word/2010/wordml" mc:Ignorable="w14">
+<w:styles xmlns:mc="http://schemas.openxmlformats.org/markup-compatibility/2006" xmlns:r="http://schemas.openxmlformats.org/officeDocument/2006/relationships" xmlns:w="http://schemas.openxmlformats.org/wordprocessingml/2006/main" xmlns:w14="http://schemas.microsoft.com/office/word/2010/wordml" xmlns:w15="http://schemas.microsoft.com/office/word/2012/wordml" mc:Ignorable="w14 w15">
   <w:docDefaults>
     <w:rPrDefault>
       <w:rPr>
@@ -33719,145 +33388,389 @@
     </w:rPrDefault>
     <w:pPrDefault/>
   </w:docDefaults>
-  <w:latentStyles w:defLockedState="0" w:defUIPriority="99" w:defSemiHidden="1" w:defUnhideWhenUsed="1" w:defQFormat="0" w:count="267">
-    <w:lsdException w:name="Normal" w:semiHidden="0" w:uiPriority="0" w:unhideWhenUsed="0" w:qFormat="1"/>
-    <w:lsdException w:name="heading 1" w:semiHidden="0" w:uiPriority="0" w:unhideWhenUsed="0" w:qFormat="1"/>
-    <w:lsdException w:name="heading 2" w:uiPriority="9" w:qFormat="1"/>
-    <w:lsdException w:name="heading 3" w:uiPriority="9" w:qFormat="1"/>
-    <w:lsdException w:name="heading 4" w:uiPriority="9" w:qFormat="1"/>
-    <w:lsdException w:name="heading 5" w:uiPriority="9" w:qFormat="1"/>
-    <w:lsdException w:name="heading 6" w:uiPriority="9" w:qFormat="1"/>
-    <w:lsdException w:name="heading 7" w:uiPriority="9" w:qFormat="1"/>
-    <w:lsdException w:name="heading 8" w:uiPriority="9" w:qFormat="1"/>
-    <w:lsdException w:name="heading 9" w:uiPriority="9" w:qFormat="1"/>
-    <w:lsdException w:name="toc 1" w:uiPriority="39"/>
-    <w:lsdException w:name="toc 2" w:uiPriority="39"/>
-    <w:lsdException w:name="toc 3" w:uiPriority="39"/>
-    <w:lsdException w:name="toc 4" w:uiPriority="39"/>
-    <w:lsdException w:name="toc 5" w:uiPriority="39"/>
-    <w:lsdException w:name="toc 6" w:uiPriority="39"/>
-    <w:lsdException w:name="toc 7" w:uiPriority="39"/>
-    <w:lsdException w:name="toc 8" w:uiPriority="39"/>
-    <w:lsdException w:name="toc 9" w:uiPriority="39"/>
-    <w:lsdException w:name="caption" w:uiPriority="35" w:qFormat="1"/>
-    <w:lsdException w:name="Title" w:semiHidden="0" w:uiPriority="0" w:unhideWhenUsed="0" w:qFormat="1"/>
-    <w:lsdException w:name="Default Paragraph Font" w:uiPriority="1"/>
-    <w:lsdException w:name="Subtitle" w:semiHidden="0" w:uiPriority="11" w:unhideWhenUsed="0" w:qFormat="1"/>
-    <w:lsdException w:name="FollowedHyperlink" w:uiPriority="0"/>
-    <w:lsdException w:name="Strong" w:semiHidden="0" w:uiPriority="22" w:unhideWhenUsed="0" w:qFormat="1"/>
-    <w:lsdException w:name="Emphasis" w:semiHidden="0" w:uiPriority="20" w:unhideWhenUsed="0" w:qFormat="1"/>
-    <w:lsdException w:name="Table Grid" w:semiHidden="0" w:uiPriority="39" w:unhideWhenUsed="0"/>
-    <w:lsdException w:name="Placeholder Text" w:unhideWhenUsed="0"/>
-    <w:lsdException w:name="No Spacing" w:semiHidden="0" w:uiPriority="1" w:unhideWhenUsed="0" w:qFormat="1"/>
-    <w:lsdException w:name="Light Shading" w:semiHidden="0" w:uiPriority="60" w:unhideWhenUsed="0"/>
-    <w:lsdException w:name="Light List" w:semiHidden="0" w:uiPriority="61" w:unhideWhenUsed="0"/>
-    <w:lsdException w:name="Light Grid" w:semiHidden="0" w:uiPriority="62" w:unhideWhenUsed="0"/>
-    <w:lsdException w:name="Medium Shading 1" w:semiHidden="0" w:uiPriority="63" w:unhideWhenUsed="0"/>
-    <w:lsdException w:name="Medium Shading 2" w:semiHidden="0" w:uiPriority="64" w:unhideWhenUsed="0"/>
-    <w:lsdException w:name="Medium List 1" w:semiHidden="0" w:uiPriority="65" w:unhideWhenUsed="0"/>
-    <w:lsdException w:name="Medium List 2" w:semiHidden="0" w:uiPriority="66" w:unhideWhenUsed="0"/>
-    <w:lsdException w:name="Medium Grid 1" w:semiHidden="0" w:uiPriority="67" w:unhideWhenUsed="0"/>
-    <w:lsdException w:name="Medium Grid 2" w:semiHidden="0" w:uiPriority="68" w:unhideWhenUsed="0"/>
-    <w:lsdException w:name="Medium Grid 3" w:semiHidden="0" w:uiPriority="69" w:unhideWhenUsed="0"/>
-    <w:lsdException w:name="Dark List" w:semiHidden="0" w:uiPriority="70" w:unhideWhenUsed="0"/>
-    <w:lsdException w:name="Colorful Shading" w:semiHidden="0" w:uiPriority="71" w:unhideWhenUsed="0"/>
-    <w:lsdException w:name="Colorful List" w:semiHidden="0" w:uiPriority="72" w:unhideWhenUsed="0"/>
-    <w:lsdException w:name="Colorful Grid" w:semiHidden="0" w:uiPriority="73" w:unhideWhenUsed="0"/>
-    <w:lsdException w:name="Light Shading Accent 1" w:semiHidden="0" w:uiPriority="60" w:unhideWhenUsed="0"/>
-    <w:lsdException w:name="Light List Accent 1" w:semiHidden="0" w:uiPriority="61" w:unhideWhenUsed="0"/>
-    <w:lsdException w:name="Light Grid Accent 1" w:semiHidden="0" w:uiPriority="62" w:unhideWhenUsed="0"/>
-    <w:lsdException w:name="Medium Shading 1 Accent 1" w:semiHidden="0" w:uiPriority="63" w:unhideWhenUsed="0"/>
-    <w:lsdException w:name="Medium Shading 2 Accent 1" w:semiHidden="0" w:uiPriority="64" w:unhideWhenUsed="0"/>
-    <w:lsdException w:name="Medium List 1 Accent 1" w:semiHidden="0" w:uiPriority="65" w:unhideWhenUsed="0"/>
-    <w:lsdException w:name="Revision" w:unhideWhenUsed="0"/>
-    <w:lsdException w:name="List Paragraph" w:semiHidden="0" w:uiPriority="34" w:unhideWhenUsed="0" w:qFormat="1"/>
-    <w:lsdException w:name="Quote" w:semiHidden="0" w:uiPriority="29" w:unhideWhenUsed="0" w:qFormat="1"/>
-    <w:lsdException w:name="Intense Quote" w:semiHidden="0" w:uiPriority="30" w:unhideWhenUsed="0" w:qFormat="1"/>
-    <w:lsdException w:name="Medium List 2 Accent 1" w:semiHidden="0" w:uiPriority="66" w:unhideWhenUsed="0"/>
-    <w:lsdException w:name="Medium Grid 1 Accent 1" w:semiHidden="0" w:uiPriority="67" w:unhideWhenUsed="0"/>
-    <w:lsdException w:name="Medium Grid 2 Accent 1" w:semiHidden="0" w:uiPriority="68" w:unhideWhenUsed="0"/>
-    <w:lsdException w:name="Medium Grid 3 Accent 1" w:semiHidden="0" w:uiPriority="69" w:unhideWhenUsed="0"/>
-    <w:lsdException w:name="Dark List Accent 1" w:semiHidden="0" w:uiPriority="70" w:unhideWhenUsed="0"/>
-    <w:lsdException w:name="Colorful Shading Accent 1" w:semiHidden="0" w:uiPriority="71" w:unhideWhenUsed="0"/>
-    <w:lsdException w:name="Colorful List Accent 1" w:semiHidden="0" w:uiPriority="72" w:unhideWhenUsed="0"/>
-    <w:lsdException w:name="Colorful Grid Accent 1" w:semiHidden="0" w:uiPriority="73" w:unhideWhenUsed="0"/>
-    <w:lsdException w:name="Light Shading Accent 2" w:semiHidden="0" w:uiPriority="60" w:unhideWhenUsed="0"/>
-    <w:lsdException w:name="Light List Accent 2" w:semiHidden="0" w:uiPriority="61" w:unhideWhenUsed="0"/>
-    <w:lsdException w:name="Light Grid Accent 2" w:semiHidden="0" w:uiPriority="62" w:unhideWhenUsed="0"/>
-    <w:lsdException w:name="Medium Shading 1 Accent 2" w:semiHidden="0" w:uiPriority="63" w:unhideWhenUsed="0"/>
-    <w:lsdException w:name="Medium Shading 2 Accent 2" w:semiHidden="0" w:uiPriority="64" w:unhideWhenUsed="0"/>
-    <w:lsdException w:name="Medium List 1 Accent 2" w:semiHidden="0" w:uiPriority="65" w:unhideWhenUsed="0"/>
-    <w:lsdException w:name="Medium List 2 Accent 2" w:semiHidden="0" w:uiPriority="66" w:unhideWhenUsed="0"/>
-    <w:lsdException w:name="Medium Grid 1 Accent 2" w:semiHidden="0" w:uiPriority="67" w:unhideWhenUsed="0"/>
-    <w:lsdException w:name="Medium Grid 2 Accent 2" w:semiHidden="0" w:uiPriority="68" w:unhideWhenUsed="0"/>
-    <w:lsdException w:name="Medium Grid 3 Accent 2" w:semiHidden="0" w:uiPriority="69" w:unhideWhenUsed="0"/>
-    <w:lsdException w:name="Dark List Accent 2" w:semiHidden="0" w:uiPriority="70" w:unhideWhenUsed="0"/>
-    <w:lsdException w:name="Colorful Shading Accent 2" w:semiHidden="0" w:uiPriority="71" w:unhideWhenUsed="0"/>
-    <w:lsdException w:name="Colorful List Accent 2" w:semiHidden="0" w:uiPriority="72" w:unhideWhenUsed="0"/>
-    <w:lsdException w:name="Colorful Grid Accent 2" w:semiHidden="0" w:uiPriority="73" w:unhideWhenUsed="0"/>
-    <w:lsdException w:name="Light Shading Accent 3" w:semiHidden="0" w:uiPriority="60" w:unhideWhenUsed="0"/>
-    <w:lsdException w:name="Light List Accent 3" w:semiHidden="0" w:uiPriority="61" w:unhideWhenUsed="0"/>
-    <w:lsdException w:name="Light Grid Accent 3" w:semiHidden="0" w:uiPriority="62" w:unhideWhenUsed="0"/>
-    <w:lsdException w:name="Medium Shading 1 Accent 3" w:semiHidden="0" w:uiPriority="63" w:unhideWhenUsed="0"/>
-    <w:lsdException w:name="Medium Shading 2 Accent 3" w:semiHidden="0" w:uiPriority="64" w:unhideWhenUsed="0"/>
-    <w:lsdException w:name="Medium List 1 Accent 3" w:semiHidden="0" w:uiPriority="65" w:unhideWhenUsed="0"/>
-    <w:lsdException w:name="Medium List 2 Accent 3" w:semiHidden="0" w:uiPriority="66" w:unhideWhenUsed="0"/>
-    <w:lsdException w:name="Medium Grid 1 Accent 3" w:semiHidden="0" w:uiPriority="67" w:unhideWhenUsed="0"/>
-    <w:lsdException w:name="Medium Grid 2 Accent 3" w:semiHidden="0" w:uiPriority="68" w:unhideWhenUsed="0"/>
-    <w:lsdException w:name="Medium Grid 3 Accent 3" w:semiHidden="0" w:uiPriority="69" w:unhideWhenUsed="0"/>
-    <w:lsdException w:name="Dark List Accent 3" w:semiHidden="0" w:uiPriority="70" w:unhideWhenUsed="0"/>
-    <w:lsdException w:name="Colorful Shading Accent 3" w:semiHidden="0" w:uiPriority="71" w:unhideWhenUsed="0"/>
-    <w:lsdException w:name="Colorful List Accent 3" w:semiHidden="0" w:uiPriority="72" w:unhideWhenUsed="0"/>
-    <w:lsdException w:name="Colorful Grid Accent 3" w:semiHidden="0" w:uiPriority="73" w:unhideWhenUsed="0"/>
-    <w:lsdException w:name="Light Shading Accent 4" w:semiHidden="0" w:uiPriority="60" w:unhideWhenUsed="0"/>
-    <w:lsdException w:name="Light List Accent 4" w:semiHidden="0" w:uiPriority="61" w:unhideWhenUsed="0"/>
-    <w:lsdException w:name="Light Grid Accent 4" w:semiHidden="0" w:uiPriority="62" w:unhideWhenUsed="0"/>
-    <w:lsdException w:name="Medium Shading 1 Accent 4" w:semiHidden="0" w:uiPriority="63" w:unhideWhenUsed="0"/>
-    <w:lsdException w:name="Medium Shading 2 Accent 4" w:semiHidden="0" w:uiPriority="64" w:unhideWhenUsed="0"/>
-    <w:lsdException w:name="Medium List 1 Accent 4" w:semiHidden="0" w:uiPriority="65" w:unhideWhenUsed="0"/>
-    <w:lsdException w:name="Medium List 2 Accent 4" w:semiHidden="0" w:uiPriority="66" w:unhideWhenUsed="0"/>
-    <w:lsdException w:name="Medium Grid 1 Accent 4" w:semiHidden="0" w:uiPriority="67" w:unhideWhenUsed="0"/>
-    <w:lsdException w:name="Medium Grid 2 Accent 4" w:semiHidden="0" w:uiPriority="68" w:unhideWhenUsed="0"/>
-    <w:lsdException w:name="Medium Grid 3 Accent 4" w:semiHidden="0" w:uiPriority="69" w:unhideWhenUsed="0"/>
-    <w:lsdException w:name="Dark List Accent 4" w:semiHidden="0" w:uiPriority="70" w:unhideWhenUsed="0"/>
-    <w:lsdException w:name="Colorful Shading Accent 4" w:semiHidden="0" w:uiPriority="71" w:unhideWhenUsed="0"/>
-    <w:lsdException w:name="Colorful List Accent 4" w:semiHidden="0" w:uiPriority="72" w:unhideWhenUsed="0"/>
-    <w:lsdException w:name="Colorful Grid Accent 4" w:semiHidden="0" w:uiPriority="73" w:unhideWhenUsed="0"/>
-    <w:lsdException w:name="Light Shading Accent 5" w:semiHidden="0" w:uiPriority="60" w:unhideWhenUsed="0"/>
-    <w:lsdException w:name="Light List Accent 5" w:semiHidden="0" w:uiPriority="61" w:unhideWhenUsed="0"/>
-    <w:lsdException w:name="Light Grid Accent 5" w:semiHidden="0" w:uiPriority="62" w:unhideWhenUsed="0"/>
-    <w:lsdException w:name="Medium Shading 1 Accent 5" w:semiHidden="0" w:uiPriority="63" w:unhideWhenUsed="0"/>
-    <w:lsdException w:name="Medium Shading 2 Accent 5" w:semiHidden="0" w:uiPriority="64" w:unhideWhenUsed="0"/>
-    <w:lsdException w:name="Medium List 1 Accent 5" w:semiHidden="0" w:uiPriority="65" w:unhideWhenUsed="0"/>
-    <w:lsdException w:name="Medium List 2 Accent 5" w:semiHidden="0" w:uiPriority="66" w:unhideWhenUsed="0"/>
-    <w:lsdException w:name="Medium Grid 1 Accent 5" w:semiHidden="0" w:uiPriority="67" w:unhideWhenUsed="0"/>
-    <w:lsdException w:name="Medium Grid 2 Accent 5" w:semiHidden="0" w:uiPriority="68" w:unhideWhenUsed="0"/>
-    <w:lsdException w:name="Medium Grid 3 Accent 5" w:semiHidden="0" w:uiPriority="69" w:unhideWhenUsed="0"/>
-    <w:lsdException w:name="Dark List Accent 5" w:semiHidden="0" w:uiPriority="70" w:unhideWhenUsed="0"/>
-    <w:lsdException w:name="Colorful Shading Accent 5" w:semiHidden="0" w:uiPriority="71" w:unhideWhenUsed="0"/>
-    <w:lsdException w:name="Colorful List Accent 5" w:semiHidden="0" w:uiPriority="72" w:unhideWhenUsed="0"/>
-    <w:lsdException w:name="Colorful Grid Accent 5" w:semiHidden="0" w:uiPriority="73" w:unhideWhenUsed="0"/>
-    <w:lsdException w:name="Light Shading Accent 6" w:semiHidden="0" w:uiPriority="60" w:unhideWhenUsed="0"/>
-    <w:lsdException w:name="Light List Accent 6" w:semiHidden="0" w:uiPriority="61" w:unhideWhenUsed="0"/>
-    <w:lsdException w:name="Light Grid Accent 6" w:semiHidden="0" w:uiPriority="62" w:unhideWhenUsed="0"/>
-    <w:lsdException w:name="Medium Shading 1 Accent 6" w:semiHidden="0" w:uiPriority="63" w:unhideWhenUsed="0"/>
-    <w:lsdException w:name="Medium Shading 2 Accent 6" w:semiHidden="0" w:uiPriority="64" w:unhideWhenUsed="0"/>
-    <w:lsdException w:name="Medium List 1 Accent 6" w:semiHidden="0" w:uiPriority="65" w:unhideWhenUsed="0"/>
-    <w:lsdException w:name="Medium List 2 Accent 6" w:semiHidden="0" w:uiPriority="66" w:unhideWhenUsed="0"/>
-    <w:lsdException w:name="Medium Grid 1 Accent 6" w:semiHidden="0" w:uiPriority="67" w:unhideWhenUsed="0"/>
-    <w:lsdException w:name="Medium Grid 2 Accent 6" w:semiHidden="0" w:uiPriority="68" w:unhideWhenUsed="0"/>
-    <w:lsdException w:name="Medium Grid 3 Accent 6" w:semiHidden="0" w:uiPriority="69" w:unhideWhenUsed="0"/>
-    <w:lsdException w:name="Dark List Accent 6" w:semiHidden="0" w:uiPriority="70" w:unhideWhenUsed="0"/>
-    <w:lsdException w:name="Colorful Shading Accent 6" w:semiHidden="0" w:uiPriority="71" w:unhideWhenUsed="0"/>
-    <w:lsdException w:name="Colorful List Accent 6" w:semiHidden="0" w:uiPriority="72" w:unhideWhenUsed="0"/>
-    <w:lsdException w:name="Colorful Grid Accent 6" w:semiHidden="0" w:uiPriority="73" w:unhideWhenUsed="0"/>
-    <w:lsdException w:name="Subtle Emphasis" w:semiHidden="0" w:uiPriority="19" w:unhideWhenUsed="0" w:qFormat="1"/>
-    <w:lsdException w:name="Intense Emphasis" w:semiHidden="0" w:uiPriority="21" w:unhideWhenUsed="0" w:qFormat="1"/>
-    <w:lsdException w:name="Subtle Reference" w:semiHidden="0" w:uiPriority="31" w:unhideWhenUsed="0" w:qFormat="1"/>
-    <w:lsdException w:name="Intense Reference" w:semiHidden="0" w:uiPriority="32" w:unhideWhenUsed="0" w:qFormat="1"/>
-    <w:lsdException w:name="Book Title" w:semiHidden="0" w:uiPriority="33" w:unhideWhenUsed="0" w:qFormat="1"/>
-    <w:lsdException w:name="Bibliography" w:uiPriority="37"/>
-    <w:lsdException w:name="TOC Heading" w:uiPriority="39" w:qFormat="1"/>
+  <w:latentStyles w:defLockedState="0" w:defUIPriority="99" w:defSemiHidden="0" w:defUnhideWhenUsed="0" w:defQFormat="0" w:count="382">
+    <w:lsdException w:name="Normal" w:uiPriority="0" w:qFormat="1"/>
+    <w:lsdException w:name="heading 1" w:uiPriority="0" w:qFormat="1"/>
+    <w:lsdException w:name="heading 2" w:semiHidden="1" w:uiPriority="9" w:unhideWhenUsed="1" w:qFormat="1"/>
+    <w:lsdException w:name="heading 3" w:semiHidden="1" w:uiPriority="9" w:unhideWhenUsed="1" w:qFormat="1"/>
+    <w:lsdException w:name="heading 4" w:semiHidden="1" w:uiPriority="9" w:unhideWhenUsed="1" w:qFormat="1"/>
+    <w:lsdException w:name="heading 5" w:semiHidden="1" w:uiPriority="9" w:unhideWhenUsed="1" w:qFormat="1"/>
+    <w:lsdException w:name="heading 6" w:semiHidden="1" w:uiPriority="9" w:unhideWhenUsed="1" w:qFormat="1"/>
+    <w:lsdException w:name="heading 7" w:semiHidden="1" w:uiPriority="9" w:unhideWhenUsed="1" w:qFormat="1"/>
+    <w:lsdException w:name="heading 8" w:semiHidden="1" w:uiPriority="9" w:unhideWhenUsed="1" w:qFormat="1"/>
+    <w:lsdException w:name="heading 9" w:semiHidden="1" w:uiPriority="9" w:unhideWhenUsed="1" w:qFormat="1"/>
+    <w:lsdException w:name="index 1" w:semiHidden="1" w:unhideWhenUsed="1"/>
+    <w:lsdException w:name="index 2" w:semiHidden="1" w:unhideWhenUsed="1"/>
+    <w:lsdException w:name="index 3" w:semiHidden="1" w:unhideWhenUsed="1"/>
+    <w:lsdException w:name="index 4" w:semiHidden="1" w:unhideWhenUsed="1"/>
+    <w:lsdException w:name="index 5" w:semiHidden="1" w:unhideWhenUsed="1"/>
+    <w:lsdException w:name="index 6" w:semiHidden="1" w:unhideWhenUsed="1"/>
+    <w:lsdException w:name="index 7" w:semiHidden="1" w:unhideWhenUsed="1"/>
+    <w:lsdException w:name="index 8" w:semiHidden="1" w:unhideWhenUsed="1"/>
+    <w:lsdException w:name="index 9" w:semiHidden="1" w:unhideWhenUsed="1"/>
+    <w:lsdException w:name="toc 1" w:semiHidden="1" w:uiPriority="39" w:unhideWhenUsed="1"/>
+    <w:lsdException w:name="toc 2" w:semiHidden="1" w:uiPriority="39" w:unhideWhenUsed="1"/>
+    <w:lsdException w:name="toc 3" w:semiHidden="1" w:uiPriority="39" w:unhideWhenUsed="1"/>
+    <w:lsdException w:name="toc 4" w:semiHidden="1" w:uiPriority="39" w:unhideWhenUsed="1"/>
+    <w:lsdException w:name="toc 5" w:semiHidden="1" w:uiPriority="39" w:unhideWhenUsed="1"/>
+    <w:lsdException w:name="toc 6" w:semiHidden="1" w:uiPriority="39" w:unhideWhenUsed="1"/>
+    <w:lsdException w:name="toc 7" w:semiHidden="1" w:uiPriority="39" w:unhideWhenUsed="1"/>
+    <w:lsdException w:name="toc 8" w:semiHidden="1" w:uiPriority="39" w:unhideWhenUsed="1"/>
+    <w:lsdException w:name="toc 9" w:semiHidden="1" w:uiPriority="39" w:unhideWhenUsed="1"/>
+    <w:lsdException w:name="Normal Indent" w:semiHidden="1" w:unhideWhenUsed="1"/>
+    <w:lsdException w:name="footnote text" w:semiHidden="1" w:unhideWhenUsed="1"/>
+    <w:lsdException w:name="annotation text" w:semiHidden="1" w:unhideWhenUsed="1"/>
+    <w:lsdException w:name="header" w:semiHidden="1" w:unhideWhenUsed="1"/>
+    <w:lsdException w:name="footer" w:semiHidden="1" w:unhideWhenUsed="1"/>
+    <w:lsdException w:name="index heading" w:semiHidden="1" w:unhideWhenUsed="1"/>
+    <w:lsdException w:name="caption" w:semiHidden="1" w:uiPriority="35" w:unhideWhenUsed="1" w:qFormat="1"/>
+    <w:lsdException w:name="table of figures" w:semiHidden="1" w:unhideWhenUsed="1"/>
+    <w:lsdException w:name="envelope address" w:semiHidden="1" w:unhideWhenUsed="1"/>
+    <w:lsdException w:name="envelope return" w:semiHidden="1" w:unhideWhenUsed="1"/>
+    <w:lsdException w:name="footnote reference" w:semiHidden="1" w:unhideWhenUsed="1"/>
+    <w:lsdException w:name="annotation reference" w:semiHidden="1" w:unhideWhenUsed="1"/>
+    <w:lsdException w:name="line number" w:semiHidden="1" w:unhideWhenUsed="1"/>
+    <w:lsdException w:name="page number" w:semiHidden="1" w:unhideWhenUsed="1"/>
+    <w:lsdException w:name="endnote reference" w:semiHidden="1" w:unhideWhenUsed="1"/>
+    <w:lsdException w:name="endnote text" w:semiHidden="1" w:unhideWhenUsed="1"/>
+    <w:lsdException w:name="table of authorities" w:semiHidden="1" w:unhideWhenUsed="1"/>
+    <w:lsdException w:name="macro" w:semiHidden="1" w:unhideWhenUsed="1"/>
+    <w:lsdException w:name="toa heading" w:semiHidden="1" w:unhideWhenUsed="1"/>
+    <w:lsdException w:name="List" w:semiHidden="1" w:unhideWhenUsed="1"/>
+    <w:lsdException w:name="List Bullet" w:semiHidden="1" w:unhideWhenUsed="1"/>
+    <w:lsdException w:name="List Number" w:semiHidden="1" w:unhideWhenUsed="1"/>
+    <w:lsdException w:name="List 2" w:semiHidden="1" w:unhideWhenUsed="1"/>
+    <w:lsdException w:name="List 3" w:semiHidden="1" w:unhideWhenUsed="1"/>
+    <w:lsdException w:name="List 4" w:semiHidden="1" w:unhideWhenUsed="1"/>
+    <w:lsdException w:name="List 5" w:semiHidden="1" w:unhideWhenUsed="1"/>
+    <w:lsdException w:name="List Bullet 2" w:semiHidden="1" w:unhideWhenUsed="1"/>
+    <w:lsdException w:name="List Bullet 3" w:semiHidden="1" w:unhideWhenUsed="1"/>
+    <w:lsdException w:name="List Bullet 4" w:semiHidden="1" w:unhideWhenUsed="1"/>
+    <w:lsdException w:name="List Bullet 5" w:semiHidden="1" w:unhideWhenUsed="1"/>
+    <w:lsdException w:name="List Number 2" w:semiHidden="1" w:unhideWhenUsed="1"/>
+    <w:lsdException w:name="List Number 3" w:semiHidden="1" w:unhideWhenUsed="1"/>
+    <w:lsdException w:name="List Number 4" w:semiHidden="1" w:unhideWhenUsed="1"/>
+    <w:lsdException w:name="List Number 5" w:semiHidden="1" w:unhideWhenUsed="1"/>
+    <w:lsdException w:name="Title" w:uiPriority="0" w:qFormat="1"/>
+    <w:lsdException w:name="Closing" w:semiHidden="1" w:unhideWhenUsed="1"/>
+    <w:lsdException w:name="Signature" w:semiHidden="1" w:unhideWhenUsed="1"/>
+    <w:lsdException w:name="Default Paragraph Font" w:semiHidden="1" w:uiPriority="1" w:unhideWhenUsed="1"/>
+    <w:lsdException w:name="Body Text" w:semiHidden="1" w:unhideWhenUsed="1"/>
+    <w:lsdException w:name="Body Text Indent" w:semiHidden="1" w:unhideWhenUsed="1"/>
+    <w:lsdException w:name="List Continue" w:semiHidden="1" w:unhideWhenUsed="1"/>
+    <w:lsdException w:name="List Continue 2" w:semiHidden="1" w:unhideWhenUsed="1"/>
+    <w:lsdException w:name="List Continue 3" w:semiHidden="1" w:unhideWhenUsed="1"/>
+    <w:lsdException w:name="List Continue 4" w:semiHidden="1" w:unhideWhenUsed="1"/>
+    <w:lsdException w:name="List Continue 5" w:semiHidden="1" w:unhideWhenUsed="1"/>
+    <w:lsdException w:name="Message Header" w:semiHidden="1" w:unhideWhenUsed="1"/>
+    <w:lsdException w:name="Subtitle" w:uiPriority="11" w:qFormat="1"/>
+    <w:lsdException w:name="Salutation" w:semiHidden="1" w:unhideWhenUsed="1"/>
+    <w:lsdException w:name="Date" w:semiHidden="1" w:unhideWhenUsed="1"/>
+    <w:lsdException w:name="Body Text First Indent" w:semiHidden="1" w:unhideWhenUsed="1"/>
+    <w:lsdException w:name="Body Text First Indent 2" w:semiHidden="1" w:unhideWhenUsed="1"/>
+    <w:lsdException w:name="Note Heading" w:semiHidden="1" w:unhideWhenUsed="1"/>
+    <w:lsdException w:name="Body Text 2" w:semiHidden="1" w:unhideWhenUsed="1"/>
+    <w:lsdException w:name="Body Text 3" w:semiHidden="1" w:unhideWhenUsed="1"/>
+    <w:lsdException w:name="Body Text Indent 2" w:semiHidden="1" w:unhideWhenUsed="1"/>
+    <w:lsdException w:name="Body Text Indent 3" w:semiHidden="1" w:unhideWhenUsed="1"/>
+    <w:lsdException w:name="Block Text" w:semiHidden="1" w:unhideWhenUsed="1"/>
+    <w:lsdException w:name="Hyperlink" w:semiHidden="1" w:unhideWhenUsed="1"/>
+    <w:lsdException w:name="FollowedHyperlink" w:semiHidden="1" w:uiPriority="0" w:unhideWhenUsed="1"/>
+    <w:lsdException w:name="Strong" w:uiPriority="22" w:qFormat="1"/>
+    <w:lsdException w:name="Emphasis" w:uiPriority="20" w:qFormat="1"/>
+    <w:lsdException w:name="Document Map" w:semiHidden="1" w:unhideWhenUsed="1"/>
+    <w:lsdException w:name="Plain Text" w:semiHidden="1" w:unhideWhenUsed="1"/>
+    <w:lsdException w:name="E-mail Signature" w:semiHidden="1" w:unhideWhenUsed="1"/>
+    <w:lsdException w:name="HTML Top of Form" w:semiHidden="1" w:unhideWhenUsed="1"/>
+    <w:lsdException w:name="HTML Bottom of Form" w:semiHidden="1" w:unhideWhenUsed="1"/>
+    <w:lsdException w:name="Normal (Web)" w:semiHidden="1" w:unhideWhenUsed="1"/>
+    <w:lsdException w:name="HTML Acronym" w:semiHidden="1" w:unhideWhenUsed="1"/>
+    <w:lsdException w:name="HTML Address" w:semiHidden="1" w:unhideWhenUsed="1"/>
+    <w:lsdException w:name="HTML Cite" w:semiHidden="1" w:unhideWhenUsed="1"/>
+    <w:lsdException w:name="HTML Code" w:semiHidden="1" w:unhideWhenUsed="1"/>
+    <w:lsdException w:name="HTML Definition" w:semiHidden="1" w:unhideWhenUsed="1"/>
+    <w:lsdException w:name="HTML Keyboard" w:semiHidden="1" w:unhideWhenUsed="1"/>
+    <w:lsdException w:name="HTML Preformatted" w:semiHidden="1" w:unhideWhenUsed="1"/>
+    <w:lsdException w:name="HTML Sample" w:semiHidden="1" w:unhideWhenUsed="1"/>
+    <w:lsdException w:name="HTML Typewriter" w:semiHidden="1" w:unhideWhenUsed="1"/>
+    <w:lsdException w:name="HTML Variable" w:semiHidden="1" w:unhideWhenUsed="1"/>
+    <w:lsdException w:name="Normal Table" w:semiHidden="1" w:unhideWhenUsed="1"/>
+    <w:lsdException w:name="annotation subject" w:semiHidden="1" w:unhideWhenUsed="1"/>
+    <w:lsdException w:name="No List" w:semiHidden="1" w:unhideWhenUsed="1"/>
+    <w:lsdException w:name="Outline List 1" w:semiHidden="1" w:unhideWhenUsed="1"/>
+    <w:lsdException w:name="Outline List 2" w:semiHidden="1" w:unhideWhenUsed="1"/>
+    <w:lsdException w:name="Outline List 3" w:semiHidden="1" w:unhideWhenUsed="1"/>
+    <w:lsdException w:name="Table Simple 1" w:semiHidden="1" w:unhideWhenUsed="1"/>
+    <w:lsdException w:name="Table Simple 2" w:semiHidden="1" w:unhideWhenUsed="1"/>
+    <w:lsdException w:name="Table Simple 3" w:semiHidden="1" w:unhideWhenUsed="1"/>
+    <w:lsdException w:name="Table Classic 1" w:semiHidden="1" w:unhideWhenUsed="1"/>
+    <w:lsdException w:name="Table Classic 2" w:semiHidden="1" w:unhideWhenUsed="1"/>
+    <w:lsdException w:name="Table Classic 3" w:semiHidden="1" w:unhideWhenUsed="1"/>
+    <w:lsdException w:name="Table Classic 4" w:semiHidden="1" w:unhideWhenUsed="1"/>
+    <w:lsdException w:name="Table Colorful 1" w:semiHidden="1" w:unhideWhenUsed="1"/>
+    <w:lsdException w:name="Table Colorful 2" w:semiHidden="1" w:unhideWhenUsed="1"/>
+    <w:lsdException w:name="Table Colorful 3" w:semiHidden="1" w:unhideWhenUsed="1"/>
+    <w:lsdException w:name="Table Columns 1" w:semiHidden="1" w:unhideWhenUsed="1"/>
+    <w:lsdException w:name="Table Columns 2" w:semiHidden="1" w:unhideWhenUsed="1"/>
+    <w:lsdException w:name="Table Columns 3" w:semiHidden="1" w:unhideWhenUsed="1"/>
+    <w:lsdException w:name="Table Columns 4" w:semiHidden="1" w:unhideWhenUsed="1"/>
+    <w:lsdException w:name="Table Columns 5" w:semiHidden="1" w:unhideWhenUsed="1"/>
+    <w:lsdException w:name="Table Grid 1" w:semiHidden="1" w:unhideWhenUsed="1"/>
+    <w:lsdException w:name="Table Grid 2" w:semiHidden="1" w:unhideWhenUsed="1"/>
+    <w:lsdException w:name="Table Grid 3" w:semiHidden="1" w:unhideWhenUsed="1"/>
+    <w:lsdException w:name="Table Grid 4" w:semiHidden="1" w:unhideWhenUsed="1"/>
+    <w:lsdException w:name="Table Grid 5" w:semiHidden="1" w:unhideWhenUsed="1"/>
+    <w:lsdException w:name="Table Grid 6" w:semiHidden="1" w:unhideWhenUsed="1"/>
+    <w:lsdException w:name="Table Grid 7" w:semiHidden="1" w:unhideWhenUsed="1"/>
+    <w:lsdException w:name="Table Grid 8" w:semiHidden="1" w:unhideWhenUsed="1"/>
+    <w:lsdException w:name="Table List 1" w:semiHidden="1" w:unhideWhenUsed="1"/>
+    <w:lsdException w:name="Table List 2" w:semiHidden="1" w:unhideWhenUsed="1"/>
+    <w:lsdException w:name="Table List 3" w:semiHidden="1" w:unhideWhenUsed="1"/>
+    <w:lsdException w:name="Table List 4" w:semiHidden="1" w:unhideWhenUsed="1"/>
+    <w:lsdException w:name="Table List 5" w:semiHidden="1" w:unhideWhenUsed="1"/>
+    <w:lsdException w:name="Table List 6" w:semiHidden="1" w:unhideWhenUsed="1"/>
+    <w:lsdException w:name="Table List 7" w:semiHidden="1" w:unhideWhenUsed="1"/>
+    <w:lsdException w:name="Table List 8" w:semiHidden="1" w:unhideWhenUsed="1"/>
+    <w:lsdException w:name="Table 3D effects 1" w:semiHidden="1" w:unhideWhenUsed="1"/>
+    <w:lsdException w:name="Table 3D effects 2" w:semiHidden="1" w:unhideWhenUsed="1"/>
+    <w:lsdException w:name="Table 3D effects 3" w:semiHidden="1" w:unhideWhenUsed="1"/>
+    <w:lsdException w:name="Table Contemporary" w:semiHidden="1" w:unhideWhenUsed="1"/>
+    <w:lsdException w:name="Table Elegant" w:semiHidden="1" w:unhideWhenUsed="1"/>
+    <w:lsdException w:name="Table Professional" w:semiHidden="1" w:unhideWhenUsed="1"/>
+    <w:lsdException w:name="Table Subtle 1" w:semiHidden="1" w:unhideWhenUsed="1"/>
+    <w:lsdException w:name="Table Subtle 2" w:semiHidden="1" w:unhideWhenUsed="1"/>
+    <w:lsdException w:name="Table Web 1" w:semiHidden="1" w:unhideWhenUsed="1"/>
+    <w:lsdException w:name="Table Web 2" w:semiHidden="1" w:unhideWhenUsed="1"/>
+    <w:lsdException w:name="Table Web 3" w:semiHidden="1" w:unhideWhenUsed="1"/>
+    <w:lsdException w:name="Balloon Text" w:semiHidden="1" w:unhideWhenUsed="1"/>
+    <w:lsdException w:name="Table Grid" w:uiPriority="39"/>
+    <w:lsdException w:name="Table Theme" w:semiHidden="1" w:unhideWhenUsed="1"/>
+    <w:lsdException w:name="Note Level 1" w:semiHidden="1" w:unhideWhenUsed="1"/>
+    <w:lsdException w:name="Note Level 2" w:semiHidden="1" w:unhideWhenUsed="1"/>
+    <w:lsdException w:name="Note Level 3" w:semiHidden="1" w:unhideWhenUsed="1"/>
+    <w:lsdException w:name="Note Level 4" w:semiHidden="1" w:unhideWhenUsed="1"/>
+    <w:lsdException w:name="Note Level 5" w:semiHidden="1" w:unhideWhenUsed="1"/>
+    <w:lsdException w:name="Note Level 6" w:semiHidden="1" w:unhideWhenUsed="1"/>
+    <w:lsdException w:name="Note Level 7" w:semiHidden="1" w:unhideWhenUsed="1"/>
+    <w:lsdException w:name="Note Level 8" w:semiHidden="1" w:unhideWhenUsed="1"/>
+    <w:lsdException w:name="Note Level 9" w:semiHidden="1" w:unhideWhenUsed="1"/>
+    <w:lsdException w:name="Placeholder Text" w:semiHidden="1"/>
+    <w:lsdException w:name="No Spacing" w:uiPriority="1" w:qFormat="1"/>
+    <w:lsdException w:name="Light Shading" w:uiPriority="60"/>
+    <w:lsdException w:name="Light List" w:uiPriority="61"/>
+    <w:lsdException w:name="Light Grid" w:uiPriority="62"/>
+    <w:lsdException w:name="Medium Shading 1" w:uiPriority="63"/>
+    <w:lsdException w:name="Medium Shading 2" w:uiPriority="64"/>
+    <w:lsdException w:name="Medium List 1" w:uiPriority="65"/>
+    <w:lsdException w:name="Medium List 2" w:uiPriority="66"/>
+    <w:lsdException w:name="Medium Grid 1" w:uiPriority="67"/>
+    <w:lsdException w:name="Medium Grid 2" w:uiPriority="68"/>
+    <w:lsdException w:name="Medium Grid 3" w:uiPriority="69"/>
+    <w:lsdException w:name="Dark List" w:uiPriority="70"/>
+    <w:lsdException w:name="Colorful Shading" w:uiPriority="71"/>
+    <w:lsdException w:name="Colorful List" w:uiPriority="72"/>
+    <w:lsdException w:name="Colorful Grid" w:uiPriority="73"/>
+    <w:lsdException w:name="Light Shading Accent 1" w:uiPriority="60"/>
+    <w:lsdException w:name="Light List Accent 1" w:uiPriority="61"/>
+    <w:lsdException w:name="Light Grid Accent 1" w:uiPriority="62"/>
+    <w:lsdException w:name="Medium Shading 1 Accent 1" w:uiPriority="63"/>
+    <w:lsdException w:name="Medium Shading 2 Accent 1" w:uiPriority="64"/>
+    <w:lsdException w:name="Medium List 1 Accent 1" w:uiPriority="65"/>
+    <w:lsdException w:name="Revision" w:semiHidden="1"/>
+    <w:lsdException w:name="List Paragraph" w:uiPriority="34" w:qFormat="1"/>
+    <w:lsdException w:name="Quote" w:uiPriority="29" w:qFormat="1"/>
+    <w:lsdException w:name="Intense Quote" w:uiPriority="30" w:qFormat="1"/>
+    <w:lsdException w:name="Medium List 2 Accent 1" w:uiPriority="66"/>
+    <w:lsdException w:name="Medium Grid 1 Accent 1" w:uiPriority="67"/>
+    <w:lsdException w:name="Medium Grid 2 Accent 1" w:uiPriority="68"/>
+    <w:lsdException w:name="Medium Grid 3 Accent 1" w:uiPriority="69"/>
+    <w:lsdException w:name="Dark List Accent 1" w:uiPriority="70"/>
+    <w:lsdException w:name="Colorful Shading Accent 1" w:uiPriority="71"/>
+    <w:lsdException w:name="Colorful List Accent 1" w:uiPriority="72"/>
+    <w:lsdException w:name="Colorful Grid Accent 1" w:uiPriority="73"/>
+    <w:lsdException w:name="Light Shading Accent 2" w:uiPriority="60"/>
+    <w:lsdException w:name="Light List Accent 2" w:uiPriority="61"/>
+    <w:lsdException w:name="Light Grid Accent 2" w:uiPriority="62"/>
+    <w:lsdException w:name="Medium Shading 1 Accent 2" w:uiPriority="63"/>
+    <w:lsdException w:name="Medium Shading 2 Accent 2" w:uiPriority="64"/>
+    <w:lsdException w:name="Medium List 1 Accent 2" w:uiPriority="65"/>
+    <w:lsdException w:name="Medium List 2 Accent 2" w:uiPriority="66"/>
+    <w:lsdException w:name="Medium Grid 1 Accent 2" w:uiPriority="67"/>
+    <w:lsdException w:name="Medium Grid 2 Accent 2" w:uiPriority="68"/>
+    <w:lsdException w:name="Medium Grid 3 Accent 2" w:uiPriority="69"/>
+    <w:lsdException w:name="Dark List Accent 2" w:uiPriority="70"/>
+    <w:lsdException w:name="Colorful Shading Accent 2" w:uiPriority="71"/>
+    <w:lsdException w:name="Colorful List Accent 2" w:uiPriority="72"/>
+    <w:lsdException w:name="Colorful Grid Accent 2" w:uiPriority="73"/>
+    <w:lsdException w:name="Light Shading Accent 3" w:uiPriority="60"/>
+    <w:lsdException w:name="Light List Accent 3" w:uiPriority="61"/>
+    <w:lsdException w:name="Light Grid Accent 3" w:uiPriority="62"/>
+    <w:lsdException w:name="Medium Shading 1 Accent 3" w:uiPriority="63"/>
+    <w:lsdException w:name="Medium Shading 2 Accent 3" w:uiPriority="64"/>
+    <w:lsdException w:name="Medium List 1 Accent 3" w:uiPriority="65"/>
+    <w:lsdException w:name="Medium List 2 Accent 3" w:uiPriority="66"/>
+    <w:lsdException w:name="Medium Grid 1 Accent 3" w:uiPriority="67"/>
+    <w:lsdException w:name="Medium Grid 2 Accent 3" w:uiPriority="68"/>
+    <w:lsdException w:name="Medium Grid 3 Accent 3" w:uiPriority="69"/>
+    <w:lsdException w:name="Dark List Accent 3" w:uiPriority="70"/>
+    <w:lsdException w:name="Colorful Shading Accent 3" w:uiPriority="71"/>
+    <w:lsdException w:name="Colorful List Accent 3" w:uiPriority="72"/>
+    <w:lsdException w:name="Colorful Grid Accent 3" w:uiPriority="73"/>
+    <w:lsdException w:name="Light Shading Accent 4" w:uiPriority="60"/>
+    <w:lsdException w:name="Light List Accent 4" w:uiPriority="61"/>
+    <w:lsdException w:name="Light Grid Accent 4" w:uiPriority="62"/>
+    <w:lsdException w:name="Medium Shading 1 Accent 4" w:uiPriority="63"/>
+    <w:lsdException w:name="Medium Shading 2 Accent 4" w:uiPriority="64"/>
+    <w:lsdException w:name="Medium List 1 Accent 4" w:uiPriority="65"/>
+    <w:lsdException w:name="Medium List 2 Accent 4" w:uiPriority="66"/>
+    <w:lsdException w:name="Medium Grid 1 Accent 4" w:uiPriority="67"/>
+    <w:lsdException w:name="Medium Grid 2 Accent 4" w:uiPriority="68"/>
+    <w:lsdException w:name="Medium Grid 3 Accent 4" w:uiPriority="69"/>
+    <w:lsdException w:name="Dark List Accent 4" w:uiPriority="70"/>
+    <w:lsdException w:name="Colorful Shading Accent 4" w:uiPriority="71"/>
+    <w:lsdException w:name="Colorful List Accent 4" w:uiPriority="72"/>
+    <w:lsdException w:name="Colorful Grid Accent 4" w:uiPriority="73"/>
+    <w:lsdException w:name="Light Shading Accent 5" w:uiPriority="60"/>
+    <w:lsdException w:name="Light List Accent 5" w:uiPriority="61"/>
+    <w:lsdException w:name="Light Grid Accent 5" w:uiPriority="62"/>
+    <w:lsdException w:name="Medium Shading 1 Accent 5" w:uiPriority="63"/>
+    <w:lsdException w:name="Medium Shading 2 Accent 5" w:uiPriority="64"/>
+    <w:lsdException w:name="Medium List 1 Accent 5" w:uiPriority="65"/>
+    <w:lsdException w:name="Medium List 2 Accent 5" w:uiPriority="66"/>
+    <w:lsdException w:name="Medium Grid 1 Accent 5" w:uiPriority="67"/>
+    <w:lsdException w:name="Medium Grid 2 Accent 5" w:uiPriority="68"/>
+    <w:lsdException w:name="Medium Grid 3 Accent 5" w:uiPriority="69"/>
+    <w:lsdException w:name="Dark List Accent 5" w:uiPriority="70"/>
+    <w:lsdException w:name="Colorful Shading Accent 5" w:uiPriority="71"/>
+    <w:lsdException w:name="Colorful List Accent 5" w:uiPriority="72"/>
+    <w:lsdException w:name="Colorful Grid Accent 5" w:uiPriority="73"/>
+    <w:lsdException w:name="Light Shading Accent 6" w:uiPriority="60"/>
+    <w:lsdException w:name="Light List Accent 6" w:uiPriority="61"/>
+    <w:lsdException w:name="Light Grid Accent 6" w:uiPriority="62"/>
+    <w:lsdException w:name="Medium Shading 1 Accent 6" w:uiPriority="63"/>
+    <w:lsdException w:name="Medium Shading 2 Accent 6" w:uiPriority="64"/>
+    <w:lsdException w:name="Medium List 1 Accent 6" w:uiPriority="65"/>
+    <w:lsdException w:name="Medium List 2 Accent 6" w:uiPriority="66"/>
+    <w:lsdException w:name="Medium Grid 1 Accent 6" w:uiPriority="67"/>
+    <w:lsdException w:name="Medium Grid 2 Accent 6" w:uiPriority="68"/>
+    <w:lsdException w:name="Medium Grid 3 Accent 6" w:uiPriority="69"/>
+    <w:lsdException w:name="Dark List Accent 6" w:uiPriority="70"/>
+    <w:lsdException w:name="Colorful Shading Accent 6" w:uiPriority="71"/>
+    <w:lsdException w:name="Colorful List Accent 6" w:uiPriority="72"/>
+    <w:lsdException w:name="Colorful Grid Accent 6" w:uiPriority="73"/>
+    <w:lsdException w:name="Subtle Emphasis" w:uiPriority="19" w:qFormat="1"/>
+    <w:lsdException w:name="Intense Emphasis" w:uiPriority="21" w:qFormat="1"/>
+    <w:lsdException w:name="Subtle Reference" w:uiPriority="31" w:qFormat="1"/>
+    <w:lsdException w:name="Intense Reference" w:uiPriority="32" w:qFormat="1"/>
+    <w:lsdException w:name="Book Title" w:uiPriority="33" w:qFormat="1"/>
+    <w:lsdException w:name="Bibliography" w:semiHidden="1" w:uiPriority="37" w:unhideWhenUsed="1"/>
+    <w:lsdException w:name="TOC Heading" w:semiHidden="1" w:uiPriority="39" w:unhideWhenUsed="1" w:qFormat="1"/>
+    <w:lsdException w:name="Plain Table 1" w:uiPriority="41"/>
+    <w:lsdException w:name="Plain Table 2" w:uiPriority="42"/>
+    <w:lsdException w:name="Plain Table 3" w:uiPriority="43"/>
+    <w:lsdException w:name="Plain Table 4" w:uiPriority="44"/>
+    <w:lsdException w:name="Plain Table 5" w:uiPriority="45"/>
+    <w:lsdException w:name="Grid Table Light" w:uiPriority="40"/>
+    <w:lsdException w:name="Grid Table 1 Light" w:uiPriority="46"/>
+    <w:lsdException w:name="Grid Table 2" w:uiPriority="47"/>
+    <w:lsdException w:name="Grid Table 3" w:uiPriority="48"/>
+    <w:lsdException w:name="Grid Table 4" w:uiPriority="49"/>
+    <w:lsdException w:name="Grid Table 5 Dark" w:uiPriority="50"/>
+    <w:lsdException w:name="Grid Table 6 Colorful" w:uiPriority="51"/>
+    <w:lsdException w:name="Grid Table 7 Colorful" w:uiPriority="52"/>
+    <w:lsdException w:name="Grid Table 1 Light Accent 1" w:uiPriority="46"/>
+    <w:lsdException w:name="Grid Table 2 Accent 1" w:uiPriority="47"/>
+    <w:lsdException w:name="Grid Table 3 Accent 1" w:uiPriority="48"/>
+    <w:lsdException w:name="Grid Table 4 Accent 1" w:uiPriority="49"/>
+    <w:lsdException w:name="Grid Table 5 Dark Accent 1" w:uiPriority="50"/>
+    <w:lsdException w:name="Grid Table 6 Colorful Accent 1" w:uiPriority="51"/>
+    <w:lsdException w:name="Grid Table 7 Colorful Accent 1" w:uiPriority="52"/>
+    <w:lsdException w:name="Grid Table 1 Light Accent 2" w:uiPriority="46"/>
+    <w:lsdException w:name="Grid Table 2 Accent 2" w:uiPriority="47"/>
+    <w:lsdException w:name="Grid Table 3 Accent 2" w:uiPriority="48"/>
+    <w:lsdException w:name="Grid Table 4 Accent 2" w:uiPriority="49"/>
+    <w:lsdException w:name="Grid Table 5 Dark Accent 2" w:uiPriority="50"/>
+    <w:lsdException w:name="Grid Table 6 Colorful Accent 2" w:uiPriority="51"/>
+    <w:lsdException w:name="Grid Table 7 Colorful Accent 2" w:uiPriority="52"/>
+    <w:lsdException w:name="Grid Table 1 Light Accent 3" w:uiPriority="46"/>
+    <w:lsdException w:name="Grid Table 2 Accent 3" w:uiPriority="47"/>
+    <w:lsdException w:name="Grid Table 3 Accent 3" w:uiPriority="48"/>
+    <w:lsdException w:name="Grid Table 4 Accent 3" w:uiPriority="49"/>
+    <w:lsdException w:name="Grid Table 5 Dark Accent 3" w:uiPriority="50"/>
+    <w:lsdException w:name="Grid Table 6 Colorful Accent 3" w:uiPriority="51"/>
+    <w:lsdException w:name="Grid Table 7 Colorful Accent 3" w:uiPriority="52"/>
+    <w:lsdException w:name="Grid Table 1 Light Accent 4" w:uiPriority="46"/>
+    <w:lsdException w:name="Grid Table 2 Accent 4" w:uiPriority="47"/>
+    <w:lsdException w:name="Grid Table 3 Accent 4" w:uiPriority="48"/>
+    <w:lsdException w:name="Grid Table 4 Accent 4" w:uiPriority="49"/>
+    <w:lsdException w:name="Grid Table 5 Dark Accent 4" w:uiPriority="50"/>
+    <w:lsdException w:name="Grid Table 6 Colorful Accent 4" w:uiPriority="51"/>
+    <w:lsdException w:name="Grid Table 7 Colorful Accent 4" w:uiPriority="52"/>
+    <w:lsdException w:name="Grid Table 1 Light Accent 5" w:uiPriority="46"/>
+    <w:lsdException w:name="Grid Table 2 Accent 5" w:uiPriority="47"/>
+    <w:lsdException w:name="Grid Table 3 Accent 5" w:uiPriority="48"/>
+    <w:lsdException w:name="Grid Table 4 Accent 5" w:uiPriority="49"/>
+    <w:lsdException w:name="Grid Table 5 Dark Accent 5" w:uiPriority="50"/>
+    <w:lsdException w:name="Grid Table 6 Colorful Accent 5" w:uiPriority="51"/>
+    <w:lsdException w:name="Grid Table 7 Colorful Accent 5" w:uiPriority="52"/>
+    <w:lsdException w:name="Grid Table 1 Light Accent 6" w:uiPriority="46"/>
+    <w:lsdException w:name="Grid Table 2 Accent 6" w:uiPriority="47"/>
+    <w:lsdException w:name="Grid Table 3 Accent 6" w:uiPriority="48"/>
+    <w:lsdException w:name="Grid Table 4 Accent 6" w:uiPriority="49"/>
+    <w:lsdException w:name="Grid Table 5 Dark Accent 6" w:uiPriority="50"/>
+    <w:lsdException w:name="Grid Table 6 Colorful Accent 6" w:uiPriority="51"/>
+    <w:lsdException w:name="Grid Table 7 Colorful Accent 6" w:uiPriority="52"/>
+    <w:lsdException w:name="List Table 1 Light" w:uiPriority="46"/>
+    <w:lsdException w:name="List Table 2" w:uiPriority="47"/>
+    <w:lsdException w:name="List Table 3" w:uiPriority="48"/>
+    <w:lsdException w:name="List Table 4" w:uiPriority="49"/>
+    <w:lsdException w:name="List Table 5 Dark" w:uiPriority="50"/>
+    <w:lsdException w:name="List Table 6 Colorful" w:uiPriority="51"/>
+    <w:lsdException w:name="List Table 7 Colorful" w:uiPriority="52"/>
+    <w:lsdException w:name="List Table 1 Light Accent 1" w:uiPriority="46"/>
+    <w:lsdException w:name="List Table 2 Accent 1" w:uiPriority="47"/>
+    <w:lsdException w:name="List Table 3 Accent 1" w:uiPriority="48"/>
+    <w:lsdException w:name="List Table 4 Accent 1" w:uiPriority="49"/>
+    <w:lsdException w:name="List Table 5 Dark Accent 1" w:uiPriority="50"/>
+    <w:lsdException w:name="List Table 6 Colorful Accent 1" w:uiPriority="51"/>
+    <w:lsdException w:name="List Table 7 Colorful Accent 1" w:uiPriority="52"/>
+    <w:lsdException w:name="List Table 1 Light Accent 2" w:uiPriority="46"/>
+    <w:lsdException w:name="List Table 2 Accent 2" w:uiPriority="47"/>
+    <w:lsdException w:name="List Table 3 Accent 2" w:uiPriority="48"/>
+    <w:lsdException w:name="List Table 4 Accent 2" w:uiPriority="49"/>
+    <w:lsdException w:name="List Table 5 Dark Accent 2" w:uiPriority="50"/>
+    <w:lsdException w:name="List Table 6 Colorful Accent 2" w:uiPriority="51"/>
+    <w:lsdException w:name="List Table 7 Colorful Accent 2" w:uiPriority="52"/>
+    <w:lsdException w:name="List Table 1 Light Accent 3" w:uiPriority="46"/>
+    <w:lsdException w:name="List Table 2 Accent 3" w:uiPriority="47"/>
+    <w:lsdException w:name="List Table 3 Accent 3" w:uiPriority="48"/>
+    <w:lsdException w:name="List Table 4 Accent 3" w:uiPriority="49"/>
+    <w:lsdException w:name="List Table 5 Dark Accent 3" w:uiPriority="50"/>
+    <w:lsdException w:name="List Table 6 Colorful Accent 3" w:uiPriority="51"/>
+    <w:lsdException w:name="List Table 7 Colorful Accent 3" w:uiPriority="52"/>
+    <w:lsdException w:name="List Table 1 Light Accent 4" w:uiPriority="46"/>
+    <w:lsdException w:name="List Table 2 Accent 4" w:uiPriority="47"/>
+    <w:lsdException w:name="List Table 3 Accent 4" w:uiPriority="48"/>
+    <w:lsdException w:name="List Table 4 Accent 4" w:uiPriority="49"/>
+    <w:lsdException w:name="List Table 5 Dark Accent 4" w:uiPriority="50"/>
+    <w:lsdException w:name="List Table 6 Colorful Accent 4" w:uiPriority="51"/>
+    <w:lsdException w:name="List Table 7 Colorful Accent 4" w:uiPriority="52"/>
+    <w:lsdException w:name="List Table 1 Light Accent 5" w:uiPriority="46"/>
+    <w:lsdException w:name="List Table 2 Accent 5" w:uiPriority="47"/>
+    <w:lsdException w:name="List Table 3 Accent 5" w:uiPriority="48"/>
+    <w:lsdException w:name="List Table 4 Accent 5" w:uiPriority="49"/>
+    <w:lsdException w:name="List Table 5 Dark Accent 5" w:uiPriority="50"/>
+    <w:lsdException w:name="List Table 6 Colorful Accent 5" w:uiPriority="51"/>
+    <w:lsdException w:name="List Table 7 Colorful Accent 5" w:uiPriority="52"/>
+    <w:lsdException w:name="List Table 1 Light Accent 6" w:uiPriority="46"/>
+    <w:lsdException w:name="List Table 2 Accent 6" w:uiPriority="47"/>
+    <w:lsdException w:name="List Table 3 Accent 6" w:uiPriority="48"/>
+    <w:lsdException w:name="List Table 4 Accent 6" w:uiPriority="49"/>
+    <w:lsdException w:name="List Table 5 Dark Accent 6" w:uiPriority="50"/>
+    <w:lsdException w:name="List Table 6 Colorful Accent 6" w:uiPriority="51"/>
+    <w:lsdException w:name="List Table 7 Colorful Accent 6" w:uiPriority="52"/>
+    <w:lsdException w:name="Mention" w:semiHidden="1" w:unhideWhenUsed="1"/>
+    <w:lsdException w:name="Smart Hyperlink" w:semiHidden="1" w:unhideWhenUsed="1"/>
   </w:latentStyles>
   <w:style w:type="paragraph" w:default="1" w:styleId="a">
     <w:name w:val="Normal"/>
@@ -33876,7 +33789,7 @@
     <w:name w:val="heading 1"/>
     <w:basedOn w:val="a"/>
     <w:next w:val="a"/>
-    <w:link w:val="1Char"/>
+    <w:link w:val="10"/>
     <w:qFormat/>
     <w:rsid w:val="000B3748"/>
     <w:pPr>
@@ -33898,7 +33811,7 @@
     <w:name w:val="heading 2"/>
     <w:basedOn w:val="a"/>
     <w:next w:val="a"/>
-    <w:link w:val="2Char"/>
+    <w:link w:val="20"/>
     <w:uiPriority w:val="9"/>
     <w:unhideWhenUsed/>
     <w:qFormat/>
@@ -33921,7 +33834,7 @@
     <w:name w:val="heading 3"/>
     <w:basedOn w:val="a"/>
     <w:next w:val="a"/>
-    <w:link w:val="3Char"/>
+    <w:link w:val="30"/>
     <w:uiPriority w:val="9"/>
     <w:unhideWhenUsed/>
     <w:qFormat/>
@@ -33943,7 +33856,7 @@
     <w:name w:val="heading 4"/>
     <w:basedOn w:val="a"/>
     <w:next w:val="a"/>
-    <w:link w:val="4Char"/>
+    <w:link w:val="40"/>
     <w:uiPriority w:val="9"/>
     <w:unhideWhenUsed/>
     <w:qFormat/>
@@ -33992,7 +33905,7 @@
   <w:style w:type="paragraph" w:styleId="a3">
     <w:name w:val="header"/>
     <w:basedOn w:val="a"/>
-    <w:link w:val="Char"/>
+    <w:link w:val="a4"/>
     <w:uiPriority w:val="99"/>
     <w:unhideWhenUsed/>
     <w:rsid w:val="000B3748"/>
@@ -34012,8 +33925,8 @@
       <w:szCs w:val="18"/>
     </w:rPr>
   </w:style>
-  <w:style w:type="character" w:customStyle="1" w:styleId="Char">
-    <w:name w:val="页眉 Char"/>
+  <w:style w:type="character" w:customStyle="1" w:styleId="a4">
+    <w:name w:val="页眉字符"/>
     <w:basedOn w:val="a0"/>
     <w:link w:val="a3"/>
     <w:uiPriority w:val="99"/>
@@ -34023,10 +33936,10 @@
       <w:szCs w:val="18"/>
     </w:rPr>
   </w:style>
-  <w:style w:type="paragraph" w:styleId="a4">
+  <w:style w:type="paragraph" w:styleId="a5">
     <w:name w:val="footer"/>
     <w:basedOn w:val="a"/>
-    <w:link w:val="Char0"/>
+    <w:link w:val="a6"/>
     <w:uiPriority w:val="99"/>
     <w:unhideWhenUsed/>
     <w:rsid w:val="000B3748"/>
@@ -34043,10 +33956,10 @@
       <w:szCs w:val="18"/>
     </w:rPr>
   </w:style>
-  <w:style w:type="character" w:customStyle="1" w:styleId="Char0">
-    <w:name w:val="页脚 Char"/>
+  <w:style w:type="character" w:customStyle="1" w:styleId="a6">
+    <w:name w:val="页脚字符"/>
     <w:basedOn w:val="a0"/>
-    <w:link w:val="a4"/>
+    <w:link w:val="a5"/>
     <w:uiPriority w:val="99"/>
     <w:rsid w:val="000B3748"/>
     <w:rPr>
@@ -34054,8 +33967,8 @@
       <w:szCs w:val="18"/>
     </w:rPr>
   </w:style>
-  <w:style w:type="character" w:customStyle="1" w:styleId="1Char">
-    <w:name w:val="标题 1 Char"/>
+  <w:style w:type="character" w:customStyle="1" w:styleId="10">
+    <w:name w:val="标题 1字符"/>
     <w:basedOn w:val="a0"/>
     <w:link w:val="1"/>
     <w:rsid w:val="000B3748"/>
@@ -34068,8 +33981,8 @@
       <w:lang w:eastAsia="en-US"/>
     </w:rPr>
   </w:style>
-  <w:style w:type="character" w:customStyle="1" w:styleId="2Char">
-    <w:name w:val="标题 2 Char"/>
+  <w:style w:type="character" w:customStyle="1" w:styleId="20">
+    <w:name w:val="标题 2字符"/>
     <w:basedOn w:val="a0"/>
     <w:link w:val="2"/>
     <w:uiPriority w:val="9"/>
@@ -34082,8 +33995,8 @@
       <w:szCs w:val="32"/>
     </w:rPr>
   </w:style>
-  <w:style w:type="character" w:customStyle="1" w:styleId="3Char">
-    <w:name w:val="标题 3 Char"/>
+  <w:style w:type="character" w:customStyle="1" w:styleId="30">
+    <w:name w:val="标题 3字符"/>
     <w:basedOn w:val="a0"/>
     <w:link w:val="3"/>
     <w:uiPriority w:val="9"/>
@@ -34096,8 +34009,8 @@
       <w:szCs w:val="32"/>
     </w:rPr>
   </w:style>
-  <w:style w:type="character" w:customStyle="1" w:styleId="4Char">
-    <w:name w:val="标题 4 Char"/>
+  <w:style w:type="character" w:customStyle="1" w:styleId="40">
+    <w:name w:val="标题 4字符"/>
     <w:basedOn w:val="a0"/>
     <w:link w:val="4"/>
     <w:uiPriority w:val="9"/>
@@ -34110,10 +34023,10 @@
       <w:szCs w:val="28"/>
     </w:rPr>
   </w:style>
-  <w:style w:type="paragraph" w:styleId="a5">
+  <w:style w:type="paragraph" w:styleId="a7">
     <w:name w:val="Balloon Text"/>
     <w:basedOn w:val="a"/>
-    <w:link w:val="Char1"/>
+    <w:link w:val="a8"/>
     <w:uiPriority w:val="99"/>
     <w:semiHidden/>
     <w:unhideWhenUsed/>
@@ -34124,10 +34037,10 @@
       <w:szCs w:val="18"/>
     </w:rPr>
   </w:style>
-  <w:style w:type="character" w:customStyle="1" w:styleId="Char1">
-    <w:name w:val="批注框文本 Char"/>
+  <w:style w:type="character" w:customStyle="1" w:styleId="a8">
+    <w:name w:val="批注框文本字符"/>
     <w:basedOn w:val="a0"/>
-    <w:link w:val="a5"/>
+    <w:link w:val="a7"/>
     <w:uiPriority w:val="99"/>
     <w:semiHidden/>
     <w:rsid w:val="000B3748"/>
@@ -34137,10 +34050,10 @@
       <w:szCs w:val="18"/>
     </w:rPr>
   </w:style>
-  <w:style w:type="paragraph" w:styleId="a6">
+  <w:style w:type="paragraph" w:styleId="a9">
     <w:name w:val="Title"/>
     <w:basedOn w:val="a"/>
-    <w:link w:val="Char2"/>
+    <w:link w:val="aa"/>
     <w:qFormat/>
     <w:rsid w:val="000B3748"/>
     <w:pPr>
@@ -34157,10 +34070,10 @@
       <w:lang w:eastAsia="en-US"/>
     </w:rPr>
   </w:style>
-  <w:style w:type="character" w:customStyle="1" w:styleId="Char2">
-    <w:name w:val="标题 Char"/>
+  <w:style w:type="character" w:customStyle="1" w:styleId="aa">
+    <w:name w:val="标题字符"/>
     <w:basedOn w:val="a0"/>
-    <w:link w:val="a6"/>
+    <w:link w:val="a9"/>
     <w:rsid w:val="000B3748"/>
     <w:rPr>
       <w:rFonts w:ascii="Arial" w:eastAsia="宋体" w:hAnsi="Arial" w:cs="Times New Roman"/>
@@ -34173,13 +34086,13 @@
   </w:style>
   <w:style w:type="paragraph" w:customStyle="1" w:styleId="ByLine">
     <w:name w:val="ByLine"/>
-    <w:basedOn w:val="a6"/>
+    <w:basedOn w:val="a9"/>
     <w:rsid w:val="000B3748"/>
     <w:rPr>
       <w:sz w:val="28"/>
     </w:rPr>
   </w:style>
-  <w:style w:type="paragraph" w:customStyle="1" w:styleId="10">
+  <w:style w:type="paragraph" w:customStyle="1" w:styleId="11">
     <w:name w:val="列出段落1"/>
     <w:basedOn w:val="a"/>
     <w:uiPriority w:val="34"/>
@@ -34189,7 +34102,7 @@
       <w:ind w:firstLineChars="200" w:firstLine="420"/>
     </w:pPr>
   </w:style>
-  <w:style w:type="character" w:customStyle="1" w:styleId="11">
+  <w:style w:type="character" w:customStyle="1" w:styleId="12">
     <w:name w:val="标题字符1"/>
     <w:uiPriority w:val="10"/>
     <w:rsid w:val="000B3748"/>
@@ -34201,7 +34114,7 @@
       <w:szCs w:val="32"/>
     </w:rPr>
   </w:style>
-  <w:style w:type="character" w:customStyle="1" w:styleId="12">
+  <w:style w:type="character" w:customStyle="1" w:styleId="13">
     <w:name w:val="页脚字符1"/>
     <w:uiPriority w:val="99"/>
     <w:semiHidden/>
@@ -34212,11 +34125,11 @@
       <w:szCs w:val="18"/>
     </w:rPr>
   </w:style>
-  <w:style w:type="paragraph" w:styleId="a7">
+  <w:style w:type="paragraph" w:styleId="ab">
     <w:name w:val="Date"/>
     <w:basedOn w:val="a"/>
     <w:next w:val="a"/>
-    <w:link w:val="Char3"/>
+    <w:link w:val="ac"/>
     <w:uiPriority w:val="99"/>
     <w:semiHidden/>
     <w:unhideWhenUsed/>
@@ -34229,10 +34142,10 @@
       <w:szCs w:val="22"/>
     </w:rPr>
   </w:style>
-  <w:style w:type="character" w:customStyle="1" w:styleId="Char3">
-    <w:name w:val="日期 Char"/>
+  <w:style w:type="character" w:customStyle="1" w:styleId="ac">
+    <w:name w:val="日期字符"/>
     <w:basedOn w:val="a0"/>
-    <w:link w:val="a7"/>
+    <w:link w:val="ab"/>
     <w:uiPriority w:val="99"/>
     <w:semiHidden/>
     <w:rsid w:val="000B3748"/>
@@ -34240,7 +34153,7 @@
       <w:rFonts w:ascii="Calibri" w:eastAsia="宋体" w:hAnsi="Calibri" w:cs="Times New Roman"/>
     </w:rPr>
   </w:style>
-  <w:style w:type="paragraph" w:styleId="TOC">
+  <w:style w:type="paragraph" w:styleId="ad">
     <w:name w:val="TOC Heading"/>
     <w:basedOn w:val="1"/>
     <w:next w:val="a"/>
@@ -34262,7 +34175,7 @@
       <w:lang w:eastAsia="zh-CN"/>
     </w:rPr>
   </w:style>
-  <w:style w:type="paragraph" w:styleId="13">
+  <w:style w:type="paragraph" w:styleId="14">
     <w:name w:val="toc 1"/>
     <w:basedOn w:val="a"/>
     <w:next w:val="a"/>
@@ -34271,7 +34184,7 @@
     <w:unhideWhenUsed/>
     <w:rsid w:val="000B3748"/>
   </w:style>
-  <w:style w:type="character" w:styleId="a8">
+  <w:style w:type="character" w:styleId="ae">
     <w:name w:val="Hyperlink"/>
     <w:basedOn w:val="a0"/>
     <w:uiPriority w:val="99"/>
@@ -34282,7 +34195,7 @@
       <w:u w:val="single"/>
     </w:rPr>
   </w:style>
-  <w:style w:type="paragraph" w:styleId="20">
+  <w:style w:type="paragraph" w:styleId="21">
     <w:name w:val="toc 2"/>
     <w:basedOn w:val="a"/>
     <w:next w:val="a"/>
@@ -34294,7 +34207,7 @@
       <w:ind w:leftChars="200" w:left="420"/>
     </w:pPr>
   </w:style>
-  <w:style w:type="paragraph" w:styleId="30">
+  <w:style w:type="paragraph" w:styleId="31">
     <w:name w:val="toc 3"/>
     <w:basedOn w:val="a"/>
     <w:next w:val="a"/>
@@ -34306,9 +34219,9 @@
       <w:ind w:leftChars="400" w:left="840"/>
     </w:pPr>
   </w:style>
-  <w:style w:type="paragraph" w:styleId="a9">
+  <w:style w:type="paragraph" w:styleId="af">
     <w:name w:val="No Spacing"/>
-    <w:link w:val="Char4"/>
+    <w:link w:val="af0"/>
     <w:uiPriority w:val="1"/>
     <w:qFormat/>
     <w:rsid w:val="000B3748"/>
@@ -34321,10 +34234,10 @@
       <w:szCs w:val="20"/>
     </w:rPr>
   </w:style>
-  <w:style w:type="character" w:customStyle="1" w:styleId="Char4">
-    <w:name w:val="无间隔 Char"/>
+  <w:style w:type="character" w:customStyle="1" w:styleId="af0">
+    <w:name w:val="无间隔字符"/>
     <w:basedOn w:val="a0"/>
-    <w:link w:val="a9"/>
+    <w:link w:val="af"/>
     <w:uiPriority w:val="1"/>
     <w:rsid w:val="000B3748"/>
     <w:rPr>
@@ -34332,7 +34245,7 @@
       <w:szCs w:val="20"/>
     </w:rPr>
   </w:style>
-  <w:style w:type="character" w:styleId="aa">
+  <w:style w:type="character" w:styleId="af1">
     <w:name w:val="FollowedHyperlink"/>
     <w:basedOn w:val="a0"/>
     <w:semiHidden/>
@@ -34343,7 +34256,7 @@
       <w:u w:val="single"/>
     </w:rPr>
   </w:style>
-  <w:style w:type="paragraph" w:styleId="ab">
+  <w:style w:type="paragraph" w:styleId="af2">
     <w:name w:val="List Paragraph"/>
     <w:basedOn w:val="a"/>
     <w:uiPriority w:val="34"/>
@@ -34353,7 +34266,7 @@
       <w:ind w:firstLineChars="200" w:firstLine="420"/>
     </w:pPr>
   </w:style>
-  <w:style w:type="table" w:styleId="ac">
+  <w:style w:type="table" w:styleId="af3">
     <w:name w:val="Table Grid"/>
     <w:basedOn w:val="a1"/>
     <w:uiPriority w:val="39"/>
@@ -34376,10 +34289,10 @@
       </w:tblCellMar>
     </w:tblPr>
   </w:style>
-  <w:style w:type="table" w:customStyle="1" w:styleId="14">
+  <w:style w:type="table" w:customStyle="1" w:styleId="15">
     <w:name w:val="网格型1"/>
     <w:basedOn w:val="a1"/>
-    <w:next w:val="ac"/>
+    <w:next w:val="af3"/>
     <w:uiPriority w:val="39"/>
     <w:rsid w:val="007819BA"/>
     <w:tblPr>
@@ -34399,197 +34312,6 @@
         <w:right w:w="108" w:type="dxa"/>
       </w:tblCellMar>
     </w:tblPr>
-  </w:style>
-</w:styles>
-</file>
-
-<file path=word/stylesWithEffects.xml><?xml version="1.0" encoding="utf-8"?>
-<w:styles xmlns:wpc="http://schemas.microsoft.com/office/word/2010/wordprocessingCanvas" xmlns:mc="http://schemas.openxmlformats.org/markup-compatibility/2006" xmlns:o="urn:schemas-microsoft-com:office:office" xmlns:r="http://schemas.openxmlformats.org/officeDocument/2006/relationships" xmlns:m="http://schemas.openxmlformats.org/officeDocument/2006/math" xmlns:v="urn:schemas-microsoft-com:vml" xmlns:wp14="http://schemas.microsoft.com/office/word/2010/wordprocessingDrawing" xmlns:wp="http://schemas.openxmlformats.org/drawingml/2006/wordprocessingDrawing" xmlns:w10="urn:schemas-microsoft-com:office:word" xmlns:w="http://schemas.openxmlformats.org/wordprocessingml/2006/main" xmlns:w14="http://schemas.microsoft.com/office/word/2010/wordml" xmlns:wpg="http://schemas.microsoft.com/office/word/2010/wordprocessingGroup" xmlns:wpi="http://schemas.microsoft.com/office/word/2010/wordprocessingInk" xmlns:wne="http://schemas.microsoft.com/office/word/2006/wordml" xmlns:wps="http://schemas.microsoft.com/office/word/2010/wordprocessingShape" mc:Ignorable="w14 wp14">
-  <w:docDefaults>
-    <w:rPrDefault>
-      <w:rPr>
-        <w:rFonts w:asciiTheme="minorHAnsi" w:eastAsiaTheme="minorEastAsia" w:hAnsiTheme="minorHAnsi" w:cstheme="minorBidi"/>
-        <w:kern w:val="2"/>
-        <w:sz w:val="21"/>
-        <w:szCs w:val="22"/>
-        <w:lang w:val="en-US" w:eastAsia="zh-CN" w:bidi="ar-SA"/>
-      </w:rPr>
-    </w:rPrDefault>
-    <w:pPrDefault/>
-  </w:docDefaults>
-  <w:latentStyles w:defLockedState="0" w:defUIPriority="99" w:defSemiHidden="1" w:defUnhideWhenUsed="1" w:defQFormat="0" w:count="267">
-    <w:lsdException w:name="Normal" w:semiHidden="0" w:uiPriority="0" w:unhideWhenUsed="0" w:qFormat="1"/>
-    <w:lsdException w:name="heading 1" w:semiHidden="0" w:uiPriority="9" w:unhideWhenUsed="0" w:qFormat="1"/>
-    <w:lsdException w:name="heading 2" w:uiPriority="9" w:qFormat="1"/>
-    <w:lsdException w:name="heading 3" w:uiPriority="9" w:qFormat="1"/>
-    <w:lsdException w:name="heading 4" w:uiPriority="9" w:qFormat="1"/>
-    <w:lsdException w:name="heading 5" w:uiPriority="9" w:qFormat="1"/>
-    <w:lsdException w:name="heading 6" w:uiPriority="9" w:qFormat="1"/>
-    <w:lsdException w:name="heading 7" w:uiPriority="9" w:qFormat="1"/>
-    <w:lsdException w:name="heading 8" w:uiPriority="9" w:qFormat="1"/>
-    <w:lsdException w:name="heading 9" w:uiPriority="9" w:qFormat="1"/>
-    <w:lsdException w:name="toc 1" w:uiPriority="39"/>
-    <w:lsdException w:name="toc 2" w:uiPriority="39"/>
-    <w:lsdException w:name="toc 3" w:uiPriority="39"/>
-    <w:lsdException w:name="toc 4" w:uiPriority="39"/>
-    <w:lsdException w:name="toc 5" w:uiPriority="39"/>
-    <w:lsdException w:name="toc 6" w:uiPriority="39"/>
-    <w:lsdException w:name="toc 7" w:uiPriority="39"/>
-    <w:lsdException w:name="toc 8" w:uiPriority="39"/>
-    <w:lsdException w:name="toc 9" w:uiPriority="39"/>
-    <w:lsdException w:name="caption" w:uiPriority="35" w:qFormat="1"/>
-    <w:lsdException w:name="Title" w:semiHidden="0" w:uiPriority="10" w:unhideWhenUsed="0" w:qFormat="1"/>
-    <w:lsdException w:name="Default Paragraph Font" w:uiPriority="1"/>
-    <w:lsdException w:name="Subtitle" w:semiHidden="0" w:uiPriority="11" w:unhideWhenUsed="0" w:qFormat="1"/>
-    <w:lsdException w:name="Strong" w:semiHidden="0" w:uiPriority="22" w:unhideWhenUsed="0" w:qFormat="1"/>
-    <w:lsdException w:name="Emphasis" w:semiHidden="0" w:uiPriority="20" w:unhideWhenUsed="0" w:qFormat="1"/>
-    <w:lsdException w:name="Table Grid" w:semiHidden="0" w:uiPriority="59" w:unhideWhenUsed="0"/>
-    <w:lsdException w:name="Placeholder Text" w:unhideWhenUsed="0"/>
-    <w:lsdException w:name="No Spacing" w:semiHidden="0" w:uiPriority="1" w:unhideWhenUsed="0" w:qFormat="1"/>
-    <w:lsdException w:name="Light Shading" w:semiHidden="0" w:uiPriority="60" w:unhideWhenUsed="0"/>
-    <w:lsdException w:name="Light List" w:semiHidden="0" w:uiPriority="61" w:unhideWhenUsed="0"/>
-    <w:lsdException w:name="Light Grid" w:semiHidden="0" w:uiPriority="62" w:unhideWhenUsed="0"/>
-    <w:lsdException w:name="Medium Shading 1" w:semiHidden="0" w:uiPriority="63" w:unhideWhenUsed="0"/>
-    <w:lsdException w:name="Medium Shading 2" w:semiHidden="0" w:uiPriority="64" w:unhideWhenUsed="0"/>
-    <w:lsdException w:name="Medium List 1" w:semiHidden="0" w:uiPriority="65" w:unhideWhenUsed="0"/>
-    <w:lsdException w:name="Medium List 2" w:semiHidden="0" w:uiPriority="66" w:unhideWhenUsed="0"/>
-    <w:lsdException w:name="Medium Grid 1" w:semiHidden="0" w:uiPriority="67" w:unhideWhenUsed="0"/>
-    <w:lsdException w:name="Medium Grid 2" w:semiHidden="0" w:uiPriority="68" w:unhideWhenUsed="0"/>
-    <w:lsdException w:name="Medium Grid 3" w:semiHidden="0" w:uiPriority="69" w:unhideWhenUsed="0"/>
-    <w:lsdException w:name="Dark List" w:semiHidden="0" w:uiPriority="70" w:unhideWhenUsed="0"/>
-    <w:lsdException w:name="Colorful Shading" w:semiHidden="0" w:uiPriority="71" w:unhideWhenUsed="0"/>
-    <w:lsdException w:name="Colorful List" w:semiHidden="0" w:uiPriority="72" w:unhideWhenUsed="0"/>
-    <w:lsdException w:name="Colorful Grid" w:semiHidden="0" w:uiPriority="73" w:unhideWhenUsed="0"/>
-    <w:lsdException w:name="Light Shading Accent 1" w:semiHidden="0" w:uiPriority="60" w:unhideWhenUsed="0"/>
-    <w:lsdException w:name="Light List Accent 1" w:semiHidden="0" w:uiPriority="61" w:unhideWhenUsed="0"/>
-    <w:lsdException w:name="Light Grid Accent 1" w:semiHidden="0" w:uiPriority="62" w:unhideWhenUsed="0"/>
-    <w:lsdException w:name="Medium Shading 1 Accent 1" w:semiHidden="0" w:uiPriority="63" w:unhideWhenUsed="0"/>
-    <w:lsdException w:name="Medium Shading 2 Accent 1" w:semiHidden="0" w:uiPriority="64" w:unhideWhenUsed="0"/>
-    <w:lsdException w:name="Medium List 1 Accent 1" w:semiHidden="0" w:uiPriority="65" w:unhideWhenUsed="0"/>
-    <w:lsdException w:name="Revision" w:unhideWhenUsed="0"/>
-    <w:lsdException w:name="List Paragraph" w:semiHidden="0" w:uiPriority="34" w:unhideWhenUsed="0" w:qFormat="1"/>
-    <w:lsdException w:name="Quote" w:semiHidden="0" w:uiPriority="29" w:unhideWhenUsed="0" w:qFormat="1"/>
-    <w:lsdException w:name="Intense Quote" w:semiHidden="0" w:uiPriority="30" w:unhideWhenUsed="0" w:qFormat="1"/>
-    <w:lsdException w:name="Medium List 2 Accent 1" w:semiHidden="0" w:uiPriority="66" w:unhideWhenUsed="0"/>
-    <w:lsdException w:name="Medium Grid 1 Accent 1" w:semiHidden="0" w:uiPriority="67" w:unhideWhenUsed="0"/>
-    <w:lsdException w:name="Medium Grid 2 Accent 1" w:semiHidden="0" w:uiPriority="68" w:unhideWhenUsed="0"/>
-    <w:lsdException w:name="Medium Grid 3 Accent 1" w:semiHidden="0" w:uiPriority="69" w:unhideWhenUsed="0"/>
-    <w:lsdException w:name="Dark List Accent 1" w:semiHidden="0" w:uiPriority="70" w:unhideWhenUsed="0"/>
-    <w:lsdException w:name="Colorful Shading Accent 1" w:semiHidden="0" w:uiPriority="71" w:unhideWhenUsed="0"/>
-    <w:lsdException w:name="Colorful List Accent 1" w:semiHidden="0" w:uiPriority="72" w:unhideWhenUsed="0"/>
-    <w:lsdException w:name="Colorful Grid Accent 1" w:semiHidden="0" w:uiPriority="73" w:unhideWhenUsed="0"/>
-    <w:lsdException w:name="Light Shading Accent 2" w:semiHidden="0" w:uiPriority="60" w:unhideWhenUsed="0"/>
-    <w:lsdException w:name="Light List Accent 2" w:semiHidden="0" w:uiPriority="61" w:unhideWhenUsed="0"/>
-    <w:lsdException w:name="Light Grid Accent 2" w:semiHidden="0" w:uiPriority="62" w:unhideWhenUsed="0"/>
-    <w:lsdException w:name="Medium Shading 1 Accent 2" w:semiHidden="0" w:uiPriority="63" w:unhideWhenUsed="0"/>
-    <w:lsdException w:name="Medium Shading 2 Accent 2" w:semiHidden="0" w:uiPriority="64" w:unhideWhenUsed="0"/>
-    <w:lsdException w:name="Medium List 1 Accent 2" w:semiHidden="0" w:uiPriority="65" w:unhideWhenUsed="0"/>
-    <w:lsdException w:name="Medium List 2 Accent 2" w:semiHidden="0" w:uiPriority="66" w:unhideWhenUsed="0"/>
-    <w:lsdException w:name="Medium Grid 1 Accent 2" w:semiHidden="0" w:uiPriority="67" w:unhideWhenUsed="0"/>
-    <w:lsdException w:name="Medium Grid 2 Accent 2" w:semiHidden="0" w:uiPriority="68" w:unhideWhenUsed="0"/>
-    <w:lsdException w:name="Medium Grid 3 Accent 2" w:semiHidden="0" w:uiPriority="69" w:unhideWhenUsed="0"/>
-    <w:lsdException w:name="Dark List Accent 2" w:semiHidden="0" w:uiPriority="70" w:unhideWhenUsed="0"/>
-    <w:lsdException w:name="Colorful Shading Accent 2" w:semiHidden="0" w:uiPriority="71" w:unhideWhenUsed="0"/>
-    <w:lsdException w:name="Colorful List Accent 2" w:semiHidden="0" w:uiPriority="72" w:unhideWhenUsed="0"/>
-    <w:lsdException w:name="Colorful Grid Accent 2" w:semiHidden="0" w:uiPriority="73" w:unhideWhenUsed="0"/>
-    <w:lsdException w:name="Light Shading Accent 3" w:semiHidden="0" w:uiPriority="60" w:unhideWhenUsed="0"/>
-    <w:lsdException w:name="Light List Accent 3" w:semiHidden="0" w:uiPriority="61" w:unhideWhenUsed="0"/>
-    <w:lsdException w:name="Light Grid Accent 3" w:semiHidden="0" w:uiPriority="62" w:unhideWhenUsed="0"/>
-    <w:lsdException w:name="Medium Shading 1 Accent 3" w:semiHidden="0" w:uiPriority="63" w:unhideWhenUsed="0"/>
-    <w:lsdException w:name="Medium Shading 2 Accent 3" w:semiHidden="0" w:uiPriority="64" w:unhideWhenUsed="0"/>
-    <w:lsdException w:name="Medium List 1 Accent 3" w:semiHidden="0" w:uiPriority="65" w:unhideWhenUsed="0"/>
-    <w:lsdException w:name="Medium List 2 Accent 3" w:semiHidden="0" w:uiPriority="66" w:unhideWhenUsed="0"/>
-    <w:lsdException w:name="Medium Grid 1 Accent 3" w:semiHidden="0" w:uiPriority="67" w:unhideWhenUsed="0"/>
-    <w:lsdException w:name="Medium Grid 2 Accent 3" w:semiHidden="0" w:uiPriority="68" w:unhideWhenUsed="0"/>
-    <w:lsdException w:name="Medium Grid 3 Accent 3" w:semiHidden="0" w:uiPriority="69" w:unhideWhenUsed="0"/>
-    <w:lsdException w:name="Dark List Accent 3" w:semiHidden="0" w:uiPriority="70" w:unhideWhenUsed="0"/>
-    <w:lsdException w:name="Colorful Shading Accent 3" w:semiHidden="0" w:uiPriority="71" w:unhideWhenUsed="0"/>
-    <w:lsdException w:name="Colorful List Accent 3" w:semiHidden="0" w:uiPriority="72" w:unhideWhenUsed="0"/>
-    <w:lsdException w:name="Colorful Grid Accent 3" w:semiHidden="0" w:uiPriority="73" w:unhideWhenUsed="0"/>
-    <w:lsdException w:name="Light Shading Accent 4" w:semiHidden="0" w:uiPriority="60" w:unhideWhenUsed="0"/>
-    <w:lsdException w:name="Light List Accent 4" w:semiHidden="0" w:uiPriority="61" w:unhideWhenUsed="0"/>
-    <w:lsdException w:name="Light Grid Accent 4" w:semiHidden="0" w:uiPriority="62" w:unhideWhenUsed="0"/>
-    <w:lsdException w:name="Medium Shading 1 Accent 4" w:semiHidden="0" w:uiPriority="63" w:unhideWhenUsed="0"/>
-    <w:lsdException w:name="Medium Shading 2 Accent 4" w:semiHidden="0" w:uiPriority="64" w:unhideWhenUsed="0"/>
-    <w:lsdException w:name="Medium List 1 Accent 4" w:semiHidden="0" w:uiPriority="65" w:unhideWhenUsed="0"/>
-    <w:lsdException w:name="Medium List 2 Accent 4" w:semiHidden="0" w:uiPriority="66" w:unhideWhenUsed="0"/>
-    <w:lsdException w:name="Medium Grid 1 Accent 4" w:semiHidden="0" w:uiPriority="67" w:unhideWhenUsed="0"/>
-    <w:lsdException w:name="Medium Grid 2 Accent 4" w:semiHidden="0" w:uiPriority="68" w:unhideWhenUsed="0"/>
-    <w:lsdException w:name="Medium Grid 3 Accent 4" w:semiHidden="0" w:uiPriority="69" w:unhideWhenUsed="0"/>
-    <w:lsdException w:name="Dark List Accent 4" w:semiHidden="0" w:uiPriority="70" w:unhideWhenUsed="0"/>
-    <w:lsdException w:name="Colorful Shading Accent 4" w:semiHidden="0" w:uiPriority="71" w:unhideWhenUsed="0"/>
-    <w:lsdException w:name="Colorful List Accent 4" w:semiHidden="0" w:uiPriority="72" w:unhideWhenUsed="0"/>
-    <w:lsdException w:name="Colorful Grid Accent 4" w:semiHidden="0" w:uiPriority="73" w:unhideWhenUsed="0"/>
-    <w:lsdException w:name="Light Shading Accent 5" w:semiHidden="0" w:uiPriority="60" w:unhideWhenUsed="0"/>
-    <w:lsdException w:name="Light List Accent 5" w:semiHidden="0" w:uiPriority="61" w:unhideWhenUsed="0"/>
-    <w:lsdException w:name="Light Grid Accent 5" w:semiHidden="0" w:uiPriority="62" w:unhideWhenUsed="0"/>
-    <w:lsdException w:name="Medium Shading 1 Accent 5" w:semiHidden="0" w:uiPriority="63" w:unhideWhenUsed="0"/>
-    <w:lsdException w:name="Medium Shading 2 Accent 5" w:semiHidden="0" w:uiPriority="64" w:unhideWhenUsed="0"/>
-    <w:lsdException w:name="Medium List 1 Accent 5" w:semiHidden="0" w:uiPriority="65" w:unhideWhenUsed="0"/>
-    <w:lsdException w:name="Medium List 2 Accent 5" w:semiHidden="0" w:uiPriority="66" w:unhideWhenUsed="0"/>
-    <w:lsdException w:name="Medium Grid 1 Accent 5" w:semiHidden="0" w:uiPriority="67" w:unhideWhenUsed="0"/>
-    <w:lsdException w:name="Medium Grid 2 Accent 5" w:semiHidden="0" w:uiPriority="68" w:unhideWhenUsed="0"/>
-    <w:lsdException w:name="Medium Grid 3 Accent 5" w:semiHidden="0" w:uiPriority="69" w:unhideWhenUsed="0"/>
-    <w:lsdException w:name="Dark List Accent 5" w:semiHidden="0" w:uiPriority="70" w:unhideWhenUsed="0"/>
-    <w:lsdException w:name="Colorful Shading Accent 5" w:semiHidden="0" w:uiPriority="71" w:unhideWhenUsed="0"/>
-    <w:lsdException w:name="Colorful List Accent 5" w:semiHidden="0" w:uiPriority="72" w:unhideWhenUsed="0"/>
-    <w:lsdException w:name="Colorful Grid Accent 5" w:semiHidden="0" w:uiPriority="73" w:unhideWhenUsed="0"/>
-    <w:lsdException w:name="Light Shading Accent 6" w:semiHidden="0" w:uiPriority="60" w:unhideWhenUsed="0"/>
-    <w:lsdException w:name="Light List Accent 6" w:semiHidden="0" w:uiPriority="61" w:unhideWhenUsed="0"/>
-    <w:lsdException w:name="Light Grid Accent 6" w:semiHidden="0" w:uiPriority="62" w:unhideWhenUsed="0"/>
-    <w:lsdException w:name="Medium Shading 1 Accent 6" w:semiHidden="0" w:uiPriority="63" w:unhideWhenUsed="0"/>
-    <w:lsdException w:name="Medium Shading 2 Accent 6" w:semiHidden="0" w:uiPriority="64" w:unhideWhenUsed="0"/>
-    <w:lsdException w:name="Medium List 1 Accent 6" w:semiHidden="0" w:uiPriority="65" w:unhideWhenUsed="0"/>
-    <w:lsdException w:name="Medium List 2 Accent 6" w:semiHidden="0" w:uiPriority="66" w:unhideWhenUsed="0"/>
-    <w:lsdException w:name="Medium Grid 1 Accent 6" w:semiHidden="0" w:uiPriority="67" w:unhideWhenUsed="0"/>
-    <w:lsdException w:name="Medium Grid 2 Accent 6" w:semiHidden="0" w:uiPriority="68" w:unhideWhenUsed="0"/>
-    <w:lsdException w:name="Medium Grid 3 Accent 6" w:semiHidden="0" w:uiPriority="69" w:unhideWhenUsed="0"/>
-    <w:lsdException w:name="Dark List Accent 6" w:semiHidden="0" w:uiPriority="70" w:unhideWhenUsed="0"/>
-    <w:lsdException w:name="Colorful Shading Accent 6" w:semiHidden="0" w:uiPriority="71" w:unhideWhenUsed="0"/>
-    <w:lsdException w:name="Colorful List Accent 6" w:semiHidden="0" w:uiPriority="72" w:unhideWhenUsed="0"/>
-    <w:lsdException w:name="Colorful Grid Accent 6" w:semiHidden="0" w:uiPriority="73" w:unhideWhenUsed="0"/>
-    <w:lsdException w:name="Subtle Emphasis" w:semiHidden="0" w:uiPriority="19" w:unhideWhenUsed="0" w:qFormat="1"/>
-    <w:lsdException w:name="Intense Emphasis" w:semiHidden="0" w:uiPriority="21" w:unhideWhenUsed="0" w:qFormat="1"/>
-    <w:lsdException w:name="Subtle Reference" w:semiHidden="0" w:uiPriority="31" w:unhideWhenUsed="0" w:qFormat="1"/>
-    <w:lsdException w:name="Intense Reference" w:semiHidden="0" w:uiPriority="32" w:unhideWhenUsed="0" w:qFormat="1"/>
-    <w:lsdException w:name="Book Title" w:semiHidden="0" w:uiPriority="33" w:unhideWhenUsed="0" w:qFormat="1"/>
-    <w:lsdException w:name="Bibliography" w:uiPriority="37"/>
-    <w:lsdException w:name="TOC Heading" w:uiPriority="39" w:qFormat="1"/>
-  </w:latentStyles>
-  <w:style w:type="paragraph" w:default="1" w:styleId="a">
-    <w:name w:val="Normal"/>
-    <w:qFormat/>
-    <w:pPr>
-      <w:widowControl w:val="0"/>
-      <w:jc w:val="both"/>
-    </w:pPr>
-  </w:style>
-  <w:style w:type="character" w:default="1" w:styleId="a0">
-    <w:name w:val="Default Paragraph Font"/>
-    <w:uiPriority w:val="1"/>
-    <w:semiHidden/>
-    <w:unhideWhenUsed/>
-  </w:style>
-  <w:style w:type="table" w:default="1" w:styleId="a1">
-    <w:name w:val="Normal Table"/>
-    <w:uiPriority w:val="99"/>
-    <w:semiHidden/>
-    <w:unhideWhenUsed/>
-    <w:tblPr>
-      <w:tblInd w:w="0" w:type="dxa"/>
-      <w:tblCellMar>
-        <w:top w:w="0" w:type="dxa"/>
-        <w:left w:w="108" w:type="dxa"/>
-        <w:bottom w:w="0" w:type="dxa"/>
-        <w:right w:w="108" w:type="dxa"/>
-      </w:tblCellMar>
-    </w:tblPr>
-  </w:style>
-  <w:style w:type="numbering" w:default="1" w:styleId="a2">
-    <w:name w:val="No List"/>
-    <w:uiPriority w:val="99"/>
-    <w:semiHidden/>
-    <w:unhideWhenUsed/>
   </w:style>
 </w:styles>
 </file>
@@ -34849,7 +34571,7 @@
   <a:extraClrSchemeLst/>
   <a:extLst>
     <a:ext uri="{05A4C25C-085E-4340-85A3-A5531E510DB2}">
-      <thm15:themeFamily xmlns="" xmlns:thm15="http://schemas.microsoft.com/office/thememl/2012/main" name="Office Theme" id="{62F939B6-93AF-4DB8-9C6B-D6C7DFDC589F}" vid="{4A3C46E8-61CC-4603-A589-7422A47A8E4A}"/>
+      <thm15:themeFamily xmlns:thm15="http://schemas.microsoft.com/office/thememl/2012/main" name="Office Theme" id="{62F939B6-93AF-4DB8-9C6B-D6C7DFDC589F}" vid="{4A3C46E8-61CC-4603-A589-7422A47A8E4A}"/>
     </a:ext>
   </a:extLst>
 </a:theme>
@@ -34860,7 +34582,7 @@
 </file>
 
 <file path=customXml/itemProps1.xml><?xml version="1.0" encoding="utf-8"?>
-<ds:datastoreItem xmlns:ds="http://schemas.openxmlformats.org/officeDocument/2006/customXml" ds:itemID="{4BE6366A-E008-495F-98D6-C8E8297099AD}">
+<ds:datastoreItem xmlns:ds="http://schemas.openxmlformats.org/officeDocument/2006/customXml" ds:itemID="{FC9388E6-369C-344A-A1DA-6E61F9443D9E}">
   <ds:schemaRefs>
     <ds:schemaRef ds:uri="http://schemas.openxmlformats.org/officeDocument/2006/bibliography"/>
   </ds:schemaRefs>

</xml_diff>